<commit_message>
Feat: Added new model classes Provincia, Cuenta, TipoCuenta
</commit_message>
<xml_diff>
--- a/TPINT documentation.docx
+++ b/TPINT documentation.docx
@@ -91,15 +91,7 @@
       </w:r>
       <w:proofErr w:type="spellEnd"/>
       <w:r>
-        <w:t xml:space="preserve"> </w:t>
-      </w:r>
-      <w:proofErr w:type="gramStart"/>
-      <w:r>
-        <w:t>VARCHAR(</w:t>
-      </w:r>
-      <w:proofErr w:type="gramEnd"/>
-      <w:r>
-        <w:t>10) NOT NULL UNIQUE PRIMARY KEY,</w:t>
+        <w:t xml:space="preserve"> VARCHAR(10) NOT NULL UNIQUE PRIMARY KEY,</w:t>
       </w:r>
     </w:p>
     <w:p>
@@ -112,67 +104,27 @@
       </w:r>
       <w:proofErr w:type="spellEnd"/>
       <w:r>
-        <w:t xml:space="preserve"> </w:t>
-      </w:r>
-      <w:proofErr w:type="gramStart"/>
-      <w:r>
-        <w:t>VARCHAR(</w:t>
-      </w:r>
-      <w:proofErr w:type="gramEnd"/>
-      <w:r>
-        <w:t>20) NOT NULL,</w:t>
-      </w:r>
-    </w:p>
-    <w:p>
-      <w:r>
-        <w:t xml:space="preserve">    nombre </w:t>
-      </w:r>
-      <w:proofErr w:type="gramStart"/>
-      <w:r>
-        <w:t>VARCHAR(</w:t>
-      </w:r>
-      <w:proofErr w:type="gramEnd"/>
-      <w:r>
-        <w:t>50) NOT NULL,</w:t>
-      </w:r>
-    </w:p>
-    <w:p>
-      <w:r>
-        <w:t xml:space="preserve">    apellido </w:t>
-      </w:r>
-      <w:proofErr w:type="gramStart"/>
-      <w:r>
-        <w:t>VARCHAR(</w:t>
-      </w:r>
-      <w:proofErr w:type="gramEnd"/>
-      <w:r>
-        <w:t>50) NOT NULL,</w:t>
-      </w:r>
-    </w:p>
-    <w:p>
-      <w:r>
-        <w:t xml:space="preserve">    sexo </w:t>
-      </w:r>
-      <w:proofErr w:type="gramStart"/>
-      <w:r>
-        <w:t>CHAR(</w:t>
-      </w:r>
-      <w:proofErr w:type="gramEnd"/>
-      <w:r>
-        <w:t>1) NOT NULL,</w:t>
-      </w:r>
-    </w:p>
-    <w:p>
-      <w:r>
-        <w:t xml:space="preserve">    nacionalidad </w:t>
-      </w:r>
-      <w:proofErr w:type="gramStart"/>
-      <w:r>
-        <w:t>VARCHAR(</w:t>
-      </w:r>
-      <w:proofErr w:type="gramEnd"/>
-      <w:r>
-        <w:t>30) NOT NULL,</w:t>
+        <w:t xml:space="preserve"> VARCHAR(20) NOT NULL,</w:t>
+      </w:r>
+    </w:p>
+    <w:p>
+      <w:r>
+        <w:t xml:space="preserve">    nombre VARCHAR(50) NOT NULL,</w:t>
+      </w:r>
+    </w:p>
+    <w:p>
+      <w:r>
+        <w:t xml:space="preserve">    apellido VARCHAR(50) NOT NULL,</w:t>
+      </w:r>
+    </w:p>
+    <w:p>
+      <w:r>
+        <w:t xml:space="preserve">    sexo CHAR(1) NOT NULL,</w:t>
+      </w:r>
+    </w:p>
+    <w:p>
+      <w:r>
+        <w:t xml:space="preserve">    nacionalidad VARCHAR(30) NOT NULL,</w:t>
       </w:r>
     </w:p>
     <w:p>
@@ -198,54 +150,22 @@
       </w:r>
       <w:proofErr w:type="spellEnd"/>
       <w:r>
-        <w:t xml:space="preserve"> </w:t>
-      </w:r>
-      <w:proofErr w:type="gramStart"/>
-      <w:r>
-        <w:t>VARCHAR(</w:t>
-      </w:r>
-      <w:proofErr w:type="gramEnd"/>
-      <w:r>
-        <w:t>100) NOT NULL,</w:t>
-      </w:r>
-    </w:p>
-    <w:p>
-      <w:r>
-        <w:t xml:space="preserve">    localidad </w:t>
-      </w:r>
-      <w:proofErr w:type="gramStart"/>
-      <w:r>
-        <w:t>VARCHAR(</w:t>
-      </w:r>
-      <w:proofErr w:type="gramEnd"/>
-      <w:r>
-        <w:t>50) NOT NULL,</w:t>
-      </w:r>
-    </w:p>
-    <w:p>
-      <w:r>
-        <w:t xml:space="preserve">    provincia </w:t>
-      </w:r>
-      <w:proofErr w:type="gramStart"/>
-      <w:r>
-        <w:t>VARCHAR(</w:t>
-      </w:r>
-      <w:proofErr w:type="gramEnd"/>
-      <w:r>
-        <w:t>50) NOT NULL,</w:t>
-      </w:r>
-    </w:p>
-    <w:p>
-      <w:r>
-        <w:t xml:space="preserve">    mail </w:t>
-      </w:r>
-      <w:proofErr w:type="gramStart"/>
-      <w:r>
-        <w:t>VARCHAR(</w:t>
-      </w:r>
-      <w:proofErr w:type="gramEnd"/>
-      <w:r>
-        <w:t>100),</w:t>
+        <w:t xml:space="preserve"> VARCHAR(100) NOT NULL,</w:t>
+      </w:r>
+    </w:p>
+    <w:p>
+      <w:r>
+        <w:t xml:space="preserve">    localidad VARCHAR(50) NOT NULL,</w:t>
+      </w:r>
+    </w:p>
+    <w:p>
+      <w:r>
+        <w:t xml:space="preserve">    provincia VARCHAR(50) NOT NULL,</w:t>
+      </w:r>
+    </w:p>
+    <w:p>
+      <w:r>
+        <w:t xml:space="preserve">    mail VARCHAR(100),</w:t>
       </w:r>
     </w:p>
     <w:p>
@@ -258,41 +178,17 @@
       </w:r>
       <w:proofErr w:type="spellEnd"/>
       <w:r>
-        <w:t xml:space="preserve"> </w:t>
-      </w:r>
-      <w:proofErr w:type="gramStart"/>
-      <w:r>
-        <w:t>VARCHAR(</w:t>
-      </w:r>
-      <w:proofErr w:type="gramEnd"/>
-      <w:r>
-        <w:t>20),</w:t>
-      </w:r>
-    </w:p>
-    <w:p>
-      <w:r>
-        <w:t xml:space="preserve">    usuario </w:t>
-      </w:r>
-      <w:proofErr w:type="gramStart"/>
-      <w:r>
-        <w:t>VARCHAR(</w:t>
-      </w:r>
-      <w:proofErr w:type="gramEnd"/>
-      <w:r>
-        <w:t>50) NOT NULL,</w:t>
-      </w:r>
-    </w:p>
-    <w:p>
-      <w:r>
-        <w:t xml:space="preserve">    contraseña </w:t>
-      </w:r>
-      <w:proofErr w:type="gramStart"/>
-      <w:r>
-        <w:t>VARCHAR(</w:t>
-      </w:r>
-      <w:proofErr w:type="gramEnd"/>
-      <w:r>
-        <w:t>100) NOT NULL,</w:t>
+        <w:t xml:space="preserve"> VARCHAR(20),</w:t>
+      </w:r>
+    </w:p>
+    <w:p>
+      <w:r>
+        <w:t xml:space="preserve">    usuario VARCHAR(50) NOT NULL,</w:t>
+      </w:r>
+    </w:p>
+    <w:p>
+      <w:r>
+        <w:t xml:space="preserve">    contraseña VARCHAR(100) NOT NULL,</w:t>
       </w:r>
     </w:p>
     <w:p>
@@ -305,15 +201,7 @@
       </w:r>
       <w:proofErr w:type="spellEnd"/>
       <w:r>
-        <w:t xml:space="preserve"> </w:t>
-      </w:r>
-      <w:proofErr w:type="gramStart"/>
-      <w:r>
-        <w:t>ENUM(</w:t>
-      </w:r>
-      <w:proofErr w:type="gramEnd"/>
-      <w:r>
-        <w:t>'cliente', '</w:t>
+        <w:t xml:space="preserve"> ENUM('cliente', '</w:t>
       </w:r>
       <w:proofErr w:type="spellStart"/>
       <w:r>
@@ -326,19 +214,242 @@
     </w:p>
     <w:p>
       <w:r>
-        <w:t xml:space="preserve">    estado </w:t>
-      </w:r>
-      <w:proofErr w:type="gramStart"/>
-      <w:r>
-        <w:t>VARCHAR(</w:t>
-      </w:r>
-      <w:proofErr w:type="gramEnd"/>
-      <w:r>
-        <w:t>1) NOT NULL DEFAULT 'A'</w:t>
-      </w:r>
-    </w:p>
-    <w:p>
-      <w:r>
+        <w:t xml:space="preserve">    estado VARCHAR(1) NOT NULL DEFAULT 'A'</w:t>
+      </w:r>
+    </w:p>
+    <w:p>
+      <w:r>
+        <w:t>);</w:t>
+      </w:r>
+    </w:p>
+    <w:p/>
+    <w:p/>
+    <w:p>
+      <w:pPr>
+        <w:rPr>
+          <w:rFonts w:ascii="Calibri" w:eastAsia="Calibri" w:hAnsi="Calibri" w:cs="Calibri"/>
+        </w:rPr>
+      </w:pPr>
+      <w:r>
+        <w:rPr>
+          <w:rFonts w:ascii="Calibri" w:eastAsia="Calibri" w:hAnsi="Calibri" w:cs="Calibri"/>
+        </w:rPr>
+        <w:t>CREATE TABLE Cuentas (</w:t>
+      </w:r>
+    </w:p>
+    <w:p>
+      <w:pPr>
+        <w:rPr>
+          <w:rFonts w:ascii="Calibri" w:eastAsia="Calibri" w:hAnsi="Calibri" w:cs="Calibri"/>
+        </w:rPr>
+      </w:pPr>
+      <w:r>
+        <w:rPr>
+          <w:rFonts w:ascii="Calibri" w:eastAsia="Calibri" w:hAnsi="Calibri" w:cs="Calibri"/>
+        </w:rPr>
+        <w:t xml:space="preserve">    </w:t>
+      </w:r>
+      <w:proofErr w:type="spellStart"/>
+      <w:r>
+        <w:rPr>
+          <w:rFonts w:ascii="Calibri" w:eastAsia="Calibri" w:hAnsi="Calibri" w:cs="Calibri"/>
+        </w:rPr>
+        <w:t>numero_de_cuenta</w:t>
+      </w:r>
+      <w:proofErr w:type="spellEnd"/>
+      <w:r>
+        <w:rPr>
+          <w:rFonts w:ascii="Calibri" w:eastAsia="Calibri" w:hAnsi="Calibri" w:cs="Calibri"/>
+        </w:rPr>
+        <w:t xml:space="preserve"> VARCHAR(20) PRIMARY KEY,</w:t>
+      </w:r>
+    </w:p>
+    <w:p>
+      <w:pPr>
+        <w:rPr>
+          <w:rFonts w:ascii="Calibri" w:eastAsia="Calibri" w:hAnsi="Calibri" w:cs="Calibri"/>
+        </w:rPr>
+      </w:pPr>
+      <w:r>
+        <w:rPr>
+          <w:rFonts w:ascii="Calibri" w:eastAsia="Calibri" w:hAnsi="Calibri" w:cs="Calibri"/>
+        </w:rPr>
+        <w:lastRenderedPageBreak/>
+        <w:t xml:space="preserve">    </w:t>
+      </w:r>
+      <w:proofErr w:type="spellStart"/>
+      <w:r>
+        <w:rPr>
+          <w:rFonts w:ascii="Calibri" w:eastAsia="Calibri" w:hAnsi="Calibri" w:cs="Calibri"/>
+        </w:rPr>
+        <w:t>dni_cliente</w:t>
+      </w:r>
+      <w:proofErr w:type="spellEnd"/>
+      <w:r>
+        <w:rPr>
+          <w:rFonts w:ascii="Calibri" w:eastAsia="Calibri" w:hAnsi="Calibri" w:cs="Calibri"/>
+        </w:rPr>
+        <w:t xml:space="preserve"> VARCHAR(10) NOT NULL,</w:t>
+      </w:r>
+    </w:p>
+    <w:p>
+      <w:pPr>
+        <w:rPr>
+          <w:rFonts w:ascii="Calibri" w:eastAsia="Calibri" w:hAnsi="Calibri" w:cs="Calibri"/>
+        </w:rPr>
+      </w:pPr>
+      <w:r>
+        <w:rPr>
+          <w:rFonts w:ascii="Calibri" w:eastAsia="Calibri" w:hAnsi="Calibri" w:cs="Calibri"/>
+        </w:rPr>
+        <w:t xml:space="preserve">    </w:t>
+      </w:r>
+      <w:proofErr w:type="spellStart"/>
+      <w:r>
+        <w:rPr>
+          <w:rFonts w:ascii="Calibri" w:eastAsia="Calibri" w:hAnsi="Calibri" w:cs="Calibri"/>
+        </w:rPr>
+        <w:t>fecha_de_creacion</w:t>
+      </w:r>
+      <w:proofErr w:type="spellEnd"/>
+      <w:r>
+        <w:rPr>
+          <w:rFonts w:ascii="Calibri" w:eastAsia="Calibri" w:hAnsi="Calibri" w:cs="Calibri"/>
+        </w:rPr>
+        <w:t xml:space="preserve"> DATE NOT NULL,</w:t>
+      </w:r>
+    </w:p>
+    <w:p>
+      <w:pPr>
+        <w:rPr>
+          <w:rFonts w:ascii="Calibri" w:eastAsia="Calibri" w:hAnsi="Calibri" w:cs="Calibri"/>
+        </w:rPr>
+      </w:pPr>
+      <w:r>
+        <w:rPr>
+          <w:rFonts w:ascii="Calibri" w:eastAsia="Calibri" w:hAnsi="Calibri" w:cs="Calibri"/>
+        </w:rPr>
+        <w:t xml:space="preserve">    </w:t>
+      </w:r>
+      <w:proofErr w:type="spellStart"/>
+      <w:r>
+        <w:rPr>
+          <w:rFonts w:ascii="Calibri" w:eastAsia="Calibri" w:hAnsi="Calibri" w:cs="Calibri"/>
+        </w:rPr>
+        <w:t>tipo_de_cuenta</w:t>
+      </w:r>
+      <w:proofErr w:type="spellEnd"/>
+      <w:r>
+        <w:rPr>
+          <w:rFonts w:ascii="Calibri" w:eastAsia="Calibri" w:hAnsi="Calibri" w:cs="Calibri"/>
+        </w:rPr>
+        <w:t xml:space="preserve"> ENUM('Caja de ahorro', 'Cuenta corriente') NOT NULL,</w:t>
+      </w:r>
+    </w:p>
+    <w:p>
+      <w:pPr>
+        <w:rPr>
+          <w:rFonts w:ascii="Calibri" w:eastAsia="Calibri" w:hAnsi="Calibri" w:cs="Calibri"/>
+        </w:rPr>
+      </w:pPr>
+      <w:r>
+        <w:rPr>
+          <w:rFonts w:ascii="Calibri" w:eastAsia="Calibri" w:hAnsi="Calibri" w:cs="Calibri"/>
+        </w:rPr>
+        <w:t xml:space="preserve">    </w:t>
+      </w:r>
+      <w:proofErr w:type="spellStart"/>
+      <w:r>
+        <w:rPr>
+          <w:rFonts w:ascii="Calibri" w:eastAsia="Calibri" w:hAnsi="Calibri" w:cs="Calibri"/>
+        </w:rPr>
+        <w:t>cbu</w:t>
+      </w:r>
+      <w:proofErr w:type="spellEnd"/>
+      <w:r>
+        <w:rPr>
+          <w:rFonts w:ascii="Calibri" w:eastAsia="Calibri" w:hAnsi="Calibri" w:cs="Calibri"/>
+        </w:rPr>
+        <w:t xml:space="preserve"> VARCHAR(22) NOT NULL,</w:t>
+      </w:r>
+    </w:p>
+    <w:p>
+      <w:pPr>
+        <w:rPr>
+          <w:rFonts w:ascii="Calibri" w:eastAsia="Calibri" w:hAnsi="Calibri" w:cs="Calibri"/>
+        </w:rPr>
+      </w:pPr>
+      <w:r>
+        <w:rPr>
+          <w:rFonts w:ascii="Calibri" w:eastAsia="Calibri" w:hAnsi="Calibri" w:cs="Calibri"/>
+        </w:rPr>
+        <w:t xml:space="preserve">    saldo DECIMAL(10,2) NOT NULL,</w:t>
+      </w:r>
+    </w:p>
+    <w:p>
+      <w:pPr>
+        <w:rPr>
+          <w:rFonts w:ascii="Calibri" w:eastAsia="Calibri" w:hAnsi="Calibri" w:cs="Calibri"/>
+        </w:rPr>
+      </w:pPr>
+      <w:r>
+        <w:rPr>
+          <w:rFonts w:ascii="Calibri" w:eastAsia="Calibri" w:hAnsi="Calibri" w:cs="Calibri"/>
+        </w:rPr>
+        <w:t xml:space="preserve">    estado VARCHAR(1) NOT NULL DEFAULT 'A',</w:t>
+      </w:r>
+    </w:p>
+    <w:p>
+      <w:pPr>
+        <w:rPr>
+          <w:rFonts w:ascii="Calibri" w:eastAsia="Calibri" w:hAnsi="Calibri" w:cs="Calibri"/>
+        </w:rPr>
+      </w:pPr>
+      <w:r>
+        <w:rPr>
+          <w:rFonts w:ascii="Calibri" w:eastAsia="Calibri" w:hAnsi="Calibri" w:cs="Calibri"/>
+        </w:rPr>
+        <w:t xml:space="preserve">    FOREIGN KEY (</w:t>
+      </w:r>
+      <w:proofErr w:type="spellStart"/>
+      <w:r>
+        <w:rPr>
+          <w:rFonts w:ascii="Calibri" w:eastAsia="Calibri" w:hAnsi="Calibri" w:cs="Calibri"/>
+        </w:rPr>
+        <w:t>dni_cliente</w:t>
+      </w:r>
+      <w:proofErr w:type="spellEnd"/>
+      <w:r>
+        <w:rPr>
+          <w:rFonts w:ascii="Calibri" w:eastAsia="Calibri" w:hAnsi="Calibri" w:cs="Calibri"/>
+        </w:rPr>
+        <w:t>) REFERENCES Clientes(</w:t>
+      </w:r>
+      <w:proofErr w:type="spellStart"/>
+      <w:r>
+        <w:rPr>
+          <w:rFonts w:ascii="Calibri" w:eastAsia="Calibri" w:hAnsi="Calibri" w:cs="Calibri"/>
+        </w:rPr>
+        <w:t>dni</w:t>
+      </w:r>
+      <w:proofErr w:type="spellEnd"/>
+      <w:r>
+        <w:rPr>
+          <w:rFonts w:ascii="Calibri" w:eastAsia="Calibri" w:hAnsi="Calibri" w:cs="Calibri"/>
+        </w:rPr>
+        <w:t>)</w:t>
+      </w:r>
+    </w:p>
+    <w:p>
+      <w:pPr>
+        <w:rPr>
+          <w:rFonts w:ascii="Calibri" w:eastAsia="Calibri" w:hAnsi="Calibri" w:cs="Calibri"/>
+        </w:rPr>
+      </w:pPr>
+      <w:r>
+        <w:rPr>
+          <w:rFonts w:ascii="Calibri" w:eastAsia="Calibri" w:hAnsi="Calibri" w:cs="Calibri"/>
+        </w:rPr>
         <w:t>);</w:t>
       </w:r>
     </w:p>
@@ -760,6 +871,7 @@
   <w:style w:type="character" w:default="1" w:styleId="Fuentedeprrafopredeter">
     <w:name w:val="Default Paragraph Font"/>
     <w:uiPriority w:val="1"/>
+    <w:semiHidden/>
     <w:unhideWhenUsed/>
   </w:style>
   <w:style w:type="table" w:default="1" w:styleId="Tablanormal">

</xml_diff>

<commit_message>
Chore: Agregado de Tablas Movimientos y Cuotas
</commit_message>
<xml_diff>
--- a/TPINT documentation.docx
+++ b/TPINT documentation.docx
@@ -18,6 +18,59 @@
       </w:r>
     </w:p>
     <w:p>
+      <w:r>
+        <w:rPr>
+          <w:noProof/>
+        </w:rPr>
+        <w:drawing>
+          <wp:inline distT="0" distB="0" distL="0" distR="0" wp14:anchorId="411529F6" wp14:editId="11A93304">
+            <wp:extent cx="5612130" cy="3105785"/>
+            <wp:effectExtent l="0" t="0" r="7620" b="0"/>
+            <wp:docPr id="319735375" name="Picture 1"/>
+            <wp:cNvGraphicFramePr>
+              <a:graphicFrameLocks xmlns:a="http://schemas.openxmlformats.org/drawingml/2006/main" noChangeAspect="1"/>
+            </wp:cNvGraphicFramePr>
+            <a:graphic xmlns:a="http://schemas.openxmlformats.org/drawingml/2006/main">
+              <a:graphicData uri="http://schemas.openxmlformats.org/drawingml/2006/picture">
+                <pic:pic xmlns:pic="http://schemas.openxmlformats.org/drawingml/2006/picture">
+                  <pic:nvPicPr>
+                    <pic:cNvPr id="319735375" name=""/>
+                    <pic:cNvPicPr/>
+                  </pic:nvPicPr>
+                  <pic:blipFill>
+                    <a:blip r:embed="rId4"/>
+                    <a:stretch>
+                      <a:fillRect/>
+                    </a:stretch>
+                  </pic:blipFill>
+                  <pic:spPr>
+                    <a:xfrm>
+                      <a:off x="0" y="0"/>
+                      <a:ext cx="5612130" cy="3105785"/>
+                    </a:xfrm>
+                    <a:prstGeom prst="rect">
+                      <a:avLst/>
+                    </a:prstGeom>
+                  </pic:spPr>
+                </pic:pic>
+              </a:graphicData>
+            </a:graphic>
+          </wp:inline>
+        </w:drawing>
+      </w:r>
+    </w:p>
+    <w:p>
+      <w:hyperlink r:id="rId5" w:history="1">
+        <w:r>
+          <w:rPr>
+            <w:rStyle w:val="Hyperlink"/>
+          </w:rPr>
+          <w:t>https://drive.google.com/file/d/1ye1u4rVdxqRq6QIpNPWK-Gdfft5ptaw0/view</w:t>
+        </w:r>
+      </w:hyperlink>
+    </w:p>
+    <w:p/>
+    <w:p>
       <w:pPr>
         <w:rPr>
           <w:u w:val="single"/>
@@ -70,209 +123,202 @@
         <w:t>;</w:t>
       </w:r>
     </w:p>
-    <w:p>
-      <w:r>
-        <w:br/>
-      </w:r>
-      <w:r>
-        <w:br/>
-      </w:r>
-      <w:r>
+    <w:p/>
+    <w:p>
+      <w:r>
+        <w:t>CREATE TABLE Localidades (</w:t>
+      </w:r>
+    </w:p>
+    <w:p>
+      <w:pPr>
+        <w:rPr>
+          <w:lang w:val="en-US"/>
+        </w:rPr>
+      </w:pPr>
+      <w:proofErr w:type="spellStart"/>
+      <w:r>
+        <w:rPr>
+          <w:lang w:val="en-US"/>
+        </w:rPr>
+        <w:t>id_localidad</w:t>
+      </w:r>
+      <w:proofErr w:type="spellEnd"/>
+      <w:r>
+        <w:rPr>
+          <w:lang w:val="en-US"/>
+        </w:rPr>
+        <w:t xml:space="preserve"> </w:t>
+      </w:r>
+      <w:proofErr w:type="gramStart"/>
+      <w:r>
+        <w:rPr>
+          <w:lang w:val="en-US"/>
+        </w:rPr>
+        <w:t>VARCHAR(</w:t>
+      </w:r>
+      <w:proofErr w:type="gramEnd"/>
+      <w:r>
+        <w:rPr>
+          <w:lang w:val="en-US"/>
+        </w:rPr>
+        <w:t>20) PRIMARY KEY,</w:t>
+      </w:r>
+    </w:p>
+    <w:p>
+      <w:proofErr w:type="spellStart"/>
+      <w:r>
+        <w:t>nombre_de_localidad</w:t>
+      </w:r>
+      <w:proofErr w:type="spellEnd"/>
+      <w:r>
+        <w:t xml:space="preserve"> </w:t>
+      </w:r>
+      <w:proofErr w:type="gramStart"/>
+      <w:r>
+        <w:t>VARCHAR(</w:t>
+      </w:r>
+      <w:proofErr w:type="gramEnd"/>
+      <w:r>
+        <w:t>40) NOT NULL,</w:t>
+      </w:r>
+    </w:p>
+    <w:p>
+      <w:pPr>
+        <w:rPr>
+          <w:lang w:val="en-US"/>
+        </w:rPr>
+      </w:pPr>
+      <w:r>
+        <w:rPr>
+          <w:lang w:val="en-US"/>
+        </w:rPr>
+        <w:t>provincia VARCHAR(40) NOT NULL</w:t>
+      </w:r>
+    </w:p>
+    <w:p>
+      <w:pPr>
+        <w:rPr>
+          <w:lang w:val="en-US"/>
+        </w:rPr>
+      </w:pPr>
+      <w:r>
+        <w:rPr>
+          <w:lang w:val="en-US"/>
+        </w:rPr>
+        <w:t>);</w:t>
+      </w:r>
+    </w:p>
+    <w:p>
+      <w:pPr>
+        <w:rPr>
+          <w:lang w:val="en-US"/>
+        </w:rPr>
+      </w:pPr>
+    </w:p>
+    <w:p>
+      <w:pPr>
+        <w:rPr>
+          <w:lang w:val="en-US"/>
+        </w:rPr>
+      </w:pPr>
+      <w:r>
+        <w:rPr>
+          <w:lang w:val="en-US"/>
+        </w:rPr>
         <w:t>CREATE TABLE Clientes (</w:t>
       </w:r>
     </w:p>
     <w:p>
-      <w:r>
+      <w:pPr>
+        <w:rPr>
+          <w:lang w:val="en-GB"/>
+        </w:rPr>
+      </w:pPr>
+      <w:r>
+        <w:rPr>
+          <w:lang w:val="en-US"/>
+        </w:rPr>
         <w:t xml:space="preserve">    </w:t>
       </w:r>
       <w:proofErr w:type="spellStart"/>
       <w:r>
+        <w:rPr>
+          <w:lang w:val="en-GB"/>
+        </w:rPr>
         <w:t>dni</w:t>
       </w:r>
       <w:proofErr w:type="spellEnd"/>
       <w:r>
-        <w:t xml:space="preserve"> VARCHAR(10) NOT NULL UNIQUE PRIMARY KEY,</w:t>
-      </w:r>
-    </w:p>
-    <w:p>
-      <w:r>
+        <w:rPr>
+          <w:lang w:val="en-GB"/>
+        </w:rPr>
+        <w:t xml:space="preserve"> </w:t>
+      </w:r>
+      <w:proofErr w:type="gramStart"/>
+      <w:r>
+        <w:rPr>
+          <w:lang w:val="en-GB"/>
+        </w:rPr>
+        <w:t>VARCHAR(</w:t>
+      </w:r>
+      <w:proofErr w:type="gramEnd"/>
+      <w:r>
+        <w:rPr>
+          <w:lang w:val="en-GB"/>
+        </w:rPr>
+        <w:t>10) NOT NULL UNIQUE PRIMARY KEY,</w:t>
+      </w:r>
+    </w:p>
+    <w:p>
+      <w:pPr>
+        <w:rPr>
+          <w:lang w:val="en-GB"/>
+        </w:rPr>
+      </w:pPr>
+      <w:r>
+        <w:rPr>
+          <w:lang w:val="en-GB"/>
+        </w:rPr>
         <w:t xml:space="preserve">    </w:t>
       </w:r>
       <w:proofErr w:type="spellStart"/>
       <w:r>
+        <w:rPr>
+          <w:lang w:val="en-GB"/>
+        </w:rPr>
         <w:t>cuil</w:t>
       </w:r>
       <w:proofErr w:type="spellEnd"/>
       <w:r>
-        <w:t xml:space="preserve"> VARCHAR(20) NOT NULL,</w:t>
-      </w:r>
-    </w:p>
-    <w:p>
-      <w:r>
-        <w:t xml:space="preserve">    nombre VARCHAR(50) NOT NULL,</w:t>
-      </w:r>
-    </w:p>
-    <w:p>
-      <w:r>
-        <w:t xml:space="preserve">    apellido VARCHAR(50) NOT NULL,</w:t>
-      </w:r>
-    </w:p>
-    <w:p>
-      <w:r>
-        <w:t xml:space="preserve">    sexo CHAR(1) NOT NULL,</w:t>
-      </w:r>
-    </w:p>
-    <w:p>
-      <w:r>
-        <w:t xml:space="preserve">    nacionalidad VARCHAR(30) NOT NULL,</w:t>
-      </w:r>
-    </w:p>
-    <w:p>
-      <w:r>
-        <w:t xml:space="preserve">    </w:t>
-      </w:r>
-      <w:proofErr w:type="spellStart"/>
-      <w:r>
-        <w:t>fecha_nacimiento</w:t>
-      </w:r>
-      <w:proofErr w:type="spellEnd"/>
-      <w:r>
-        <w:t xml:space="preserve"> DATE NOT NULL,</w:t>
-      </w:r>
-    </w:p>
-    <w:p>
-      <w:r>
-        <w:t xml:space="preserve">    </w:t>
-      </w:r>
-      <w:proofErr w:type="spellStart"/>
-      <w:r>
-        <w:t>direccion</w:t>
-      </w:r>
-      <w:proofErr w:type="spellEnd"/>
-      <w:r>
-        <w:t xml:space="preserve"> VARCHAR(100) NOT NULL,</w:t>
-      </w:r>
-    </w:p>
-    <w:p>
-      <w:r>
-        <w:t xml:space="preserve">    localidad VARCHAR(50) NOT NULL,</w:t>
-      </w:r>
-    </w:p>
-    <w:p>
-      <w:r>
-        <w:t xml:space="preserve">    provincia VARCHAR(50) NOT NULL,</w:t>
-      </w:r>
-    </w:p>
-    <w:p>
-      <w:r>
-        <w:t xml:space="preserve">    mail VARCHAR(100),</w:t>
-      </w:r>
-    </w:p>
-    <w:p>
-      <w:r>
-        <w:t xml:space="preserve">    </w:t>
-      </w:r>
-      <w:proofErr w:type="spellStart"/>
-      <w:r>
-        <w:t>telefono</w:t>
-      </w:r>
-      <w:proofErr w:type="spellEnd"/>
-      <w:r>
-        <w:t xml:space="preserve"> VARCHAR(20),</w:t>
-      </w:r>
-    </w:p>
-    <w:p>
-      <w:r>
-        <w:t xml:space="preserve">    usuario VARCHAR(50) NOT NULL,</w:t>
-      </w:r>
-    </w:p>
-    <w:p>
-      <w:r>
-        <w:t xml:space="preserve">    contraseña VARCHAR(100) NOT NULL,</w:t>
-      </w:r>
-    </w:p>
-    <w:p>
-      <w:r>
-        <w:t xml:space="preserve">    </w:t>
-      </w:r>
-      <w:proofErr w:type="spellStart"/>
-      <w:r>
-        <w:t>tipo_usuario</w:t>
-      </w:r>
-      <w:proofErr w:type="spellEnd"/>
-      <w:r>
-        <w:t xml:space="preserve"> ENUM('cliente', '</w:t>
-      </w:r>
-      <w:proofErr w:type="spellStart"/>
-      <w:r>
-        <w:t>admin</w:t>
-      </w:r>
-      <w:proofErr w:type="spellEnd"/>
-      <w:r>
-        <w:t>') NOT NULL,</w:t>
-      </w:r>
-    </w:p>
-    <w:p>
-      <w:r>
-        <w:t xml:space="preserve">    estado VARCHAR(1) NOT NULL DEFAULT 'A'</w:t>
-      </w:r>
-    </w:p>
-    <w:p>
-      <w:r>
-        <w:t>);</w:t>
-      </w:r>
-    </w:p>
-    <w:p/>
-    <w:p/>
-    <w:p>
-      <w:pPr>
-        <w:rPr>
-          <w:rFonts w:ascii="Calibri" w:eastAsia="Calibri" w:hAnsi="Calibri" w:cs="Calibri"/>
-        </w:rPr>
-      </w:pPr>
-      <w:r>
-        <w:rPr>
-          <w:rFonts w:ascii="Calibri" w:eastAsia="Calibri" w:hAnsi="Calibri" w:cs="Calibri"/>
-        </w:rPr>
-        <w:t>CREATE TABLE Cuentas (</w:t>
-      </w:r>
-    </w:p>
-    <w:p>
-      <w:pPr>
-        <w:rPr>
-          <w:rFonts w:ascii="Calibri" w:eastAsia="Calibri" w:hAnsi="Calibri" w:cs="Calibri"/>
-        </w:rPr>
-      </w:pPr>
-      <w:r>
-        <w:rPr>
-          <w:rFonts w:ascii="Calibri" w:eastAsia="Calibri" w:hAnsi="Calibri" w:cs="Calibri"/>
-        </w:rPr>
-        <w:t xml:space="preserve">    </w:t>
-      </w:r>
-      <w:proofErr w:type="spellStart"/>
-      <w:r>
-        <w:rPr>
-          <w:rFonts w:ascii="Calibri" w:eastAsia="Calibri" w:hAnsi="Calibri" w:cs="Calibri"/>
-        </w:rPr>
-        <w:t>numero_de_cuenta</w:t>
-      </w:r>
-      <w:proofErr w:type="spellEnd"/>
-      <w:r>
-        <w:rPr>
-          <w:rFonts w:ascii="Calibri" w:eastAsia="Calibri" w:hAnsi="Calibri" w:cs="Calibri"/>
-        </w:rPr>
-        <w:t xml:space="preserve"> VARCHAR(20) PRIMARY KEY,</w:t>
-      </w:r>
-    </w:p>
-    <w:p>
-      <w:pPr>
-        <w:rPr>
-          <w:rFonts w:ascii="Calibri" w:eastAsia="Calibri" w:hAnsi="Calibri" w:cs="Calibri"/>
-        </w:rPr>
-      </w:pPr>
-      <w:r>
-        <w:rPr>
-          <w:rFonts w:ascii="Calibri" w:eastAsia="Calibri" w:hAnsi="Calibri" w:cs="Calibri"/>
+        <w:rPr>
+          <w:lang w:val="en-GB"/>
+        </w:rPr>
+        <w:t xml:space="preserve"> </w:t>
+      </w:r>
+      <w:proofErr w:type="gramStart"/>
+      <w:r>
+        <w:rPr>
+          <w:lang w:val="en-GB"/>
+        </w:rPr>
+        <w:t>VARCHAR(</w:t>
+      </w:r>
+      <w:proofErr w:type="gramEnd"/>
+      <w:r>
+        <w:rPr>
+          <w:lang w:val="en-GB"/>
+        </w:rPr>
+        <w:t>20) NOT NULL,</w:t>
+      </w:r>
+    </w:p>
+    <w:p>
+      <w:pPr>
+        <w:rPr>
+          <w:lang w:val="en-GB"/>
+        </w:rPr>
+      </w:pPr>
+      <w:r>
+        <w:rPr>
+          <w:lang w:val="en-GB"/>
         </w:rPr>
         <w:lastRenderedPageBreak/>
         <w:t xml:space="preserve">    </w:t>
@@ -280,176 +326,1030 @@
       <w:proofErr w:type="spellStart"/>
       <w:r>
         <w:rPr>
-          <w:rFonts w:ascii="Calibri" w:eastAsia="Calibri" w:hAnsi="Calibri" w:cs="Calibri"/>
-        </w:rPr>
+          <w:lang w:val="en-GB"/>
+        </w:rPr>
+        <w:t>nombre</w:t>
+      </w:r>
+      <w:proofErr w:type="spellEnd"/>
+      <w:r>
+        <w:rPr>
+          <w:lang w:val="en-GB"/>
+        </w:rPr>
+        <w:t xml:space="preserve"> </w:t>
+      </w:r>
+      <w:proofErr w:type="gramStart"/>
+      <w:r>
+        <w:rPr>
+          <w:lang w:val="en-GB"/>
+        </w:rPr>
+        <w:t>VARCHAR(</w:t>
+      </w:r>
+      <w:proofErr w:type="gramEnd"/>
+      <w:r>
+        <w:rPr>
+          <w:lang w:val="en-GB"/>
+        </w:rPr>
+        <w:t>50) NOT NULL,</w:t>
+      </w:r>
+    </w:p>
+    <w:p>
+      <w:pPr>
+        <w:rPr>
+          <w:lang w:val="en-GB"/>
+        </w:rPr>
+      </w:pPr>
+      <w:r>
+        <w:rPr>
+          <w:lang w:val="en-GB"/>
+        </w:rPr>
+        <w:t xml:space="preserve">    </w:t>
+      </w:r>
+      <w:proofErr w:type="spellStart"/>
+      <w:r>
+        <w:rPr>
+          <w:lang w:val="en-GB"/>
+        </w:rPr>
+        <w:t>apellido</w:t>
+      </w:r>
+      <w:proofErr w:type="spellEnd"/>
+      <w:r>
+        <w:rPr>
+          <w:lang w:val="en-GB"/>
+        </w:rPr>
+        <w:t xml:space="preserve"> </w:t>
+      </w:r>
+      <w:proofErr w:type="gramStart"/>
+      <w:r>
+        <w:rPr>
+          <w:lang w:val="en-GB"/>
+        </w:rPr>
+        <w:t>VARCHAR(</w:t>
+      </w:r>
+      <w:proofErr w:type="gramEnd"/>
+      <w:r>
+        <w:rPr>
+          <w:lang w:val="en-GB"/>
+        </w:rPr>
+        <w:t>50) NOT NULL,</w:t>
+      </w:r>
+    </w:p>
+    <w:p>
+      <w:pPr>
+        <w:rPr>
+          <w:lang w:val="en-GB"/>
+        </w:rPr>
+      </w:pPr>
+      <w:r>
+        <w:rPr>
+          <w:lang w:val="en-GB"/>
+        </w:rPr>
+        <w:t xml:space="preserve">    </w:t>
+      </w:r>
+      <w:proofErr w:type="spellStart"/>
+      <w:r>
+        <w:rPr>
+          <w:lang w:val="en-GB"/>
+        </w:rPr>
+        <w:t>sexo</w:t>
+      </w:r>
+      <w:proofErr w:type="spellEnd"/>
+      <w:r>
+        <w:rPr>
+          <w:lang w:val="en-GB"/>
+        </w:rPr>
+        <w:t xml:space="preserve"> </w:t>
+      </w:r>
+      <w:proofErr w:type="gramStart"/>
+      <w:r>
+        <w:rPr>
+          <w:lang w:val="en-GB"/>
+        </w:rPr>
+        <w:t>CHAR(</w:t>
+      </w:r>
+      <w:proofErr w:type="gramEnd"/>
+      <w:r>
+        <w:rPr>
+          <w:lang w:val="en-GB"/>
+        </w:rPr>
+        <w:t>1) NOT NULL,</w:t>
+      </w:r>
+    </w:p>
+    <w:p>
+      <w:pPr>
+        <w:rPr>
+          <w:lang w:val="en-GB"/>
+        </w:rPr>
+      </w:pPr>
+      <w:r>
+        <w:rPr>
+          <w:lang w:val="en-GB"/>
+        </w:rPr>
+        <w:t xml:space="preserve">    </w:t>
+      </w:r>
+      <w:proofErr w:type="spellStart"/>
+      <w:r>
+        <w:rPr>
+          <w:lang w:val="en-GB"/>
+        </w:rPr>
+        <w:t>nacionalidad</w:t>
+      </w:r>
+      <w:proofErr w:type="spellEnd"/>
+      <w:r>
+        <w:rPr>
+          <w:lang w:val="en-GB"/>
+        </w:rPr>
+        <w:t xml:space="preserve"> </w:t>
+      </w:r>
+      <w:proofErr w:type="gramStart"/>
+      <w:r>
+        <w:rPr>
+          <w:lang w:val="en-GB"/>
+        </w:rPr>
+        <w:t>VARCHAR(</w:t>
+      </w:r>
+      <w:proofErr w:type="gramEnd"/>
+      <w:r>
+        <w:rPr>
+          <w:lang w:val="en-GB"/>
+        </w:rPr>
+        <w:t>30) NOT NULL,</w:t>
+      </w:r>
+    </w:p>
+    <w:p>
+      <w:r>
+        <w:rPr>
+          <w:lang w:val="en-GB"/>
+        </w:rPr>
+        <w:t xml:space="preserve">    </w:t>
+      </w:r>
+      <w:proofErr w:type="spellStart"/>
+      <w:r>
+        <w:t>fecha_nacimiento</w:t>
+      </w:r>
+      <w:proofErr w:type="spellEnd"/>
+      <w:r>
+        <w:t xml:space="preserve"> DATE NOT NULL,</w:t>
+      </w:r>
+    </w:p>
+    <w:p>
+      <w:r>
+        <w:t xml:space="preserve">    </w:t>
+      </w:r>
+      <w:proofErr w:type="spellStart"/>
+      <w:r>
+        <w:t>direccion</w:t>
+      </w:r>
+      <w:proofErr w:type="spellEnd"/>
+      <w:r>
+        <w:t xml:space="preserve"> </w:t>
+      </w:r>
+      <w:proofErr w:type="gramStart"/>
+      <w:r>
+        <w:t>VARCHAR(</w:t>
+      </w:r>
+      <w:proofErr w:type="gramEnd"/>
+      <w:r>
+        <w:t>100) NOT NULL,</w:t>
+      </w:r>
+    </w:p>
+    <w:p>
+      <w:r>
+        <w:t xml:space="preserve">    localidad </w:t>
+      </w:r>
+      <w:proofErr w:type="gramStart"/>
+      <w:r>
+        <w:t>VARCHAR(</w:t>
+      </w:r>
+      <w:proofErr w:type="gramEnd"/>
+      <w:r>
+        <w:t>50) NOT NULL,</w:t>
+      </w:r>
+    </w:p>
+    <w:p>
+      <w:r>
+        <w:t xml:space="preserve">    provincia </w:t>
+      </w:r>
+      <w:proofErr w:type="gramStart"/>
+      <w:r>
+        <w:t>VARCHAR(</w:t>
+      </w:r>
+      <w:proofErr w:type="gramEnd"/>
+      <w:r>
+        <w:t>50) NOT NULL,</w:t>
+      </w:r>
+    </w:p>
+    <w:p>
+      <w:r>
+        <w:t xml:space="preserve">    mail </w:t>
+      </w:r>
+      <w:proofErr w:type="gramStart"/>
+      <w:r>
+        <w:t>VARCHAR(</w:t>
+      </w:r>
+      <w:proofErr w:type="gramEnd"/>
+      <w:r>
+        <w:t>100),</w:t>
+      </w:r>
+    </w:p>
+    <w:p>
+      <w:r>
+        <w:t xml:space="preserve">    </w:t>
+      </w:r>
+      <w:proofErr w:type="spellStart"/>
+      <w:r>
+        <w:t>telefono</w:t>
+      </w:r>
+      <w:proofErr w:type="spellEnd"/>
+      <w:r>
+        <w:t xml:space="preserve"> </w:t>
+      </w:r>
+      <w:proofErr w:type="gramStart"/>
+      <w:r>
+        <w:t>VARCHAR(</w:t>
+      </w:r>
+      <w:proofErr w:type="gramEnd"/>
+      <w:r>
+        <w:t>20),</w:t>
+      </w:r>
+    </w:p>
+    <w:p>
+      <w:r>
+        <w:t xml:space="preserve">    usuario </w:t>
+      </w:r>
+      <w:proofErr w:type="gramStart"/>
+      <w:r>
+        <w:t>VARCHAR(</w:t>
+      </w:r>
+      <w:proofErr w:type="gramEnd"/>
+      <w:r>
+        <w:t>50) NOT NULL,</w:t>
+      </w:r>
+    </w:p>
+    <w:p>
+      <w:r>
+        <w:t xml:space="preserve">    contraseña </w:t>
+      </w:r>
+      <w:proofErr w:type="gramStart"/>
+      <w:r>
+        <w:t>VARCHAR(</w:t>
+      </w:r>
+      <w:proofErr w:type="gramEnd"/>
+      <w:r>
+        <w:t>100) NOT NULL,</w:t>
+      </w:r>
+    </w:p>
+    <w:p>
+      <w:r>
+        <w:t xml:space="preserve">    </w:t>
+      </w:r>
+      <w:proofErr w:type="spellStart"/>
+      <w:r>
+        <w:t>tipo_usuario</w:t>
+      </w:r>
+      <w:proofErr w:type="spellEnd"/>
+      <w:r>
+        <w:t xml:space="preserve"> </w:t>
+      </w:r>
+      <w:proofErr w:type="gramStart"/>
+      <w:r>
+        <w:t>ENUM(</w:t>
+      </w:r>
+      <w:proofErr w:type="gramEnd"/>
+      <w:r>
+        <w:t>'cliente', '</w:t>
+      </w:r>
+      <w:proofErr w:type="spellStart"/>
+      <w:r>
+        <w:t>admin</w:t>
+      </w:r>
+      <w:proofErr w:type="spellEnd"/>
+      <w:r>
+        <w:t>') NOT NULL,</w:t>
+      </w:r>
+    </w:p>
+    <w:p>
+      <w:r>
+        <w:t xml:space="preserve">    estado </w:t>
+      </w:r>
+      <w:proofErr w:type="gramStart"/>
+      <w:r>
+        <w:t>VARCHAR(</w:t>
+      </w:r>
+      <w:proofErr w:type="gramEnd"/>
+      <w:r>
+        <w:t>1) NOT NULL DEFAULT 'A',</w:t>
+      </w:r>
+    </w:p>
+    <w:p>
+      <w:r>
+        <w:t xml:space="preserve">    </w:t>
+      </w:r>
+    </w:p>
+    <w:p>
+      <w:r>
+        <w:t xml:space="preserve">    FOREIGN KEY (localidad) REFERENCES Localidades(</w:t>
+      </w:r>
+      <w:proofErr w:type="spellStart"/>
+      <w:r>
+        <w:t>id_localidad</w:t>
+      </w:r>
+      <w:proofErr w:type="spellEnd"/>
+      <w:r>
+        <w:t>)</w:t>
+      </w:r>
+    </w:p>
+    <w:p>
+      <w:r>
+        <w:t>);</w:t>
+      </w:r>
+    </w:p>
+    <w:p/>
+    <w:p>
+      <w:r>
+        <w:t>CREATE TABLE Cuentas (</w:t>
+      </w:r>
+    </w:p>
+    <w:p>
+      <w:proofErr w:type="spellStart"/>
+      <w:r>
+        <w:t>numero_de_cuenta</w:t>
+      </w:r>
+      <w:proofErr w:type="spellEnd"/>
+      <w:r>
+        <w:t xml:space="preserve"> </w:t>
+      </w:r>
+      <w:proofErr w:type="gramStart"/>
+      <w:r>
+        <w:t>VARCHAR(</w:t>
+      </w:r>
+      <w:proofErr w:type="gramEnd"/>
+      <w:r>
+        <w:t>20) PRIMARY KEY,</w:t>
+      </w:r>
+    </w:p>
+    <w:p>
+      <w:proofErr w:type="spellStart"/>
+      <w:r>
         <w:t>dni_cliente</w:t>
       </w:r>
       <w:proofErr w:type="spellEnd"/>
       <w:r>
-        <w:rPr>
-          <w:rFonts w:ascii="Calibri" w:eastAsia="Calibri" w:hAnsi="Calibri" w:cs="Calibri"/>
-        </w:rPr>
-        <w:t xml:space="preserve"> VARCHAR(10) NOT NULL,</w:t>
-      </w:r>
-    </w:p>
-    <w:p>
-      <w:pPr>
-        <w:rPr>
-          <w:rFonts w:ascii="Calibri" w:eastAsia="Calibri" w:hAnsi="Calibri" w:cs="Calibri"/>
-        </w:rPr>
-      </w:pPr>
-      <w:r>
-        <w:rPr>
-          <w:rFonts w:ascii="Calibri" w:eastAsia="Calibri" w:hAnsi="Calibri" w:cs="Calibri"/>
-        </w:rPr>
+        <w:t xml:space="preserve"> </w:t>
+      </w:r>
+      <w:proofErr w:type="gramStart"/>
+      <w:r>
+        <w:t>VARCHAR(</w:t>
+      </w:r>
+      <w:proofErr w:type="gramEnd"/>
+      <w:r>
+        <w:t>10) NOT NULL,</w:t>
+      </w:r>
+    </w:p>
+    <w:p>
+      <w:proofErr w:type="spellStart"/>
+      <w:r>
+        <w:t>fecha_de_creacion</w:t>
+      </w:r>
+      <w:proofErr w:type="spellEnd"/>
+      <w:r>
+        <w:t xml:space="preserve"> DATE NOT NULL,</w:t>
+      </w:r>
+    </w:p>
+    <w:p>
+      <w:proofErr w:type="spellStart"/>
+      <w:r>
+        <w:t>tipo_de_cuenta</w:t>
+      </w:r>
+      <w:proofErr w:type="spellEnd"/>
+      <w:r>
+        <w:t xml:space="preserve"> </w:t>
+      </w:r>
+      <w:proofErr w:type="gramStart"/>
+      <w:r>
+        <w:t>ENUM(</w:t>
+      </w:r>
+      <w:proofErr w:type="gramEnd"/>
+      <w:r>
+        <w:t>'Caja de ahorro', 'Cuenta corriente') NOT NULL,</w:t>
+      </w:r>
+    </w:p>
+    <w:p>
+      <w:pPr>
+        <w:rPr>
+          <w:lang w:val="en-GB"/>
+        </w:rPr>
+      </w:pPr>
+      <w:proofErr w:type="spellStart"/>
+      <w:r>
+        <w:rPr>
+          <w:lang w:val="en-GB"/>
+        </w:rPr>
+        <w:t>cbu</w:t>
+      </w:r>
+      <w:proofErr w:type="spellEnd"/>
+      <w:r>
+        <w:rPr>
+          <w:lang w:val="en-GB"/>
+        </w:rPr>
+        <w:t xml:space="preserve"> </w:t>
+      </w:r>
+      <w:proofErr w:type="gramStart"/>
+      <w:r>
+        <w:rPr>
+          <w:lang w:val="en-GB"/>
+        </w:rPr>
+        <w:t>VARCHAR(</w:t>
+      </w:r>
+      <w:proofErr w:type="gramEnd"/>
+      <w:r>
+        <w:rPr>
+          <w:lang w:val="en-GB"/>
+        </w:rPr>
+        <w:t>22) NOT NULL,</w:t>
+      </w:r>
+    </w:p>
+    <w:p>
+      <w:pPr>
+        <w:rPr>
+          <w:lang w:val="en-GB"/>
+        </w:rPr>
+      </w:pPr>
+      <w:proofErr w:type="spellStart"/>
+      <w:r>
+        <w:rPr>
+          <w:lang w:val="en-GB"/>
+        </w:rPr>
+        <w:t>saldo</w:t>
+      </w:r>
+      <w:proofErr w:type="spellEnd"/>
+      <w:r>
+        <w:rPr>
+          <w:lang w:val="en-GB"/>
+        </w:rPr>
+        <w:t xml:space="preserve"> </w:t>
+      </w:r>
+      <w:proofErr w:type="gramStart"/>
+      <w:r>
+        <w:rPr>
+          <w:lang w:val="en-GB"/>
+        </w:rPr>
+        <w:t>DECIMAL(</w:t>
+      </w:r>
+      <w:proofErr w:type="gramEnd"/>
+      <w:r>
+        <w:rPr>
+          <w:lang w:val="en-GB"/>
+        </w:rPr>
+        <w:t>10,2) NOT NULL,</w:t>
+      </w:r>
+    </w:p>
+    <w:p>
+      <w:pPr>
+        <w:rPr>
+          <w:lang w:val="en-GB"/>
+        </w:rPr>
+      </w:pPr>
+      <w:proofErr w:type="spellStart"/>
+      <w:r>
+        <w:rPr>
+          <w:lang w:val="en-GB"/>
+        </w:rPr>
+        <w:t>estado</w:t>
+      </w:r>
+      <w:proofErr w:type="spellEnd"/>
+      <w:r>
+        <w:rPr>
+          <w:lang w:val="en-GB"/>
+        </w:rPr>
+        <w:t xml:space="preserve"> </w:t>
+      </w:r>
+      <w:proofErr w:type="gramStart"/>
+      <w:r>
+        <w:rPr>
+          <w:lang w:val="en-GB"/>
+        </w:rPr>
+        <w:t>VARCHAR(</w:t>
+      </w:r>
+      <w:proofErr w:type="gramEnd"/>
+      <w:r>
+        <w:rPr>
+          <w:lang w:val="en-GB"/>
+        </w:rPr>
+        <w:t>1) NOT NULL DEFAULT 'A',</w:t>
+      </w:r>
+    </w:p>
+    <w:p>
+      <w:pPr>
+        <w:rPr>
+          <w:lang w:val="en-GB"/>
+        </w:rPr>
+      </w:pPr>
+      <w:r>
+        <w:rPr>
+          <w:lang w:val="en-GB"/>
+        </w:rPr>
+        <w:t>FOREIGN KEY (</w:t>
+      </w:r>
+      <w:proofErr w:type="spellStart"/>
+      <w:r>
+        <w:rPr>
+          <w:lang w:val="en-GB"/>
+        </w:rPr>
+        <w:t>dni_cliente</w:t>
+      </w:r>
+      <w:proofErr w:type="spellEnd"/>
+      <w:r>
+        <w:rPr>
+          <w:lang w:val="en-GB"/>
+        </w:rPr>
+        <w:t xml:space="preserve">) REFERENCES </w:t>
+      </w:r>
+      <w:proofErr w:type="spellStart"/>
+      <w:r>
+        <w:rPr>
+          <w:lang w:val="en-GB"/>
+        </w:rPr>
+        <w:t>Clientes</w:t>
+      </w:r>
+      <w:proofErr w:type="spellEnd"/>
+      <w:r>
+        <w:rPr>
+          <w:lang w:val="en-GB"/>
+        </w:rPr>
+        <w:t>(</w:t>
+      </w:r>
+      <w:proofErr w:type="spellStart"/>
+      <w:r>
+        <w:rPr>
+          <w:lang w:val="en-GB"/>
+        </w:rPr>
+        <w:t>dni</w:t>
+      </w:r>
+      <w:proofErr w:type="spellEnd"/>
+      <w:r>
+        <w:rPr>
+          <w:lang w:val="en-GB"/>
+        </w:rPr>
+        <w:t>)</w:t>
+      </w:r>
+    </w:p>
+    <w:p>
+      <w:pPr>
+        <w:rPr>
+          <w:lang w:val="en-GB"/>
+        </w:rPr>
+      </w:pPr>
+      <w:r>
+        <w:rPr>
+          <w:lang w:val="en-GB"/>
+        </w:rPr>
+        <w:t>);</w:t>
+      </w:r>
+    </w:p>
+    <w:p>
+      <w:pPr>
+        <w:rPr>
+          <w:lang w:val="en-GB"/>
+        </w:rPr>
+      </w:pPr>
+    </w:p>
+    <w:p>
+      <w:pPr>
+        <w:rPr>
+          <w:lang w:val="en-GB"/>
+        </w:rPr>
+      </w:pPr>
+      <w:r>
+        <w:rPr>
+          <w:lang w:val="en-GB"/>
+        </w:rPr>
+        <w:lastRenderedPageBreak/>
+        <w:t xml:space="preserve">CREATE TABLE </w:t>
+      </w:r>
+      <w:proofErr w:type="spellStart"/>
+      <w:r>
+        <w:rPr>
+          <w:lang w:val="en-GB"/>
+        </w:rPr>
+        <w:t>Prestamos</w:t>
+      </w:r>
+      <w:proofErr w:type="spellEnd"/>
+      <w:r>
+        <w:rPr>
+          <w:lang w:val="en-GB"/>
+        </w:rPr>
+        <w:t xml:space="preserve"> (</w:t>
+      </w:r>
+    </w:p>
+    <w:p>
+      <w:proofErr w:type="spellStart"/>
+      <w:r>
+        <w:t>id_prestamo</w:t>
+      </w:r>
+      <w:proofErr w:type="spellEnd"/>
+      <w:r>
+        <w:t xml:space="preserve"> VARCHAR(20) PRIMARY KEY,</w:t>
+      </w:r>
+    </w:p>
+    <w:p>
+      <w:proofErr w:type="spellStart"/>
+      <w:r>
+        <w:t>numero_de_cuenta</w:t>
+      </w:r>
+      <w:proofErr w:type="spellEnd"/>
+      <w:r>
+        <w:t xml:space="preserve"> VARCHAR(20) NOT NULL,</w:t>
+      </w:r>
+    </w:p>
+    <w:p>
+      <w:proofErr w:type="spellStart"/>
+      <w:r>
+        <w:t>dni_cliente</w:t>
+      </w:r>
+      <w:proofErr w:type="spellEnd"/>
+      <w:r>
+        <w:t xml:space="preserve"> </w:t>
+      </w:r>
+      <w:proofErr w:type="gramStart"/>
+      <w:r>
+        <w:t>VARCHAR(</w:t>
+      </w:r>
+      <w:proofErr w:type="gramEnd"/>
+      <w:r>
+        <w:t>10) NOT NULL,</w:t>
+      </w:r>
+    </w:p>
+    <w:p>
+      <w:proofErr w:type="spellStart"/>
+      <w:r>
+        <w:t>fecha_de_alta</w:t>
+      </w:r>
+      <w:proofErr w:type="spellEnd"/>
+      <w:r>
+        <w:t xml:space="preserve"> DATE NOT NULL,</w:t>
+      </w:r>
+    </w:p>
+    <w:p>
+      <w:proofErr w:type="spellStart"/>
+      <w:r>
+        <w:t>importe_pedido</w:t>
+      </w:r>
+      <w:proofErr w:type="spellEnd"/>
+      <w:r>
+        <w:t xml:space="preserve"> </w:t>
+      </w:r>
+      <w:proofErr w:type="gramStart"/>
+      <w:r>
+        <w:t>DECIMAL(</w:t>
+      </w:r>
+      <w:proofErr w:type="gramEnd"/>
+      <w:r>
+        <w:t>10,2) NOT NULL,</w:t>
+      </w:r>
+    </w:p>
+    <w:p>
+      <w:proofErr w:type="spellStart"/>
+      <w:r>
+        <w:t>plazo_de_pago</w:t>
+      </w:r>
+      <w:proofErr w:type="spellEnd"/>
+      <w:r>
+        <w:t xml:space="preserve"> INT NOT NULL,</w:t>
+      </w:r>
+    </w:p>
+    <w:p>
+      <w:proofErr w:type="spellStart"/>
+      <w:r>
+        <w:t>importe_por_mes</w:t>
+      </w:r>
+      <w:proofErr w:type="spellEnd"/>
+      <w:r>
+        <w:t xml:space="preserve"> </w:t>
+      </w:r>
+      <w:proofErr w:type="gramStart"/>
+      <w:r>
+        <w:t>DECIMAL(</w:t>
+      </w:r>
+      <w:proofErr w:type="gramEnd"/>
+      <w:r>
+        <w:t>10,2) NOT NULL,</w:t>
+      </w:r>
+    </w:p>
+    <w:p>
+      <w:proofErr w:type="spellStart"/>
+      <w:r>
+        <w:t>cantidad_de_cuotas</w:t>
+      </w:r>
+      <w:proofErr w:type="spellEnd"/>
+      <w:r>
+        <w:t xml:space="preserve"> INT NOT NULL,</w:t>
+      </w:r>
+    </w:p>
+    <w:p/>
+    <w:p>
+      <w:r>
+        <w:t>FOREIGN KEY (</w:t>
+      </w:r>
+      <w:proofErr w:type="spellStart"/>
+      <w:r>
+        <w:t>dni_cliente</w:t>
+      </w:r>
+      <w:proofErr w:type="spellEnd"/>
+      <w:r>
+        <w:t>) REFERENCES Clientes(</w:t>
+      </w:r>
+      <w:proofErr w:type="spellStart"/>
+      <w:r>
+        <w:t>dni</w:t>
+      </w:r>
+      <w:proofErr w:type="spellEnd"/>
+      <w:r>
+        <w:t>),</w:t>
+      </w:r>
+    </w:p>
+    <w:p>
+      <w:r>
+        <w:t>FOREIGN KEY (</w:t>
+      </w:r>
+      <w:proofErr w:type="spellStart"/>
+      <w:r>
+        <w:t>numero_de_cuenta</w:t>
+      </w:r>
+      <w:proofErr w:type="spellEnd"/>
+      <w:r>
+        <w:t>) REFERENCES Cuentas(</w:t>
+      </w:r>
+      <w:proofErr w:type="spellStart"/>
+      <w:r>
+        <w:t>numero_de_cuenta</w:t>
+      </w:r>
+      <w:proofErr w:type="spellEnd"/>
+      <w:r>
+        <w:t>)</w:t>
+      </w:r>
+    </w:p>
+    <w:p>
+      <w:r>
+        <w:t>);</w:t>
+      </w:r>
+    </w:p>
+    <w:p>
+      <w:r>
+        <w:t>CREATE TABLE Movimientos (</w:t>
+      </w:r>
+    </w:p>
+    <w:p>
+      <w:r>
+        <w:t xml:space="preserve">    id_movimiento INT PRIMARY KEY,</w:t>
+      </w:r>
+    </w:p>
+    <w:p>
+      <w:r>
         <w:t xml:space="preserve">    </w:t>
       </w:r>
       <w:proofErr w:type="spellStart"/>
       <w:r>
-        <w:rPr>
-          <w:rFonts w:ascii="Calibri" w:eastAsia="Calibri" w:hAnsi="Calibri" w:cs="Calibri"/>
-        </w:rPr>
-        <w:t>fecha_de_creacion</w:t>
-      </w:r>
-      <w:proofErr w:type="spellEnd"/>
-      <w:r>
-        <w:rPr>
-          <w:rFonts w:ascii="Calibri" w:eastAsia="Calibri" w:hAnsi="Calibri" w:cs="Calibri"/>
-        </w:rPr>
+        <w:t>numero_de_cuenta</w:t>
+      </w:r>
+      <w:proofErr w:type="spellEnd"/>
+      <w:r>
+        <w:t xml:space="preserve"> VARCHAR(20) NOT NULL,</w:t>
+      </w:r>
+    </w:p>
+    <w:p>
+      <w:r>
+        <w:t xml:space="preserve">    </w:t>
+      </w:r>
+      <w:proofErr w:type="spellStart"/>
+      <w:r>
+        <w:t>fecha_movimiento</w:t>
+      </w:r>
+      <w:proofErr w:type="spellEnd"/>
+      <w:r>
         <w:t xml:space="preserve"> DATE NOT NULL,</w:t>
       </w:r>
     </w:p>
     <w:p>
-      <w:pPr>
-        <w:rPr>
-          <w:rFonts w:ascii="Calibri" w:eastAsia="Calibri" w:hAnsi="Calibri" w:cs="Calibri"/>
-        </w:rPr>
-      </w:pPr>
-      <w:r>
-        <w:rPr>
-          <w:rFonts w:ascii="Calibri" w:eastAsia="Calibri" w:hAnsi="Calibri" w:cs="Calibri"/>
-        </w:rPr>
+      <w:r>
+        <w:t xml:space="preserve">    importe DECIMAL(10, 2) NOT NULL,</w:t>
+      </w:r>
+    </w:p>
+    <w:p>
+      <w:r>
+        <w:t xml:space="preserve">    concepto VARCHAR(100) NOT NULL,</w:t>
+      </w:r>
+    </w:p>
+    <w:p>
+      <w:r>
         <w:t xml:space="preserve">    </w:t>
       </w:r>
       <w:proofErr w:type="spellStart"/>
       <w:r>
-        <w:rPr>
-          <w:rFonts w:ascii="Calibri" w:eastAsia="Calibri" w:hAnsi="Calibri" w:cs="Calibri"/>
-        </w:rPr>
-        <w:t>tipo_de_cuenta</w:t>
-      </w:r>
-      <w:proofErr w:type="spellEnd"/>
-      <w:r>
-        <w:rPr>
-          <w:rFonts w:ascii="Calibri" w:eastAsia="Calibri" w:hAnsi="Calibri" w:cs="Calibri"/>
-        </w:rPr>
-        <w:t xml:space="preserve"> ENUM('Caja de ahorro', 'Cuenta corriente') NOT NULL,</w:t>
-      </w:r>
-    </w:p>
-    <w:p>
-      <w:pPr>
-        <w:rPr>
-          <w:rFonts w:ascii="Calibri" w:eastAsia="Calibri" w:hAnsi="Calibri" w:cs="Calibri"/>
-        </w:rPr>
-      </w:pPr>
-      <w:r>
-        <w:rPr>
-          <w:rFonts w:ascii="Calibri" w:eastAsia="Calibri" w:hAnsi="Calibri" w:cs="Calibri"/>
+        <w:t>tipo_movimiento</w:t>
+      </w:r>
+      <w:proofErr w:type="spellEnd"/>
+      <w:r>
+        <w:t xml:space="preserve"> ENUM('Depósito', 'Extracción') NOT NULL,</w:t>
+      </w:r>
+    </w:p>
+    <w:p>
+      <w:r>
+        <w:t xml:space="preserve">    FOREIGN KEY (</w:t>
+      </w:r>
+      <w:proofErr w:type="spellStart"/>
+      <w:r>
+        <w:t>numero_de_cuenta</w:t>
+      </w:r>
+      <w:proofErr w:type="spellEnd"/>
+      <w:r>
+        <w:t>) REFERENCES Cuentas(</w:t>
+      </w:r>
+      <w:proofErr w:type="spellStart"/>
+      <w:r>
+        <w:t>numero_de_cuenta</w:t>
+      </w:r>
+      <w:proofErr w:type="spellEnd"/>
+      <w:r>
+        <w:t>)</w:t>
+      </w:r>
+    </w:p>
+    <w:p>
+      <w:pPr>
+        <w:rPr>
+          <w:lang w:val="en-US"/>
+        </w:rPr>
+      </w:pPr>
+      <w:r>
+        <w:rPr>
+          <w:lang w:val="en-US"/>
+        </w:rPr>
+        <w:t>);</w:t>
+      </w:r>
+    </w:p>
+    <w:p>
+      <w:pPr>
+        <w:rPr>
+          <w:lang w:val="en-US"/>
+        </w:rPr>
+      </w:pPr>
+      <w:r>
+        <w:rPr>
+          <w:lang w:val="en-US"/>
+        </w:rPr>
+        <w:t xml:space="preserve">CREATE TABLE </w:t>
+      </w:r>
+      <w:proofErr w:type="spellStart"/>
+      <w:r>
+        <w:rPr>
+          <w:lang w:val="en-US"/>
+        </w:rPr>
+        <w:t>Cuotas</w:t>
+      </w:r>
+      <w:proofErr w:type="spellEnd"/>
+      <w:r>
+        <w:rPr>
+          <w:lang w:val="en-US"/>
+        </w:rPr>
+        <w:t xml:space="preserve"> (</w:t>
+      </w:r>
+    </w:p>
+    <w:p>
+      <w:pPr>
+        <w:rPr>
+          <w:lang w:val="en-US"/>
+        </w:rPr>
+      </w:pPr>
+      <w:r>
+        <w:rPr>
+          <w:lang w:val="en-US"/>
         </w:rPr>
         <w:t xml:space="preserve">    </w:t>
       </w:r>
       <w:proofErr w:type="spellStart"/>
       <w:r>
         <w:rPr>
-          <w:rFonts w:ascii="Calibri" w:eastAsia="Calibri" w:hAnsi="Calibri" w:cs="Calibri"/>
-        </w:rPr>
-        <w:t>cbu</w:t>
-      </w:r>
-      <w:proofErr w:type="spellEnd"/>
-      <w:r>
-        <w:rPr>
-          <w:rFonts w:ascii="Calibri" w:eastAsia="Calibri" w:hAnsi="Calibri" w:cs="Calibri"/>
-        </w:rPr>
-        <w:t xml:space="preserve"> VARCHAR(22) NOT NULL,</w:t>
-      </w:r>
-    </w:p>
-    <w:p>
-      <w:pPr>
-        <w:rPr>
-          <w:rFonts w:ascii="Calibri" w:eastAsia="Calibri" w:hAnsi="Calibri" w:cs="Calibri"/>
-        </w:rPr>
-      </w:pPr>
-      <w:r>
-        <w:rPr>
-          <w:rFonts w:ascii="Calibri" w:eastAsia="Calibri" w:hAnsi="Calibri" w:cs="Calibri"/>
-        </w:rPr>
-        <w:t xml:space="preserve">    saldo DECIMAL(10,2) NOT NULL,</w:t>
-      </w:r>
-    </w:p>
-    <w:p>
-      <w:pPr>
-        <w:rPr>
-          <w:rFonts w:ascii="Calibri" w:eastAsia="Calibri" w:hAnsi="Calibri" w:cs="Calibri"/>
-        </w:rPr>
-      </w:pPr>
-      <w:r>
-        <w:rPr>
-          <w:rFonts w:ascii="Calibri" w:eastAsia="Calibri" w:hAnsi="Calibri" w:cs="Calibri"/>
-        </w:rPr>
-        <w:t xml:space="preserve">    estado VARCHAR(1) NOT NULL DEFAULT 'A',</w:t>
-      </w:r>
-    </w:p>
-    <w:p>
-      <w:pPr>
-        <w:rPr>
-          <w:rFonts w:ascii="Calibri" w:eastAsia="Calibri" w:hAnsi="Calibri" w:cs="Calibri"/>
-        </w:rPr>
-      </w:pPr>
-      <w:r>
-        <w:rPr>
-          <w:rFonts w:ascii="Calibri" w:eastAsia="Calibri" w:hAnsi="Calibri" w:cs="Calibri"/>
-        </w:rPr>
-        <w:t xml:space="preserve">    FOREIGN KEY (</w:t>
-      </w:r>
-      <w:proofErr w:type="spellStart"/>
-      <w:r>
-        <w:rPr>
-          <w:rFonts w:ascii="Calibri" w:eastAsia="Calibri" w:hAnsi="Calibri" w:cs="Calibri"/>
-        </w:rPr>
-        <w:t>dni_cliente</w:t>
-      </w:r>
-      <w:proofErr w:type="spellEnd"/>
-      <w:r>
-        <w:rPr>
-          <w:rFonts w:ascii="Calibri" w:eastAsia="Calibri" w:hAnsi="Calibri" w:cs="Calibri"/>
-        </w:rPr>
-        <w:t>) REFERENCES Clientes(</w:t>
-      </w:r>
-      <w:proofErr w:type="spellStart"/>
-      <w:r>
-        <w:rPr>
-          <w:rFonts w:ascii="Calibri" w:eastAsia="Calibri" w:hAnsi="Calibri" w:cs="Calibri"/>
-        </w:rPr>
-        <w:t>dni</w:t>
-      </w:r>
-      <w:proofErr w:type="spellEnd"/>
-      <w:r>
-        <w:rPr>
-          <w:rFonts w:ascii="Calibri" w:eastAsia="Calibri" w:hAnsi="Calibri" w:cs="Calibri"/>
-        </w:rPr>
+          <w:lang w:val="en-US"/>
+        </w:rPr>
+        <w:t>id_cuota</w:t>
+      </w:r>
+      <w:proofErr w:type="spellEnd"/>
+      <w:r>
+        <w:rPr>
+          <w:lang w:val="en-US"/>
+        </w:rPr>
+        <w:t xml:space="preserve"> INT PRIMARY KEY,</w:t>
+      </w:r>
+    </w:p>
+    <w:p>
+      <w:pPr>
+        <w:rPr>
+          <w:lang w:val="en-US"/>
+        </w:rPr>
+      </w:pPr>
+      <w:r>
+        <w:rPr>
+          <w:lang w:val="en-US"/>
+        </w:rPr>
+        <w:t xml:space="preserve">    </w:t>
+      </w:r>
+      <w:proofErr w:type="spellStart"/>
+      <w:r>
+        <w:rPr>
+          <w:lang w:val="en-US"/>
+        </w:rPr>
+        <w:t>id_prestamo</w:t>
+      </w:r>
+      <w:proofErr w:type="spellEnd"/>
+      <w:r>
+        <w:rPr>
+          <w:lang w:val="en-US"/>
+        </w:rPr>
+        <w:t xml:space="preserve"> INT NOT NULL,</w:t>
+      </w:r>
+    </w:p>
+    <w:p>
+      <w:pPr>
+        <w:rPr>
+          <w:lang w:val="en-US"/>
+        </w:rPr>
+      </w:pPr>
+      <w:r>
+        <w:rPr>
+          <w:lang w:val="en-US"/>
+        </w:rPr>
+        <w:t xml:space="preserve">    </w:t>
+      </w:r>
+      <w:proofErr w:type="spellStart"/>
+      <w:r>
+        <w:rPr>
+          <w:lang w:val="en-US"/>
+        </w:rPr>
+        <w:t>fecha_pago</w:t>
+      </w:r>
+      <w:proofErr w:type="spellEnd"/>
+      <w:r>
+        <w:rPr>
+          <w:lang w:val="en-US"/>
+        </w:rPr>
+        <w:t xml:space="preserve"> DATE NOT NULL,</w:t>
+      </w:r>
+    </w:p>
+    <w:p>
+      <w:pPr>
+        <w:rPr>
+          <w:lang w:val="en-US"/>
+        </w:rPr>
+      </w:pPr>
+      <w:r>
+        <w:rPr>
+          <w:lang w:val="en-US"/>
+        </w:rPr>
+        <w:t xml:space="preserve">    </w:t>
+      </w:r>
+      <w:proofErr w:type="spellStart"/>
+      <w:r>
+        <w:rPr>
+          <w:lang w:val="en-US"/>
+        </w:rPr>
+        <w:t>monto</w:t>
+      </w:r>
+      <w:proofErr w:type="spellEnd"/>
+      <w:r>
+        <w:rPr>
+          <w:lang w:val="en-US"/>
+        </w:rPr>
+        <w:t xml:space="preserve"> DECIMAL(10, 2) NOT NULL,</w:t>
+      </w:r>
+    </w:p>
+    <w:p>
+      <w:r>
+        <w:rPr>
+          <w:lang w:val="en-US"/>
+        </w:rPr>
+        <w:t xml:space="preserve">    </w:t>
+      </w:r>
+      <w:r>
+        <w:t>FOREIGN KEY (</w:t>
+      </w:r>
+      <w:proofErr w:type="spellStart"/>
+      <w:r>
+        <w:t>id_prestamo</w:t>
+      </w:r>
+      <w:proofErr w:type="spellEnd"/>
+      <w:r>
+        <w:t>) REFERENCES Prestamos(</w:t>
+      </w:r>
+      <w:proofErr w:type="spellStart"/>
+      <w:r>
+        <w:t>id_prestamo</w:t>
+      </w:r>
+      <w:proofErr w:type="spellEnd"/>
+      <w:r>
         <w:t>)</w:t>
       </w:r>
     </w:p>
     <w:p>
-      <w:pPr>
-        <w:rPr>
-          <w:rFonts w:ascii="Calibri" w:eastAsia="Calibri" w:hAnsi="Calibri" w:cs="Calibri"/>
-        </w:rPr>
-      </w:pPr>
-      <w:r>
-        <w:rPr>
-          <w:rFonts w:ascii="Calibri" w:eastAsia="Calibri" w:hAnsi="Calibri" w:cs="Calibri"/>
-        </w:rPr>
+      <w:r>
         <w:t>);</w:t>
       </w:r>
     </w:p>
@@ -868,13 +1768,13 @@
       <w:lang w:val="es-AR"/>
     </w:rPr>
   </w:style>
-  <w:style w:type="character" w:default="1" w:styleId="Fuentedeprrafopredeter">
+  <w:style w:type="character" w:default="1" w:styleId="DefaultParagraphFont">
     <w:name w:val="Default Paragraph Font"/>
     <w:uiPriority w:val="1"/>
     <w:semiHidden/>
     <w:unhideWhenUsed/>
   </w:style>
-  <w:style w:type="table" w:default="1" w:styleId="Tablanormal">
+  <w:style w:type="table" w:default="1" w:styleId="TableNormal">
     <w:name w:val="Normal Table"/>
     <w:uiPriority w:val="99"/>
     <w:semiHidden/>
@@ -889,11 +1789,34 @@
       </w:tblCellMar>
     </w:tblPr>
   </w:style>
-  <w:style w:type="numbering" w:default="1" w:styleId="Sinlista">
+  <w:style w:type="numbering" w:default="1" w:styleId="NoList">
     <w:name w:val="No List"/>
     <w:uiPriority w:val="99"/>
     <w:semiHidden/>
     <w:unhideWhenUsed/>
+  </w:style>
+  <w:style w:type="character" w:styleId="Hyperlink">
+    <w:name w:val="Hyperlink"/>
+    <w:basedOn w:val="DefaultParagraphFont"/>
+    <w:uiPriority w:val="99"/>
+    <w:unhideWhenUsed/>
+    <w:rsid w:val="00545DBB"/>
+    <w:rPr>
+      <w:color w:val="0563C1" w:themeColor="hyperlink"/>
+      <w:u w:val="single"/>
+    </w:rPr>
+  </w:style>
+  <w:style w:type="character" w:styleId="UnresolvedMention">
+    <w:name w:val="Unresolved Mention"/>
+    <w:basedOn w:val="DefaultParagraphFont"/>
+    <w:uiPriority w:val="99"/>
+    <w:semiHidden/>
+    <w:unhideWhenUsed/>
+    <w:rsid w:val="00545DBB"/>
+    <w:rPr>
+      <w:color w:val="605E5C"/>
+      <w:shd w:val="clear" w:color="auto" w:fill="E1DFDD"/>
+    </w:rPr>
   </w:style>
 </w:styles>
 </file>

</xml_diff>

<commit_message>
Feat: Added new Admin page and User Register page
</commit_message>
<xml_diff>
--- a/TPINT documentation.docx
+++ b/TPINT documentation.docx
@@ -63,7 +63,7 @@
       <w:hyperlink r:id="rId5" w:history="1">
         <w:r>
           <w:rPr>
-            <w:rStyle w:val="Hyperlink"/>
+            <w:rStyle w:val="Hipervnculo"/>
           </w:rPr>
           <w:t>https://drive.google.com/file/d/1ye1u4rVdxqRq6QIpNPWK-Gdfft5ptaw0/view</w:t>
         </w:r>
@@ -1093,6 +1093,7 @@
         <w:t>);</w:t>
       </w:r>
     </w:p>
+    <w:p/>
     <w:p>
       <w:r>
         <w:t>CREATE TABLE Movimientos (</w:t>
@@ -1192,6 +1193,13 @@
           <w:lang w:val="en-US"/>
         </w:rPr>
       </w:pPr>
+    </w:p>
+    <w:p>
+      <w:pPr>
+        <w:rPr>
+          <w:lang w:val="en-US"/>
+        </w:rPr>
+      </w:pPr>
       <w:r>
         <w:rPr>
           <w:lang w:val="en-US"/>
@@ -1326,6 +1334,7 @@
         <w:rPr>
           <w:lang w:val="en-US"/>
         </w:rPr>
+        <w:lastRenderedPageBreak/>
         <w:t xml:space="preserve">    </w:t>
       </w:r>
       <w:r>
@@ -1354,6 +1363,641 @@
       </w:r>
     </w:p>
     <w:p/>
+    <w:p/>
+    <w:p>
+      <w:r>
+        <w:br w:type="page"/>
+      </w:r>
+    </w:p>
+    <w:p>
+      <w:pPr>
+        <w:jc w:val="center"/>
+        <w:rPr>
+          <w:rFonts w:ascii="Calibri" w:eastAsia="Calibri" w:hAnsi="Calibri" w:cs="Calibri"/>
+          <w:b/>
+          <w:color w:val="000000"/>
+          <w:sz w:val="36"/>
+          <w:szCs w:val="36"/>
+          <w:u w:val="single"/>
+        </w:rPr>
+      </w:pPr>
+      <w:r>
+        <w:rPr>
+          <w:rFonts w:ascii="Calibri" w:eastAsia="Calibri" w:hAnsi="Calibri" w:cs="Calibri"/>
+          <w:b/>
+          <w:color w:val="000000"/>
+          <w:sz w:val="36"/>
+          <w:szCs w:val="36"/>
+          <w:u w:val="single"/>
+        </w:rPr>
+        <w:lastRenderedPageBreak/>
+        <w:t>PAGINAS</w:t>
+      </w:r>
+    </w:p>
+    <w:p>
+      <w:pPr>
+        <w:rPr>
+          <w:rFonts w:ascii="Calibri" w:eastAsia="Calibri" w:hAnsi="Calibri" w:cs="Calibri"/>
+          <w:b/>
+          <w:color w:val="000000"/>
+          <w:sz w:val="24"/>
+          <w:szCs w:val="24"/>
+          <w:u w:val="single"/>
+        </w:rPr>
+      </w:pPr>
+      <w:r>
+        <w:rPr>
+          <w:rFonts w:ascii="Calibri" w:eastAsia="Calibri" w:hAnsi="Calibri" w:cs="Calibri"/>
+          <w:b/>
+          <w:color w:val="000000"/>
+          <w:sz w:val="24"/>
+          <w:szCs w:val="24"/>
+          <w:u w:val="single"/>
+        </w:rPr>
+        <w:t>LOGIN</w:t>
+      </w:r>
+    </w:p>
+    <w:p>
+      <w:pPr>
+        <w:rPr>
+          <w:rFonts w:ascii="Calibri" w:eastAsia="Calibri" w:hAnsi="Calibri" w:cs="Calibri"/>
+          <w:color w:val="000000"/>
+        </w:rPr>
+      </w:pPr>
+      <w:r>
+        <w:rPr>
+          <w:rFonts w:ascii="Calibri" w:eastAsia="Calibri" w:hAnsi="Calibri" w:cs="Calibri"/>
+          <w:color w:val="000000"/>
+        </w:rPr>
+        <w:t>E</w:t>
+      </w:r>
+      <w:r>
+        <w:rPr>
+          <w:rFonts w:ascii="Calibri" w:eastAsia="Calibri" w:hAnsi="Calibri" w:cs="Calibri"/>
+          <w:color w:val="000000"/>
+        </w:rPr>
+        <w:t>sta página inicia la aplicación</w:t>
+      </w:r>
+      <w:r>
+        <w:rPr>
+          <w:rFonts w:ascii="Calibri" w:eastAsia="Calibri" w:hAnsi="Calibri" w:cs="Calibri"/>
+          <w:color w:val="000000"/>
+        </w:rPr>
+        <w:t>,</w:t>
+      </w:r>
+      <w:r>
+        <w:rPr>
+          <w:rFonts w:ascii="Calibri" w:eastAsia="Calibri" w:hAnsi="Calibri" w:cs="Calibri"/>
+          <w:color w:val="000000"/>
+        </w:rPr>
+        <w:t xml:space="preserve"> es el lugar donde debes ingresar tu usuario y contraseña para acceder. También puedes crear un usuario en caso de que aún no estés registrado.</w:t>
+      </w:r>
+    </w:p>
+    <w:p>
+      <w:pPr>
+        <w:rPr>
+          <w:rFonts w:ascii="Calibri" w:eastAsia="Calibri" w:hAnsi="Calibri" w:cs="Calibri"/>
+          <w:b/>
+          <w:color w:val="000000"/>
+          <w:sz w:val="24"/>
+          <w:szCs w:val="24"/>
+          <w:u w:val="single"/>
+        </w:rPr>
+      </w:pPr>
+      <w:r>
+        <w:rPr>
+          <w:rFonts w:ascii="Calibri" w:eastAsia="Calibri" w:hAnsi="Calibri" w:cs="Calibri"/>
+          <w:color w:val="000000"/>
+        </w:rPr>
+        <w:br/>
+      </w:r>
+      <w:r>
+        <w:rPr>
+          <w:noProof/>
+        </w:rPr>
+        <w:drawing>
+          <wp:inline distT="0" distB="0" distL="0" distR="0" wp14:anchorId="5E2E402A" wp14:editId="446E832C">
+            <wp:extent cx="5612130" cy="2682875"/>
+            <wp:effectExtent l="0" t="0" r="7620" b="3175"/>
+            <wp:docPr id="322350963" name="Imagen 1"/>
+            <wp:cNvGraphicFramePr>
+              <a:graphicFrameLocks xmlns:a="http://schemas.openxmlformats.org/drawingml/2006/main" noChangeAspect="1"/>
+            </wp:cNvGraphicFramePr>
+            <a:graphic xmlns:a="http://schemas.openxmlformats.org/drawingml/2006/main">
+              <a:graphicData uri="http://schemas.openxmlformats.org/drawingml/2006/picture">
+                <pic:pic xmlns:pic="http://schemas.openxmlformats.org/drawingml/2006/picture">
+                  <pic:nvPicPr>
+                    <pic:cNvPr id="0" name="Picture 1"/>
+                    <pic:cNvPicPr>
+                      <a:picLocks noChangeAspect="1" noChangeArrowheads="1"/>
+                    </pic:cNvPicPr>
+                  </pic:nvPicPr>
+                  <pic:blipFill>
+                    <a:blip r:embed="rId6" cstate="print">
+                      <a:extLst>
+                        <a:ext uri="{28A0092B-C50C-407E-A947-70E740481C1C}">
+                          <a14:useLocalDpi xmlns:a14="http://schemas.microsoft.com/office/drawing/2010/main" val="0"/>
+                        </a:ext>
+                      </a:extLst>
+                    </a:blip>
+                    <a:srcRect/>
+                    <a:stretch>
+                      <a:fillRect/>
+                    </a:stretch>
+                  </pic:blipFill>
+                  <pic:spPr bwMode="auto">
+                    <a:xfrm>
+                      <a:off x="0" y="0"/>
+                      <a:ext cx="5612130" cy="2682875"/>
+                    </a:xfrm>
+                    <a:prstGeom prst="rect">
+                      <a:avLst/>
+                    </a:prstGeom>
+                    <a:noFill/>
+                    <a:ln>
+                      <a:noFill/>
+                    </a:ln>
+                  </pic:spPr>
+                </pic:pic>
+              </a:graphicData>
+            </a:graphic>
+          </wp:inline>
+        </w:drawing>
+      </w:r>
+      <w:r>
+        <w:rPr>
+          <w:rFonts w:ascii="Calibri" w:eastAsia="Calibri" w:hAnsi="Calibri" w:cs="Calibri"/>
+          <w:color w:val="000000"/>
+        </w:rPr>
+        <w:br/>
+      </w:r>
+      <w:r>
+        <w:rPr>
+          <w:rFonts w:ascii="Calibri" w:eastAsia="Calibri" w:hAnsi="Calibri" w:cs="Calibri"/>
+          <w:color w:val="000000"/>
+        </w:rPr>
+        <w:br/>
+      </w:r>
+    </w:p>
+    <w:p>
+      <w:pPr>
+        <w:rPr>
+          <w:rFonts w:ascii="Calibri" w:eastAsia="Calibri" w:hAnsi="Calibri" w:cs="Calibri"/>
+          <w:b/>
+          <w:color w:val="000000"/>
+          <w:sz w:val="24"/>
+          <w:szCs w:val="24"/>
+          <w:u w:val="single"/>
+        </w:rPr>
+      </w:pPr>
+      <w:r>
+        <w:rPr>
+          <w:rFonts w:ascii="Calibri" w:eastAsia="Calibri" w:hAnsi="Calibri" w:cs="Calibri"/>
+          <w:b/>
+          <w:color w:val="000000"/>
+          <w:sz w:val="24"/>
+          <w:szCs w:val="24"/>
+          <w:u w:val="single"/>
+        </w:rPr>
+        <w:br w:type="page"/>
+      </w:r>
+    </w:p>
+    <w:p>
+      <w:pPr>
+        <w:rPr>
+          <w:rFonts w:ascii="Calibri" w:eastAsia="Calibri" w:hAnsi="Calibri" w:cs="Calibri"/>
+          <w:b/>
+          <w:color w:val="000000"/>
+          <w:sz w:val="32"/>
+          <w:szCs w:val="32"/>
+          <w:u w:val="single"/>
+        </w:rPr>
+      </w:pPr>
+      <w:r>
+        <w:rPr>
+          <w:rFonts w:ascii="Calibri" w:eastAsia="Calibri" w:hAnsi="Calibri" w:cs="Calibri"/>
+          <w:b/>
+          <w:color w:val="000000"/>
+          <w:sz w:val="24"/>
+          <w:szCs w:val="24"/>
+          <w:u w:val="single"/>
+        </w:rPr>
+        <w:lastRenderedPageBreak/>
+        <w:t>CREAR USUARIO</w:t>
+      </w:r>
+    </w:p>
+    <w:p>
+      <w:pPr>
+        <w:rPr>
+          <w:rFonts w:ascii="Calibri" w:eastAsia="Calibri" w:hAnsi="Calibri" w:cs="Calibri"/>
+          <w:color w:val="000000"/>
+        </w:rPr>
+      </w:pPr>
+      <w:r>
+        <w:rPr>
+          <w:rFonts w:ascii="Calibri" w:eastAsia="Calibri" w:hAnsi="Calibri" w:cs="Calibri"/>
+          <w:color w:val="000000"/>
+        </w:rPr>
+        <w:t>En esta página, puedes crear un usuario ingresando tus datos. Si los datos están correctamente ingresados, obtendrás acceso a la plataforma.</w:t>
+      </w:r>
+    </w:p>
+    <w:p>
+      <w:pPr>
+        <w:rPr>
+          <w:rFonts w:ascii="Calibri" w:eastAsia="Calibri" w:hAnsi="Calibri" w:cs="Calibri"/>
+          <w:color w:val="000000"/>
+        </w:rPr>
+      </w:pPr>
+      <w:r>
+        <w:rPr>
+          <w:noProof/>
+        </w:rPr>
+        <w:drawing>
+          <wp:inline distT="0" distB="0" distL="0" distR="0" wp14:anchorId="14AF39A3" wp14:editId="2A7422F9">
+            <wp:extent cx="2879441" cy="4667250"/>
+            <wp:effectExtent l="0" t="0" r="0" b="0"/>
+            <wp:docPr id="1872500806" name="Imagen 2"/>
+            <wp:cNvGraphicFramePr>
+              <a:graphicFrameLocks xmlns:a="http://schemas.openxmlformats.org/drawingml/2006/main" noChangeAspect="1"/>
+            </wp:cNvGraphicFramePr>
+            <a:graphic xmlns:a="http://schemas.openxmlformats.org/drawingml/2006/main">
+              <a:graphicData uri="http://schemas.openxmlformats.org/drawingml/2006/picture">
+                <pic:pic xmlns:pic="http://schemas.openxmlformats.org/drawingml/2006/picture">
+                  <pic:nvPicPr>
+                    <pic:cNvPr id="0" name="Picture 3"/>
+                    <pic:cNvPicPr>
+                      <a:picLocks noChangeAspect="1" noChangeArrowheads="1"/>
+                    </pic:cNvPicPr>
+                  </pic:nvPicPr>
+                  <pic:blipFill>
+                    <a:blip r:embed="rId7" cstate="print">
+                      <a:extLst>
+                        <a:ext uri="{28A0092B-C50C-407E-A947-70E740481C1C}">
+                          <a14:useLocalDpi xmlns:a14="http://schemas.microsoft.com/office/drawing/2010/main" val="0"/>
+                        </a:ext>
+                      </a:extLst>
+                    </a:blip>
+                    <a:srcRect/>
+                    <a:stretch>
+                      <a:fillRect/>
+                    </a:stretch>
+                  </pic:blipFill>
+                  <pic:spPr bwMode="auto">
+                    <a:xfrm>
+                      <a:off x="0" y="0"/>
+                      <a:ext cx="2893972" cy="4690803"/>
+                    </a:xfrm>
+                    <a:prstGeom prst="rect">
+                      <a:avLst/>
+                    </a:prstGeom>
+                    <a:noFill/>
+                    <a:ln>
+                      <a:noFill/>
+                    </a:ln>
+                  </pic:spPr>
+                </pic:pic>
+              </a:graphicData>
+            </a:graphic>
+          </wp:inline>
+        </w:drawing>
+      </w:r>
+    </w:p>
+    <w:p>
+      <w:pPr>
+        <w:rPr>
+          <w:rFonts w:ascii="Calibri" w:eastAsia="Calibri" w:hAnsi="Calibri" w:cs="Calibri"/>
+          <w:color w:val="000000"/>
+        </w:rPr>
+      </w:pPr>
+      <w:r>
+        <w:rPr>
+          <w:noProof/>
+        </w:rPr>
+        <w:drawing>
+          <wp:inline distT="0" distB="0" distL="0" distR="0" wp14:anchorId="479B70FE" wp14:editId="1E43CF4B">
+            <wp:extent cx="5612130" cy="2688590"/>
+            <wp:effectExtent l="0" t="0" r="7620" b="0"/>
+            <wp:docPr id="817773739" name="Imagen 5"/>
+            <wp:cNvGraphicFramePr>
+              <a:graphicFrameLocks xmlns:a="http://schemas.openxmlformats.org/drawingml/2006/main" noChangeAspect="1"/>
+            </wp:cNvGraphicFramePr>
+            <a:graphic xmlns:a="http://schemas.openxmlformats.org/drawingml/2006/main">
+              <a:graphicData uri="http://schemas.openxmlformats.org/drawingml/2006/picture">
+                <pic:pic xmlns:pic="http://schemas.openxmlformats.org/drawingml/2006/picture">
+                  <pic:nvPicPr>
+                    <pic:cNvPr id="0" name="Picture 9"/>
+                    <pic:cNvPicPr>
+                      <a:picLocks noChangeAspect="1" noChangeArrowheads="1"/>
+                    </pic:cNvPicPr>
+                  </pic:nvPicPr>
+                  <pic:blipFill>
+                    <a:blip r:embed="rId8" cstate="print">
+                      <a:extLst>
+                        <a:ext uri="{28A0092B-C50C-407E-A947-70E740481C1C}">
+                          <a14:useLocalDpi xmlns:a14="http://schemas.microsoft.com/office/drawing/2010/main" val="0"/>
+                        </a:ext>
+                      </a:extLst>
+                    </a:blip>
+                    <a:srcRect/>
+                    <a:stretch>
+                      <a:fillRect/>
+                    </a:stretch>
+                  </pic:blipFill>
+                  <pic:spPr bwMode="auto">
+                    <a:xfrm>
+                      <a:off x="0" y="0"/>
+                      <a:ext cx="5612130" cy="2688590"/>
+                    </a:xfrm>
+                    <a:prstGeom prst="rect">
+                      <a:avLst/>
+                    </a:prstGeom>
+                    <a:noFill/>
+                    <a:ln>
+                      <a:noFill/>
+                    </a:ln>
+                  </pic:spPr>
+                </pic:pic>
+              </a:graphicData>
+            </a:graphic>
+          </wp:inline>
+        </w:drawing>
+      </w:r>
+    </w:p>
+    <w:p>
+      <w:pPr>
+        <w:rPr>
+          <w:rFonts w:ascii="Calibri" w:eastAsia="Calibri" w:hAnsi="Calibri" w:cs="Calibri"/>
+          <w:b/>
+          <w:color w:val="000000"/>
+          <w:sz w:val="32"/>
+          <w:szCs w:val="32"/>
+          <w:u w:val="single"/>
+        </w:rPr>
+      </w:pPr>
+      <w:r>
+        <w:rPr>
+          <w:rFonts w:ascii="Calibri" w:eastAsia="Calibri" w:hAnsi="Calibri" w:cs="Calibri"/>
+          <w:b/>
+          <w:color w:val="000000"/>
+          <w:sz w:val="24"/>
+          <w:szCs w:val="24"/>
+          <w:u w:val="single"/>
+        </w:rPr>
+        <w:lastRenderedPageBreak/>
+        <w:t>INICIO USUARIO</w:t>
+      </w:r>
+    </w:p>
+    <w:p>
+      <w:pPr>
+        <w:rPr>
+          <w:rFonts w:ascii="Calibri" w:eastAsia="Calibri" w:hAnsi="Calibri" w:cs="Calibri"/>
+          <w:color w:val="000000"/>
+        </w:rPr>
+      </w:pPr>
+      <w:r>
+        <w:rPr>
+          <w:rFonts w:ascii="Calibri" w:eastAsia="Calibri" w:hAnsi="Calibri" w:cs="Calibri"/>
+          <w:color w:val="000000"/>
+        </w:rPr>
+        <w:t>Esta es la página de inicio</w:t>
+      </w:r>
+      <w:r>
+        <w:rPr>
+          <w:rFonts w:ascii="Calibri" w:eastAsia="Calibri" w:hAnsi="Calibri" w:cs="Calibri"/>
+          <w:color w:val="000000"/>
+        </w:rPr>
+        <w:t xml:space="preserve"> para el usuario</w:t>
+      </w:r>
+      <w:r>
+        <w:rPr>
+          <w:rFonts w:ascii="Calibri" w:eastAsia="Calibri" w:hAnsi="Calibri" w:cs="Calibri"/>
+          <w:color w:val="000000"/>
+        </w:rPr>
+        <w:t>. Al tocar ‘Transferencias’, te dirige a la página de transferencias donde podrás realizar transferencias. Al seleccionar ‘Préstamos’, accedes a la página de préstamos, al tocar el nombre del usuario te dirige a los detalles del usuario donde se mostrarían los datos del usuario que inició sesión. Al cerrar la sesión, te redirige nuevamente a la página de inicio de sesión. Si eliges ‘Caja de ahorro’ o ‘Cuenta corriente’, te llevará a las páginas correspondientes de los movimientos de esas cuentas. En la sección de ‘Saldo’, encontrarás los montos disponibles en cada cuenta.</w:t>
+      </w:r>
+    </w:p>
+    <w:p>
+      <w:pPr>
+        <w:rPr>
+          <w:rFonts w:ascii="Calibri" w:eastAsia="Calibri" w:hAnsi="Calibri" w:cs="Calibri"/>
+          <w:color w:val="000000"/>
+        </w:rPr>
+      </w:pPr>
+      <w:r>
+        <w:rPr>
+          <w:noProof/>
+        </w:rPr>
+        <w:drawing>
+          <wp:inline distT="0" distB="0" distL="0" distR="0" wp14:anchorId="4F44C54B" wp14:editId="7E9E698A">
+            <wp:extent cx="5612130" cy="2664460"/>
+            <wp:effectExtent l="0" t="0" r="7620" b="2540"/>
+            <wp:docPr id="2005880546" name="Imagen 3"/>
+            <wp:cNvGraphicFramePr>
+              <a:graphicFrameLocks xmlns:a="http://schemas.openxmlformats.org/drawingml/2006/main" noChangeAspect="1"/>
+            </wp:cNvGraphicFramePr>
+            <a:graphic xmlns:a="http://schemas.openxmlformats.org/drawingml/2006/main">
+              <a:graphicData uri="http://schemas.openxmlformats.org/drawingml/2006/picture">
+                <pic:pic xmlns:pic="http://schemas.openxmlformats.org/drawingml/2006/picture">
+                  <pic:nvPicPr>
+                    <pic:cNvPr id="0" name="Picture 5"/>
+                    <pic:cNvPicPr>
+                      <a:picLocks noChangeAspect="1" noChangeArrowheads="1"/>
+                    </pic:cNvPicPr>
+                  </pic:nvPicPr>
+                  <pic:blipFill>
+                    <a:blip r:embed="rId9" cstate="print">
+                      <a:extLst>
+                        <a:ext uri="{28A0092B-C50C-407E-A947-70E740481C1C}">
+                          <a14:useLocalDpi xmlns:a14="http://schemas.microsoft.com/office/drawing/2010/main" val="0"/>
+                        </a:ext>
+                      </a:extLst>
+                    </a:blip>
+                    <a:srcRect/>
+                    <a:stretch>
+                      <a:fillRect/>
+                    </a:stretch>
+                  </pic:blipFill>
+                  <pic:spPr bwMode="auto">
+                    <a:xfrm>
+                      <a:off x="0" y="0"/>
+                      <a:ext cx="5612130" cy="2664460"/>
+                    </a:xfrm>
+                    <a:prstGeom prst="rect">
+                      <a:avLst/>
+                    </a:prstGeom>
+                    <a:noFill/>
+                    <a:ln>
+                      <a:noFill/>
+                    </a:ln>
+                  </pic:spPr>
+                </pic:pic>
+              </a:graphicData>
+            </a:graphic>
+          </wp:inline>
+        </w:drawing>
+      </w:r>
+    </w:p>
+    <w:p>
+      <w:pPr>
+        <w:rPr>
+          <w:rFonts w:ascii="Calibri" w:eastAsia="Calibri" w:hAnsi="Calibri" w:cs="Calibri"/>
+          <w:b/>
+          <w:color w:val="000000"/>
+          <w:sz w:val="24"/>
+          <w:szCs w:val="24"/>
+          <w:u w:val="single"/>
+        </w:rPr>
+      </w:pPr>
+    </w:p>
+    <w:p>
+      <w:pPr>
+        <w:rPr>
+          <w:rFonts w:ascii="Calibri" w:eastAsia="Calibri" w:hAnsi="Calibri" w:cs="Calibri"/>
+          <w:b/>
+          <w:color w:val="000000"/>
+          <w:sz w:val="32"/>
+          <w:szCs w:val="32"/>
+          <w:u w:val="single"/>
+        </w:rPr>
+      </w:pPr>
+      <w:r>
+        <w:rPr>
+          <w:rFonts w:ascii="Calibri" w:eastAsia="Calibri" w:hAnsi="Calibri" w:cs="Calibri"/>
+          <w:b/>
+          <w:color w:val="000000"/>
+          <w:sz w:val="24"/>
+          <w:szCs w:val="24"/>
+          <w:u w:val="single"/>
+        </w:rPr>
+        <w:t xml:space="preserve">INICIO </w:t>
+      </w:r>
+      <w:r>
+        <w:rPr>
+          <w:rFonts w:ascii="Calibri" w:eastAsia="Calibri" w:hAnsi="Calibri" w:cs="Calibri"/>
+          <w:b/>
+          <w:color w:val="000000"/>
+          <w:sz w:val="24"/>
+          <w:szCs w:val="24"/>
+          <w:u w:val="single"/>
+        </w:rPr>
+        <w:t>ADMIN</w:t>
+      </w:r>
+    </w:p>
+    <w:p>
+      <w:pPr>
+        <w:rPr>
+          <w:rFonts w:ascii="Calibri" w:eastAsia="Calibri" w:hAnsi="Calibri" w:cs="Calibri"/>
+          <w:color w:val="000000"/>
+        </w:rPr>
+      </w:pPr>
+      <w:r>
+        <w:rPr>
+          <w:rFonts w:ascii="Calibri" w:eastAsia="Calibri" w:hAnsi="Calibri" w:cs="Calibri"/>
+          <w:color w:val="000000"/>
+        </w:rPr>
+        <w:t>Esta es la página de inicio</w:t>
+      </w:r>
+      <w:r>
+        <w:rPr>
+          <w:rFonts w:ascii="Calibri" w:eastAsia="Calibri" w:hAnsi="Calibri" w:cs="Calibri"/>
+          <w:color w:val="000000"/>
+        </w:rPr>
+        <w:t xml:space="preserve"> del </w:t>
+      </w:r>
+      <w:proofErr w:type="spellStart"/>
+      <w:r>
+        <w:rPr>
+          <w:rFonts w:ascii="Calibri" w:eastAsia="Calibri" w:hAnsi="Calibri" w:cs="Calibri"/>
+          <w:color w:val="000000"/>
+        </w:rPr>
+        <w:t>admin</w:t>
+      </w:r>
+      <w:proofErr w:type="spellEnd"/>
+      <w:r>
+        <w:rPr>
+          <w:rFonts w:ascii="Calibri" w:eastAsia="Calibri" w:hAnsi="Calibri" w:cs="Calibri"/>
+          <w:color w:val="000000"/>
+        </w:rPr>
+        <w:t xml:space="preserve">. Va a contener todos los </w:t>
+      </w:r>
+      <w:proofErr w:type="spellStart"/>
+      <w:r>
+        <w:rPr>
+          <w:rFonts w:ascii="Calibri" w:eastAsia="Calibri" w:hAnsi="Calibri" w:cs="Calibri"/>
+          <w:color w:val="000000"/>
+        </w:rPr>
+        <w:t>ABM’s</w:t>
+      </w:r>
+      <w:proofErr w:type="spellEnd"/>
+      <w:r>
+        <w:rPr>
+          <w:rFonts w:ascii="Calibri" w:eastAsia="Calibri" w:hAnsi="Calibri" w:cs="Calibri"/>
+          <w:color w:val="000000"/>
+        </w:rPr>
+        <w:t xml:space="preserve"> del sistema y también las estadísticas.</w:t>
+      </w:r>
+    </w:p>
+    <w:p>
+      <w:pPr>
+        <w:rPr>
+          <w:rFonts w:ascii="Calibri" w:eastAsia="Calibri" w:hAnsi="Calibri" w:cs="Calibri"/>
+          <w:color w:val="000000"/>
+        </w:rPr>
+      </w:pPr>
+      <w:r>
+        <w:rPr>
+          <w:noProof/>
+        </w:rPr>
+        <w:drawing>
+          <wp:inline distT="0" distB="0" distL="0" distR="0" wp14:anchorId="40DFE366" wp14:editId="2A93AE9C">
+            <wp:extent cx="5612130" cy="2699385"/>
+            <wp:effectExtent l="0" t="0" r="7620" b="5715"/>
+            <wp:docPr id="525492437" name="Imagen 4"/>
+            <wp:cNvGraphicFramePr>
+              <a:graphicFrameLocks xmlns:a="http://schemas.openxmlformats.org/drawingml/2006/main" noChangeAspect="1"/>
+            </wp:cNvGraphicFramePr>
+            <a:graphic xmlns:a="http://schemas.openxmlformats.org/drawingml/2006/main">
+              <a:graphicData uri="http://schemas.openxmlformats.org/drawingml/2006/picture">
+                <pic:pic xmlns:pic="http://schemas.openxmlformats.org/drawingml/2006/picture">
+                  <pic:nvPicPr>
+                    <pic:cNvPr id="0" name="Picture 7"/>
+                    <pic:cNvPicPr>
+                      <a:picLocks noChangeAspect="1" noChangeArrowheads="1"/>
+                    </pic:cNvPicPr>
+                  </pic:nvPicPr>
+                  <pic:blipFill>
+                    <a:blip r:embed="rId10" cstate="print">
+                      <a:extLst>
+                        <a:ext uri="{28A0092B-C50C-407E-A947-70E740481C1C}">
+                          <a14:useLocalDpi xmlns:a14="http://schemas.microsoft.com/office/drawing/2010/main" val="0"/>
+                        </a:ext>
+                      </a:extLst>
+                    </a:blip>
+                    <a:srcRect/>
+                    <a:stretch>
+                      <a:fillRect/>
+                    </a:stretch>
+                  </pic:blipFill>
+                  <pic:spPr bwMode="auto">
+                    <a:xfrm>
+                      <a:off x="0" y="0"/>
+                      <a:ext cx="5612130" cy="2699385"/>
+                    </a:xfrm>
+                    <a:prstGeom prst="rect">
+                      <a:avLst/>
+                    </a:prstGeom>
+                    <a:noFill/>
+                    <a:ln>
+                      <a:noFill/>
+                    </a:ln>
+                  </pic:spPr>
+                </pic:pic>
+              </a:graphicData>
+            </a:graphic>
+          </wp:inline>
+        </w:drawing>
+      </w:r>
+    </w:p>
     <w:sectPr>
       <w:pgSz w:w="12240" w:h="15840"/>
       <w:pgMar w:top="1417" w:right="1701" w:bottom="1417" w:left="1701" w:header="708" w:footer="708" w:gutter="0"/>
@@ -1768,13 +2412,13 @@
       <w:lang w:val="es-AR"/>
     </w:rPr>
   </w:style>
-  <w:style w:type="character" w:default="1" w:styleId="DefaultParagraphFont">
+  <w:style w:type="character" w:default="1" w:styleId="Fuentedeprrafopredeter">
     <w:name w:val="Default Paragraph Font"/>
     <w:uiPriority w:val="1"/>
     <w:semiHidden/>
     <w:unhideWhenUsed/>
   </w:style>
-  <w:style w:type="table" w:default="1" w:styleId="TableNormal">
+  <w:style w:type="table" w:default="1" w:styleId="Tablanormal">
     <w:name w:val="Normal Table"/>
     <w:uiPriority w:val="99"/>
     <w:semiHidden/>
@@ -1789,15 +2433,15 @@
       </w:tblCellMar>
     </w:tblPr>
   </w:style>
-  <w:style w:type="numbering" w:default="1" w:styleId="NoList">
+  <w:style w:type="numbering" w:default="1" w:styleId="Sinlista">
     <w:name w:val="No List"/>
     <w:uiPriority w:val="99"/>
     <w:semiHidden/>
     <w:unhideWhenUsed/>
   </w:style>
-  <w:style w:type="character" w:styleId="Hyperlink">
+  <w:style w:type="character" w:styleId="Hipervnculo">
     <w:name w:val="Hyperlink"/>
-    <w:basedOn w:val="DefaultParagraphFont"/>
+    <w:basedOn w:val="Fuentedeprrafopredeter"/>
     <w:uiPriority w:val="99"/>
     <w:unhideWhenUsed/>
     <w:rsid w:val="00545DBB"/>
@@ -1806,9 +2450,9 @@
       <w:u w:val="single"/>
     </w:rPr>
   </w:style>
-  <w:style w:type="character" w:styleId="UnresolvedMention">
+  <w:style w:type="character" w:styleId="Mencinsinresolver">
     <w:name w:val="Unresolved Mention"/>
-    <w:basedOn w:val="DefaultParagraphFont"/>
+    <w:basedOn w:val="Fuentedeprrafopredeter"/>
     <w:uiPriority w:val="99"/>
     <w:semiHidden/>
     <w:unhideWhenUsed/>

</xml_diff>

<commit_message>
Chore: Modification to href's and styles on pages.
</commit_message>
<xml_diff>
--- a/TPINT documentation.docx
+++ b/TPINT documentation.docx
@@ -65,7 +65,7 @@
       <w:hyperlink r:id="rId5" w:history="1">
         <w:r>
           <w:rPr>
-            <w:rStyle w:val="Hyperlink"/>
+            <w:rStyle w:val="Hipervnculo"/>
           </w:rPr>
           <w:t>https://drive.google.com/file/d/1ye1u4rVdxqRq6QIpNPWK-Gdfft5ptaw0/view</w:t>
         </w:r>
@@ -73,703 +73,6 @@
     </w:p>
     <w:p/>
     <w:p>
-      <w:pPr>
-        <w:rPr>
-          <w:u w:val="single"/>
-        </w:rPr>
-      </w:pPr>
-      <w:r>
-        <w:br/>
-      </w:r>
-      <w:r>
-        <w:rPr>
-          <w:u w:val="single"/>
-        </w:rPr>
-        <w:t>Query de la base de datos.</w:t>
-      </w:r>
-    </w:p>
-    <w:p>
-      <w:r>
-        <w:t>CREATE DATABASE dbbanco;</w:t>
-      </w:r>
-    </w:p>
-    <w:p>
-      <w:r>
-        <w:t>USE dbbanco;</w:t>
-      </w:r>
-    </w:p>
-    <w:p/>
-    <w:p>
-      <w:r>
-        <w:t>CREATE TABLE Localidades (</w:t>
-      </w:r>
-    </w:p>
-    <w:p>
-      <w:r>
-        <w:t>id_localidad VARCHAR(20) PRIMARY KEY,</w:t>
-      </w:r>
-    </w:p>
-    <w:p>
-      <w:r>
-        <w:t>nombre_de_localidad VARCHAR(40) NOT NULL,</w:t>
-      </w:r>
-    </w:p>
-    <w:p>
-      <w:r>
-        <w:t>provincia VARCHAR(40) NOT NULL</w:t>
-      </w:r>
-    </w:p>
-    <w:p>
-      <w:r>
-        <w:t>);</w:t>
-      </w:r>
-    </w:p>
-    <w:p/>
-    <w:p>
-      <w:r>
-        <w:t>CREATE TABLE Clientes (</w:t>
-      </w:r>
-    </w:p>
-    <w:p>
-      <w:pPr>
-        <w:rPr>
-          <w:lang w:val="en-GB"/>
-        </w:rPr>
-      </w:pPr>
-      <w:r>
-        <w:t xml:space="preserve">    </w:t>
-      </w:r>
-      <w:r>
-        <w:rPr>
-          <w:lang w:val="en-GB"/>
-        </w:rPr>
-        <w:t>dni VARCHAR(10) NOT NULL UNIQUE PRIMARY KEY,</w:t>
-      </w:r>
-    </w:p>
-    <w:p>
-      <w:pPr>
-        <w:rPr>
-          <w:lang w:val="en-GB"/>
-        </w:rPr>
-      </w:pPr>
-      <w:r>
-        <w:rPr>
-          <w:lang w:val="en-GB"/>
-        </w:rPr>
-        <w:lastRenderedPageBreak/>
-        <w:t xml:space="preserve">    cuil VARCHAR(20) NOT NULL,</w:t>
-      </w:r>
-    </w:p>
-    <w:p>
-      <w:pPr>
-        <w:rPr>
-          <w:lang w:val="en-GB"/>
-        </w:rPr>
-      </w:pPr>
-      <w:r>
-        <w:rPr>
-          <w:lang w:val="en-GB"/>
-        </w:rPr>
-        <w:t xml:space="preserve">    nombre VARCHAR(50) NOT NULL,</w:t>
-      </w:r>
-    </w:p>
-    <w:p>
-      <w:pPr>
-        <w:rPr>
-          <w:lang w:val="en-GB"/>
-        </w:rPr>
-      </w:pPr>
-      <w:r>
-        <w:rPr>
-          <w:lang w:val="en-GB"/>
-        </w:rPr>
-        <w:t xml:space="preserve">    apellido VARCHAR(50) NOT NULL,</w:t>
-      </w:r>
-    </w:p>
-    <w:p>
-      <w:pPr>
-        <w:rPr>
-          <w:lang w:val="en-GB"/>
-        </w:rPr>
-      </w:pPr>
-      <w:r>
-        <w:rPr>
-          <w:lang w:val="en-GB"/>
-        </w:rPr>
-        <w:t xml:space="preserve">    sexo CHAR(1) NOT NULL,</w:t>
-      </w:r>
-    </w:p>
-    <w:p>
-      <w:pPr>
-        <w:rPr>
-          <w:lang w:val="en-GB"/>
-        </w:rPr>
-      </w:pPr>
-      <w:r>
-        <w:rPr>
-          <w:lang w:val="en-GB"/>
-        </w:rPr>
-        <w:t xml:space="preserve">    nacionalidad VARCHAR(30) NOT NULL,</w:t>
-      </w:r>
-    </w:p>
-    <w:p>
-      <w:r>
-        <w:rPr>
-          <w:lang w:val="en-GB"/>
-        </w:rPr>
-        <w:t xml:space="preserve">    </w:t>
-      </w:r>
-      <w:r>
-        <w:t>fecha_nacimiento DATE NOT NULL,</w:t>
-      </w:r>
-    </w:p>
-    <w:p>
-      <w:r>
-        <w:t xml:space="preserve">    direccion VARCHAR(100) NOT NULL,</w:t>
-      </w:r>
-    </w:p>
-    <w:p>
-      <w:r>
-        <w:t xml:space="preserve">    localidad VARCHAR(50) NOT NULL,</w:t>
-      </w:r>
-    </w:p>
-    <w:p>
-      <w:r>
-        <w:t xml:space="preserve">    provincia VARCHAR(50) NOT NULL,</w:t>
-      </w:r>
-    </w:p>
-    <w:p>
-      <w:r>
-        <w:t xml:space="preserve">    mail VARCHAR(100),</w:t>
-      </w:r>
-    </w:p>
-    <w:p>
-      <w:r>
-        <w:t xml:space="preserve">    telefono VARCHAR(20),</w:t>
-      </w:r>
-    </w:p>
-    <w:p>
-      <w:r>
-        <w:t xml:space="preserve">    usuario VARCHAR(50) NOT NULL,</w:t>
-      </w:r>
-    </w:p>
-    <w:p>
-      <w:r>
-        <w:t xml:space="preserve">    contraseña VARCHAR(100) NOT NULL,</w:t>
-      </w:r>
-    </w:p>
-    <w:p>
-      <w:r>
-        <w:t xml:space="preserve">    tipo_usuario ENUM('cliente', 'admin') NOT NULL,</w:t>
-      </w:r>
-    </w:p>
-    <w:p>
-      <w:r>
-        <w:t xml:space="preserve">    estado VARCHAR(1) NOT NULL DEFAULT 'A',</w:t>
-      </w:r>
-    </w:p>
-    <w:p>
-      <w:r>
-        <w:t xml:space="preserve">    </w:t>
-      </w:r>
-    </w:p>
-    <w:p>
-      <w:r>
-        <w:t xml:space="preserve">    FOREIGN KEY (localidad) REFERENCES Localidades(id_localidad)</w:t>
-      </w:r>
-    </w:p>
-    <w:p>
-      <w:r>
-        <w:t>);</w:t>
-      </w:r>
-    </w:p>
-    <w:p/>
-    <w:p>
-      <w:r>
-        <w:t>CREATE TABLE Cuentas (</w:t>
-      </w:r>
-    </w:p>
-    <w:p>
-      <w:r>
-        <w:t>numero_de_cuenta VARCHAR(20) PRIMARY KEY,</w:t>
-      </w:r>
-    </w:p>
-    <w:p>
-      <w:r>
-        <w:t>dni_cliente VARCHAR(10) NOT NULL,</w:t>
-      </w:r>
-    </w:p>
-    <w:p>
-      <w:r>
-        <w:t>fecha_de_creacion DATE NOT NULL,</w:t>
-      </w:r>
-    </w:p>
-    <w:p>
-      <w:r>
-        <w:t>tipo_de_cuenta ENUM('Caja de ahorro', 'Cuenta corriente') NOT NULL,</w:t>
-      </w:r>
-    </w:p>
-    <w:p>
-      <w:pPr>
-        <w:rPr>
-          <w:lang w:val="en-GB"/>
-        </w:rPr>
-      </w:pPr>
-      <w:r>
-        <w:rPr>
-          <w:lang w:val="en-GB"/>
-        </w:rPr>
-        <w:t>cbu VARCHAR(22) NOT NULL,</w:t>
-      </w:r>
-    </w:p>
-    <w:p>
-      <w:pPr>
-        <w:rPr>
-          <w:lang w:val="en-GB"/>
-        </w:rPr>
-      </w:pPr>
-      <w:r>
-        <w:rPr>
-          <w:lang w:val="en-GB"/>
-        </w:rPr>
-        <w:t>saldo DECIMAL(10,2) NOT NULL,</w:t>
-      </w:r>
-    </w:p>
-    <w:p>
-      <w:pPr>
-        <w:rPr>
-          <w:lang w:val="en-GB"/>
-        </w:rPr>
-      </w:pPr>
-      <w:r>
-        <w:rPr>
-          <w:lang w:val="en-GB"/>
-        </w:rPr>
-        <w:t>estado VARCHAR(1) NOT NULL DEFAULT 'A',</w:t>
-      </w:r>
-    </w:p>
-    <w:p>
-      <w:pPr>
-        <w:rPr>
-          <w:lang w:val="en-GB"/>
-        </w:rPr>
-      </w:pPr>
-      <w:r>
-        <w:rPr>
-          <w:lang w:val="en-GB"/>
-        </w:rPr>
-        <w:t>FOREIGN KEY (dni_cliente) REFERENCES Clientes(dni)</w:t>
-      </w:r>
-    </w:p>
-    <w:p>
-      <w:pPr>
-        <w:rPr>
-          <w:lang w:val="en-GB"/>
-        </w:rPr>
-      </w:pPr>
-      <w:r>
-        <w:rPr>
-          <w:lang w:val="en-GB"/>
-        </w:rPr>
-        <w:t>);</w:t>
-      </w:r>
-    </w:p>
-    <w:p>
-      <w:pPr>
-        <w:rPr>
-          <w:lang w:val="en-GB"/>
-        </w:rPr>
-      </w:pPr>
-    </w:p>
-    <w:p>
-      <w:pPr>
-        <w:rPr>
-          <w:lang w:val="en-GB"/>
-        </w:rPr>
-      </w:pPr>
-      <w:r>
-        <w:rPr>
-          <w:lang w:val="en-GB"/>
-        </w:rPr>
-        <w:t>CREATE TABLE Prestamos (</w:t>
-      </w:r>
-    </w:p>
-    <w:p>
-      <w:pPr>
-        <w:rPr>
-          <w:lang w:val="en-GB"/>
-        </w:rPr>
-      </w:pPr>
-      <w:r>
-        <w:rPr>
-          <w:lang w:val="en-GB"/>
-        </w:rPr>
-        <w:t>id_prestamo VARCHAR(20) PRIMARY KEY,</w:t>
-      </w:r>
-    </w:p>
-    <w:p>
-      <w:pPr>
-        <w:rPr>
-          <w:lang w:val="en-US"/>
-        </w:rPr>
-      </w:pPr>
-      <w:r>
-        <w:rPr>
-          <w:lang w:val="en-US"/>
-        </w:rPr>
-        <w:t xml:space="preserve">id_movimiento INT NOT NULL, </w:t>
-      </w:r>
-    </w:p>
-    <w:p>
-      <w:r>
-        <w:t>numero_de_cuenta VARCHAR(20) NOT NULL,</w:t>
-      </w:r>
-    </w:p>
-    <w:p>
-      <w:r>
-        <w:t>dni_cliente VARCHAR(10) NOT NULL,</w:t>
-      </w:r>
-    </w:p>
-    <w:p>
-      <w:r>
-        <w:t>fecha_de_alta DATE NOT NULL,</w:t>
-      </w:r>
-    </w:p>
-    <w:p>
-      <w:r>
-        <w:t>importe_pedido DECIMAL(10,2) NOT NULL,</w:t>
-      </w:r>
-    </w:p>
-    <w:p>
-      <w:r>
-        <w:t>plazo_de_pago INT NOT NULL,</w:t>
-      </w:r>
-    </w:p>
-    <w:p>
-      <w:r>
-        <w:t>importe_por_mes DECIMAL(10,2) NOT NULL,</w:t>
-      </w:r>
-    </w:p>
-    <w:p>
-      <w:r>
-        <w:t>cantidad_de_cuotas INT NOT NULL,</w:t>
-      </w:r>
-    </w:p>
-    <w:p/>
-    <w:p>
-      <w:r>
-        <w:t>FOREIGN KEY (dni_cliente) REFERENCES Clientes(dni),</w:t>
-      </w:r>
-    </w:p>
-    <w:p>
-      <w:r>
-        <w:t>FOREIGN KEY (numero_de_cuenta) REFERENCES Cuentas(numero_de_cuenta)</w:t>
-      </w:r>
-    </w:p>
-    <w:p>
-      <w:r>
-        <w:t>FOREIGN KEY (id_movimiento) REFERENCES Movimientos(id_movimiento),</w:t>
-      </w:r>
-    </w:p>
-    <w:p>
-      <w:r>
-        <w:t>);</w:t>
-      </w:r>
-    </w:p>
-    <w:p>
-      <w:r>
-        <w:t>CREATE TABLE Movimientos (</w:t>
-      </w:r>
-    </w:p>
-    <w:p>
-      <w:r>
-        <w:t xml:space="preserve">    id_movimiento INT PRIMARY KEY,</w:t>
-      </w:r>
-    </w:p>
-    <w:p>
-      <w:r>
-        <w:t xml:space="preserve">    numero_de_cuenta VARCHAR(20) NOT NULL,</w:t>
-      </w:r>
-    </w:p>
-    <w:p>
-      <w:r>
-        <w:t xml:space="preserve">    fecha_movimiento DATE NOT NULL,</w:t>
-      </w:r>
-    </w:p>
-    <w:p>
-      <w:r>
-        <w:t xml:space="preserve">    importe DECIMAL(10, 2) NOT NULL,</w:t>
-      </w:r>
-    </w:p>
-    <w:p>
-      <w:r>
-        <w:t xml:space="preserve">    id_tipo_movimiento NOT NULL,</w:t>
-      </w:r>
-    </w:p>
-    <w:p>
-      <w:r>
-        <w:t xml:space="preserve">    FOREIGN KEY (numero_de_cuenta) REFERENCES Cuentas(numero_de_cuenta)</w:t>
-      </w:r>
-    </w:p>
-    <w:p>
-      <w:r>
-        <w:t xml:space="preserve">    FOREIGN KEY (id_tipo_movimiento) REFERENCES Tipo_Movimiento(id_tipo_movimiento)</w:t>
-      </w:r>
-    </w:p>
-    <w:p>
-      <w:pPr>
-        <w:rPr>
-          <w:lang w:val="en-US"/>
-        </w:rPr>
-      </w:pPr>
-      <w:r>
-        <w:rPr>
-          <w:lang w:val="en-US"/>
-        </w:rPr>
-        <w:t>);</w:t>
-      </w:r>
-    </w:p>
-    <w:p>
-      <w:pPr>
-        <w:rPr>
-          <w:lang w:val="en-US"/>
-        </w:rPr>
-      </w:pPr>
-      <w:r>
-        <w:rPr>
-          <w:lang w:val="en-US"/>
-        </w:rPr>
-        <w:t>CREATE TABLE Cuotas (</w:t>
-      </w:r>
-    </w:p>
-    <w:p>
-      <w:pPr>
-        <w:rPr>
-          <w:lang w:val="en-US"/>
-        </w:rPr>
-      </w:pPr>
-      <w:r>
-        <w:rPr>
-          <w:lang w:val="en-US"/>
-        </w:rPr>
-        <w:t xml:space="preserve">    id_cuota INT PRIMARY KEY,</w:t>
-      </w:r>
-    </w:p>
-    <w:p>
-      <w:pPr>
-        <w:rPr>
-          <w:lang w:val="en-US"/>
-        </w:rPr>
-      </w:pPr>
-      <w:r>
-        <w:rPr>
-          <w:lang w:val="en-US"/>
-        </w:rPr>
-        <w:t xml:space="preserve">    id_prestamo INT NOT NULL,</w:t>
-      </w:r>
-    </w:p>
-    <w:p>
-      <w:pPr>
-        <w:rPr>
-          <w:lang w:val="en-US"/>
-        </w:rPr>
-      </w:pPr>
-      <w:r>
-        <w:rPr>
-          <w:lang w:val="en-US"/>
-        </w:rPr>
-        <w:t xml:space="preserve">    fecha_pago DATE NOT NULL,</w:t>
-      </w:r>
-    </w:p>
-    <w:p>
-      <w:pPr>
-        <w:rPr>
-          <w:lang w:val="en-US"/>
-        </w:rPr>
-      </w:pPr>
-      <w:r>
-        <w:rPr>
-          <w:lang w:val="en-US"/>
-        </w:rPr>
-        <w:lastRenderedPageBreak/>
-        <w:t xml:space="preserve">    monto DECIMAL(10, 2) NOT NULL,</w:t>
-      </w:r>
-    </w:p>
-    <w:p>
-      <w:pPr>
-        <w:rPr>
-          <w:lang w:val="en-US"/>
-        </w:rPr>
-      </w:pPr>
-      <w:r>
-        <w:rPr>
-          <w:lang w:val="en-US"/>
-        </w:rPr>
-        <w:t xml:space="preserve">    FOREIGN KEY (id_prestamo) REFERENCES Prestamos(id_prestamo)</w:t>
-      </w:r>
-    </w:p>
-    <w:p>
-      <w:pPr>
-        <w:rPr>
-          <w:lang w:val="en-US"/>
-        </w:rPr>
-      </w:pPr>
-      <w:r>
-        <w:rPr>
-          <w:lang w:val="en-US"/>
-        </w:rPr>
-        <w:t>);</w:t>
-      </w:r>
-    </w:p>
-    <w:p>
-      <w:pPr>
-        <w:rPr>
-          <w:lang w:val="en-US"/>
-        </w:rPr>
-      </w:pPr>
-      <w:r>
-        <w:rPr>
-          <w:lang w:val="en-US"/>
-        </w:rPr>
-        <w:t>CREATE TABLE Tipo_Movimiento (</w:t>
-      </w:r>
-    </w:p>
-    <w:p>
-      <w:pPr>
-        <w:rPr>
-          <w:lang w:val="en-US"/>
-        </w:rPr>
-      </w:pPr>
-      <w:r>
-        <w:rPr>
-          <w:lang w:val="en-US"/>
-        </w:rPr>
-        <w:t>Id_tipo_movimiento INT PRIMARY KEY AUTO_INCREMENT,</w:t>
-      </w:r>
-    </w:p>
-    <w:p>
-      <w:pPr>
-        <w:rPr>
-          <w:lang w:val="en-US"/>
-        </w:rPr>
-      </w:pPr>
-      <w:r>
-        <w:rPr>
-          <w:lang w:val="en-US"/>
-        </w:rPr>
-        <w:t xml:space="preserve">concepto VARCHAR(20) NOT NULL, </w:t>
-      </w:r>
-    </w:p>
-    <w:p>
-      <w:pPr>
-        <w:rPr>
-          <w:lang w:val="en-US"/>
-        </w:rPr>
-      </w:pPr>
-      <w:r>
-        <w:rPr>
-          <w:lang w:val="en-US"/>
-        </w:rPr>
-        <w:t>);</w:t>
-      </w:r>
-    </w:p>
-    <w:p>
-      <w:pPr>
-        <w:rPr>
-          <w:lang w:val="en-US"/>
-        </w:rPr>
-      </w:pPr>
-      <w:r>
-        <w:rPr>
-          <w:lang w:val="en-US"/>
-        </w:rPr>
-        <w:t xml:space="preserve">CREATE TABLE Transferencias ( </w:t>
-      </w:r>
-    </w:p>
-    <w:p>
-      <w:pPr>
-        <w:rPr>
-          <w:lang w:val="en-US"/>
-        </w:rPr>
-      </w:pPr>
-      <w:r>
-        <w:rPr>
-          <w:lang w:val="en-US"/>
-        </w:rPr>
-        <w:t xml:space="preserve">id_transferencia INT PRIMARY KEY AUTO_INCREMENT, </w:t>
-      </w:r>
-    </w:p>
-    <w:p>
-      <w:pPr>
-        <w:rPr>
-          <w:lang w:val="en-US"/>
-        </w:rPr>
-      </w:pPr>
-      <w:r>
-        <w:rPr>
-          <w:lang w:val="en-US"/>
-        </w:rPr>
-        <w:t xml:space="preserve">id_movimiento INT NOT NULL, </w:t>
-      </w:r>
-    </w:p>
-    <w:p>
-      <w:r>
-        <w:t xml:space="preserve">id_cuenta_origen VARCHAR(20) NOT NULL, </w:t>
-      </w:r>
-    </w:p>
-    <w:p>
-      <w:r>
-        <w:t>id_cuenta_destino VARCHAR(20) NOT NULL,</w:t>
-      </w:r>
-    </w:p>
-    <w:p>
-      <w:r>
-        <w:t xml:space="preserve"> fecha_transferencia DATE NOT NULL, </w:t>
-      </w:r>
-    </w:p>
-    <w:p>
-      <w:r>
-        <w:t>monto DECIMAL(10, 2) NOT NULL,</w:t>
-      </w:r>
-    </w:p>
-    <w:p>
-      <w:r>
-        <w:t>FOREIGN KEY (id_movimiento) REFERENCES Movimientos(id_movimiento),</w:t>
-      </w:r>
-    </w:p>
-    <w:p>
-      <w:r>
-        <w:t xml:space="preserve">FOREIGN KEY (id_cuenta_origen) REFERENCES Cuentas(numero_de_cuenta), </w:t>
-      </w:r>
-    </w:p>
-    <w:p>
-      <w:r>
-        <w:t>FOREIGN KEY (id_cuenta_destino) REFERENCES Cuentas(numero_de_cuenta)</w:t>
-      </w:r>
-    </w:p>
-    <w:p>
-      <w:pPr>
-        <w:rPr>
-          <w:lang w:val="es-ES"/>
-        </w:rPr>
-      </w:pPr>
-      <w:r>
-        <w:rPr>
-          <w:lang w:val="es-ES"/>
-        </w:rPr>
-        <w:t>);</w:t>
-      </w:r>
-    </w:p>
-    <w:p>
-      <w:pPr>
-        <w:rPr>
-          <w:lang w:val="es-ES"/>
-        </w:rPr>
-      </w:pPr>
-    </w:p>
-    <w:p/>
-    <w:p/>
-    <w:p>
       <w:r>
         <w:br w:type="page"/>
       </w:r>
@@ -815,6 +118,7 @@
         <w:rPr>
           <w:rFonts w:ascii="Calibri" w:eastAsia="Calibri" w:hAnsi="Calibri" w:cs="Calibri"/>
           <w:b/>
+          <w:noProof/>
           <w:color w:val="000000"/>
           <w:sz w:val="36"/>
           <w:szCs w:val="36"/>
@@ -918,10 +222,10 @@
           <w:noProof/>
         </w:rPr>
         <w:drawing>
-          <wp:inline distT="0" distB="0" distL="0" distR="0" wp14:anchorId="5E2E402A" wp14:editId="446E832C">
-            <wp:extent cx="5612130" cy="2682875"/>
-            <wp:effectExtent l="0" t="0" r="7620" b="3175"/>
-            <wp:docPr id="322350963" name="Imagen 1"/>
+          <wp:inline distT="0" distB="0" distL="0" distR="0" wp14:anchorId="571CFC4F" wp14:editId="68D72386">
+            <wp:extent cx="5612130" cy="2677160"/>
+            <wp:effectExtent l="0" t="0" r="7620" b="8890"/>
+            <wp:docPr id="1830398535" name="Imagen 1"/>
             <wp:cNvGraphicFramePr>
               <a:graphicFrameLocks xmlns:a="http://schemas.openxmlformats.org/drawingml/2006/main" noChangeAspect="1"/>
             </wp:cNvGraphicFramePr>
@@ -950,7 +254,7 @@
                   <pic:spPr bwMode="auto">
                     <a:xfrm>
                       <a:off x="0" y="0"/>
-                      <a:ext cx="5612130" cy="2682875"/>
+                      <a:ext cx="5612130" cy="2677160"/>
                     </a:xfrm>
                     <a:prstGeom prst="rect">
                       <a:avLst/>
@@ -1055,10 +359,10 @@
           <w:noProof/>
         </w:rPr>
         <w:drawing>
-          <wp:inline distT="0" distB="0" distL="0" distR="0" wp14:anchorId="14AF39A3" wp14:editId="29DAFBF8">
-            <wp:extent cx="2879441" cy="4667250"/>
-            <wp:effectExtent l="0" t="0" r="0" b="0"/>
-            <wp:docPr id="1872500806" name="Imagen 2"/>
+          <wp:inline distT="0" distB="0" distL="0" distR="0" wp14:anchorId="5A51C96D" wp14:editId="77F2BC0A">
+            <wp:extent cx="5612130" cy="2692400"/>
+            <wp:effectExtent l="0" t="0" r="7620" b="0"/>
+            <wp:docPr id="1709650666" name="Imagen 16"/>
             <wp:cNvGraphicFramePr>
               <a:graphicFrameLocks xmlns:a="http://schemas.openxmlformats.org/drawingml/2006/main" noChangeAspect="1"/>
             </wp:cNvGraphicFramePr>
@@ -1066,7 +370,7 @@
               <a:graphicData uri="http://schemas.openxmlformats.org/drawingml/2006/picture">
                 <pic:pic xmlns:pic="http://schemas.openxmlformats.org/drawingml/2006/picture">
                   <pic:nvPicPr>
-                    <pic:cNvPr id="0" name="Picture 3"/>
+                    <pic:cNvPr id="0" name="Picture 31"/>
                     <pic:cNvPicPr>
                       <a:picLocks noChangeAspect="1" noChangeArrowheads="1"/>
                     </pic:cNvPicPr>
@@ -1087,7 +391,7 @@
                   <pic:spPr bwMode="auto">
                     <a:xfrm>
                       <a:off x="0" y="0"/>
-                      <a:ext cx="2893972" cy="4690803"/>
+                      <a:ext cx="5612130" cy="2692400"/>
                     </a:xfrm>
                     <a:prstGeom prst="rect">
                       <a:avLst/>
@@ -1111,15 +415,75 @@
           <w:color w:val="000000"/>
         </w:rPr>
       </w:pPr>
+    </w:p>
+    <w:p>
+      <w:pPr>
+        <w:rPr>
+          <w:rFonts w:ascii="Calibri" w:eastAsia="Calibri" w:hAnsi="Calibri" w:cs="Calibri"/>
+          <w:b/>
+          <w:color w:val="000000"/>
+          <w:sz w:val="32"/>
+          <w:szCs w:val="32"/>
+          <w:u w:val="single"/>
+        </w:rPr>
+      </w:pPr>
+      <w:r>
+        <w:rPr>
+          <w:rFonts w:ascii="Calibri" w:eastAsia="Calibri" w:hAnsi="Calibri" w:cs="Calibri"/>
+          <w:b/>
+          <w:color w:val="000000"/>
+          <w:sz w:val="24"/>
+          <w:szCs w:val="24"/>
+          <w:u w:val="single"/>
+        </w:rPr>
+        <w:t>PERFIL USUARIO/ADMIN</w:t>
+      </w:r>
+    </w:p>
+    <w:p>
+      <w:pPr>
+        <w:rPr>
+          <w:rFonts w:ascii="Calibri" w:eastAsia="Calibri" w:hAnsi="Calibri" w:cs="Calibri"/>
+          <w:color w:val="000000"/>
+        </w:rPr>
+      </w:pPr>
+      <w:r>
+        <w:rPr>
+          <w:rFonts w:ascii="Calibri" w:eastAsia="Calibri" w:hAnsi="Calibri" w:cs="Calibri"/>
+          <w:color w:val="000000"/>
+        </w:rPr>
+        <w:t>En esta página se podrá acceder al perfil de la cuenta, se podrá ver los datos personales y modificarlos como también hacer un log out del sistema</w:t>
+      </w:r>
+      <w:r>
+        <w:rPr>
+          <w:rFonts w:ascii="Calibri" w:eastAsia="Calibri" w:hAnsi="Calibri" w:cs="Calibri"/>
+          <w:color w:val="000000"/>
+        </w:rPr>
+        <w:t>.</w:t>
+      </w:r>
+    </w:p>
+    <w:p>
+      <w:pPr>
+        <w:rPr>
+          <w:rFonts w:ascii="Calibri" w:eastAsia="Calibri" w:hAnsi="Calibri" w:cs="Calibri"/>
+          <w:color w:val="000000"/>
+        </w:rPr>
+      </w:pPr>
+      <w:r>
+        <w:rPr>
+          <w:rFonts w:ascii="Calibri" w:eastAsia="Calibri" w:hAnsi="Calibri" w:cs="Calibri"/>
+          <w:color w:val="000000"/>
+        </w:rPr>
+        <w:br/>
+      </w:r>
       <w:r>
         <w:rPr>
           <w:noProof/>
         </w:rPr>
         <w:drawing>
-          <wp:inline distT="0" distB="0" distL="0" distR="0" wp14:anchorId="479B70FE" wp14:editId="1E43CF4B">
-            <wp:extent cx="5612130" cy="2688590"/>
-            <wp:effectExtent l="0" t="0" r="7620" b="0"/>
-            <wp:docPr id="817773739" name="Imagen 5"/>
+          <wp:inline distT="0" distB="0" distL="0" distR="0" wp14:anchorId="5CC45460" wp14:editId="0DDD2575">
+            <wp:extent cx="5612130" cy="2679065"/>
+            <wp:effectExtent l="0" t="0" r="7620" b="6985"/>
+            <wp:docPr id="623080769" name="Imagen 14"/>
             <wp:cNvGraphicFramePr>
               <a:graphicFrameLocks xmlns:a="http://schemas.openxmlformats.org/drawingml/2006/main" noChangeAspect="1"/>
             </wp:cNvGraphicFramePr>
@@ -1127,7 +491,7 @@
               <a:graphicData uri="http://schemas.openxmlformats.org/drawingml/2006/picture">
                 <pic:pic xmlns:pic="http://schemas.openxmlformats.org/drawingml/2006/picture">
                   <pic:nvPicPr>
-                    <pic:cNvPr id="0" name="Picture 9"/>
+                    <pic:cNvPr id="0" name="Picture 27"/>
                     <pic:cNvPicPr>
                       <a:picLocks noChangeAspect="1" noChangeArrowheads="1"/>
                     </pic:cNvPicPr>
@@ -1148,7 +512,7 @@
                   <pic:spPr bwMode="auto">
                     <a:xfrm>
                       <a:off x="0" y="0"/>
-                      <a:ext cx="5612130" cy="2688590"/>
+                      <a:ext cx="5612130" cy="2679065"/>
                     </a:xfrm>
                     <a:prstGeom prst="rect">
                       <a:avLst/>
@@ -1164,6 +528,36 @@
           </wp:inline>
         </w:drawing>
       </w:r>
+      <w:r>
+        <w:rPr>
+          <w:rFonts w:ascii="Calibri" w:eastAsia="Calibri" w:hAnsi="Calibri" w:cs="Calibri"/>
+          <w:color w:val="000000"/>
+        </w:rPr>
+        <w:br/>
+      </w:r>
+    </w:p>
+    <w:p>
+      <w:pPr>
+        <w:rPr>
+          <w:rFonts w:ascii="Calibri" w:eastAsia="Calibri" w:hAnsi="Calibri" w:cs="Calibri"/>
+          <w:b/>
+          <w:color w:val="000000"/>
+          <w:sz w:val="24"/>
+          <w:szCs w:val="24"/>
+          <w:u w:val="single"/>
+        </w:rPr>
+      </w:pPr>
+      <w:r>
+        <w:rPr>
+          <w:rFonts w:ascii="Calibri" w:eastAsia="Calibri" w:hAnsi="Calibri" w:cs="Calibri"/>
+          <w:b/>
+          <w:color w:val="000000"/>
+          <w:sz w:val="24"/>
+          <w:szCs w:val="24"/>
+          <w:u w:val="single"/>
+        </w:rPr>
+        <w:br w:type="page"/>
+      </w:r>
     </w:p>
     <w:p>
       <w:pPr>
@@ -1186,22 +580,103 @@
           <w:u w:val="single"/>
         </w:rPr>
         <w:lastRenderedPageBreak/>
-        <w:t>INICIO USUARIO</w:t>
-      </w:r>
-    </w:p>
-    <w:p>
-      <w:pPr>
-        <w:rPr>
-          <w:rFonts w:ascii="Calibri" w:eastAsia="Calibri" w:hAnsi="Calibri" w:cs="Calibri"/>
-          <w:color w:val="000000"/>
-        </w:rPr>
-      </w:pPr>
-      <w:r>
-        <w:rPr>
-          <w:rFonts w:ascii="Calibri" w:eastAsia="Calibri" w:hAnsi="Calibri" w:cs="Calibri"/>
-          <w:color w:val="000000"/>
-        </w:rPr>
-        <w:t>Esta es la página de inicio para el usuario. Al tocar ‘Transferencias’, te dirige a la página de transferencias donde podrás realizar transferencias. Al seleccionar ‘Préstamos’, accedes a la página de préstamos, al tocar el nombre del usuario te dirige a los detalles del usuario donde se mostrarían los datos del usuario que inició sesión. Al cerrar la sesión, te redirige nuevamente a la página de inicio de sesión. Si eliges ‘Caja de ahorro’ o ‘Cuenta corriente’, te llevará a las páginas correspondientes de los movimientos de esas cuentas. En la sección de ‘Saldo’, encontrarás los montos disponibles en cada cuenta.</w:t>
+        <w:t xml:space="preserve">INICIO </w:t>
+      </w:r>
+      <w:r>
+        <w:rPr>
+          <w:rFonts w:ascii="Calibri" w:eastAsia="Calibri" w:hAnsi="Calibri" w:cs="Calibri"/>
+          <w:b/>
+          <w:color w:val="000000"/>
+          <w:sz w:val="24"/>
+          <w:szCs w:val="24"/>
+          <w:u w:val="single"/>
+        </w:rPr>
+        <w:t>CLIENTE</w:t>
+      </w:r>
+    </w:p>
+    <w:p>
+      <w:pPr>
+        <w:rPr>
+          <w:rFonts w:ascii="Calibri" w:eastAsia="Calibri" w:hAnsi="Calibri" w:cs="Calibri"/>
+          <w:color w:val="000000"/>
+        </w:rPr>
+      </w:pPr>
+      <w:r>
+        <w:rPr>
+          <w:rFonts w:ascii="Calibri" w:eastAsia="Calibri" w:hAnsi="Calibri" w:cs="Calibri"/>
+          <w:color w:val="000000"/>
+        </w:rPr>
+        <w:t xml:space="preserve">Esta es la página de inicio para el </w:t>
+      </w:r>
+      <w:r>
+        <w:rPr>
+          <w:rFonts w:ascii="Calibri" w:eastAsia="Calibri" w:hAnsi="Calibri" w:cs="Calibri"/>
+          <w:color w:val="000000"/>
+        </w:rPr>
+        <w:t>cliente</w:t>
+      </w:r>
+      <w:r>
+        <w:rPr>
+          <w:rFonts w:ascii="Calibri" w:eastAsia="Calibri" w:hAnsi="Calibri" w:cs="Calibri"/>
+          <w:color w:val="000000"/>
+        </w:rPr>
+        <w:t xml:space="preserve">. Al tocar ‘Transferencias’, te dirige a la página de transferencias donde podrás realizar transferencias. Al seleccionar ‘Préstamos’, accedes a la página de préstamos, al tocar el </w:t>
+      </w:r>
+      <w:r>
+        <w:rPr>
+          <w:rFonts w:ascii="Calibri" w:eastAsia="Calibri" w:hAnsi="Calibri" w:cs="Calibri"/>
+          <w:color w:val="000000"/>
+        </w:rPr>
+        <w:t xml:space="preserve">logo de usuario en el navbar </w:t>
+      </w:r>
+      <w:r>
+        <w:rPr>
+          <w:rFonts w:ascii="Calibri" w:eastAsia="Calibri" w:hAnsi="Calibri" w:cs="Calibri"/>
+          <w:color w:val="000000"/>
+        </w:rPr>
+        <w:t>te dirige a</w:t>
+      </w:r>
+      <w:r>
+        <w:rPr>
+          <w:rFonts w:ascii="Calibri" w:eastAsia="Calibri" w:hAnsi="Calibri" w:cs="Calibri"/>
+          <w:color w:val="000000"/>
+        </w:rPr>
+        <w:t>l perfil del usuario</w:t>
+      </w:r>
+      <w:r>
+        <w:rPr>
+          <w:rFonts w:ascii="Calibri" w:eastAsia="Calibri" w:hAnsi="Calibri" w:cs="Calibri"/>
+          <w:color w:val="000000"/>
+        </w:rPr>
+        <w:t>. Al cerrar la sesión, te redirige nuevamente a la página de inicio de sesión.</w:t>
+      </w:r>
+      <w:r>
+        <w:rPr>
+          <w:rFonts w:ascii="Calibri" w:eastAsia="Calibri" w:hAnsi="Calibri" w:cs="Calibri"/>
+          <w:color w:val="000000"/>
+        </w:rPr>
+        <w:t xml:space="preserve"> En la página de Movimientos se podrá acceder a un resumen de movimientos recientes y a la vez seleccionar que tipo de caja quiere visualizar</w:t>
+      </w:r>
+      <w:r>
+        <w:rPr>
+          <w:rFonts w:ascii="Calibri" w:eastAsia="Calibri" w:hAnsi="Calibri" w:cs="Calibri"/>
+          <w:color w:val="000000"/>
+        </w:rPr>
+        <w:t>.</w:t>
+      </w:r>
+      <w:r>
+        <w:rPr>
+          <w:rFonts w:ascii="Calibri" w:eastAsia="Calibri" w:hAnsi="Calibri" w:cs="Calibri"/>
+          <w:color w:val="000000"/>
+        </w:rPr>
+        <w:t xml:space="preserve"> También, se podrá visualizar el saldo en las cuentas del cliente</w:t>
+      </w:r>
+      <w:r>
+        <w:rPr>
+          <w:rFonts w:ascii="Calibri" w:eastAsia="Calibri" w:hAnsi="Calibri" w:cs="Calibri"/>
+          <w:color w:val="000000"/>
+        </w:rPr>
+        <w:t>.</w:t>
       </w:r>
     </w:p>
     <w:p>
@@ -1216,10 +691,10 @@
           <w:noProof/>
         </w:rPr>
         <w:drawing>
-          <wp:inline distT="0" distB="0" distL="0" distR="0" wp14:anchorId="4F44C54B" wp14:editId="3BC5AF18">
-            <wp:extent cx="5612130" cy="2664460"/>
-            <wp:effectExtent l="0" t="0" r="7620" b="2540"/>
-            <wp:docPr id="2005880546" name="Imagen 3"/>
+          <wp:inline distT="0" distB="0" distL="0" distR="0" wp14:anchorId="0F731033" wp14:editId="575B68FA">
+            <wp:extent cx="5612130" cy="2684780"/>
+            <wp:effectExtent l="0" t="0" r="7620" b="1270"/>
+            <wp:docPr id="1309992733" name="Imagen 4"/>
             <wp:cNvGraphicFramePr>
               <a:graphicFrameLocks xmlns:a="http://schemas.openxmlformats.org/drawingml/2006/main" noChangeAspect="1"/>
             </wp:cNvGraphicFramePr>
@@ -1227,7 +702,7 @@
               <a:graphicData uri="http://schemas.openxmlformats.org/drawingml/2006/picture">
                 <pic:pic xmlns:pic="http://schemas.openxmlformats.org/drawingml/2006/picture">
                   <pic:nvPicPr>
-                    <pic:cNvPr id="0" name="Picture 5"/>
+                    <pic:cNvPr id="0" name="Picture 7"/>
                     <pic:cNvPicPr>
                       <a:picLocks noChangeAspect="1" noChangeArrowheads="1"/>
                     </pic:cNvPicPr>
@@ -1248,7 +723,7 @@
                   <pic:spPr bwMode="auto">
                     <a:xfrm>
                       <a:off x="0" y="0"/>
-                      <a:ext cx="5612130" cy="2664460"/>
+                      <a:ext cx="5612130" cy="2684780"/>
                     </a:xfrm>
                     <a:prstGeom prst="rect">
                       <a:avLst/>
@@ -1297,40 +772,47 @@
           <w:szCs w:val="24"/>
           <w:u w:val="single"/>
         </w:rPr>
-        <w:t>INICIO ADMIN</w:t>
-      </w:r>
-    </w:p>
-    <w:p>
-      <w:pPr>
-        <w:rPr>
-          <w:rFonts w:ascii="Calibri" w:eastAsia="Calibri" w:hAnsi="Calibri" w:cs="Calibri"/>
-          <w:color w:val="000000"/>
-        </w:rPr>
-      </w:pPr>
-      <w:r>
-        <w:rPr>
-          <w:rFonts w:ascii="Calibri" w:eastAsia="Calibri" w:hAnsi="Calibri" w:cs="Calibri"/>
-          <w:color w:val="000000"/>
-        </w:rPr>
-        <w:t>Esta es la página de inicio del admin. Va a contener todos los ABM’s del sistema y también las estadísticas.</w:t>
-      </w:r>
-    </w:p>
-    <w:p>
-      <w:pPr>
-        <w:rPr>
-          <w:rFonts w:ascii="Calibri" w:eastAsia="Calibri" w:hAnsi="Calibri" w:cs="Calibri"/>
-          <w:color w:val="000000"/>
-        </w:rPr>
-      </w:pPr>
+        <w:t>MOVIMIENTOS DE CUENTAS</w:t>
+      </w:r>
+    </w:p>
+    <w:p>
+      <w:pPr>
+        <w:rPr>
+          <w:rFonts w:ascii="Calibri" w:eastAsia="Calibri" w:hAnsi="Calibri" w:cs="Calibri"/>
+          <w:color w:val="000000"/>
+        </w:rPr>
+      </w:pPr>
+      <w:r>
+        <w:rPr>
+          <w:rFonts w:ascii="Calibri" w:eastAsia="Calibri" w:hAnsi="Calibri" w:cs="Calibri"/>
+          <w:color w:val="000000"/>
+        </w:rPr>
+        <w:t>En esta página se podrán visualizar los movimientos de las cuentas recientes y a su vez se podrá seleccionar una cuenta en particular a listar.</w:t>
+      </w:r>
+    </w:p>
+    <w:p>
+      <w:pPr>
+        <w:rPr>
+          <w:rFonts w:ascii="Calibri" w:eastAsia="Calibri" w:hAnsi="Calibri" w:cs="Calibri"/>
+          <w:color w:val="000000"/>
+        </w:rPr>
+      </w:pPr>
+      <w:r>
+        <w:rPr>
+          <w:rFonts w:ascii="Calibri" w:eastAsia="Calibri" w:hAnsi="Calibri" w:cs="Calibri"/>
+          <w:color w:val="000000"/>
+        </w:rPr>
+        <w:br/>
+      </w:r>
       <w:r>
         <w:rPr>
           <w:noProof/>
         </w:rPr>
         <w:drawing>
-          <wp:inline distT="0" distB="0" distL="0" distR="0" wp14:anchorId="40DFE366" wp14:editId="46015278">
-            <wp:extent cx="5612130" cy="2699385"/>
+          <wp:inline distT="0" distB="0" distL="0" distR="0" wp14:anchorId="665DFCF9" wp14:editId="1320409C">
+            <wp:extent cx="5612130" cy="2680335"/>
             <wp:effectExtent l="0" t="0" r="7620" b="5715"/>
-            <wp:docPr id="525492437" name="Imagen 4"/>
+            <wp:docPr id="925424054" name="Imagen 5"/>
             <wp:cNvGraphicFramePr>
               <a:graphicFrameLocks xmlns:a="http://schemas.openxmlformats.org/drawingml/2006/main" noChangeAspect="1"/>
             </wp:cNvGraphicFramePr>
@@ -1338,7 +820,7 @@
               <a:graphicData uri="http://schemas.openxmlformats.org/drawingml/2006/picture">
                 <pic:pic xmlns:pic="http://schemas.openxmlformats.org/drawingml/2006/picture">
                   <pic:nvPicPr>
-                    <pic:cNvPr id="0" name="Picture 7"/>
+                    <pic:cNvPr id="0" name="Picture 9"/>
                     <pic:cNvPicPr>
                       <a:picLocks noChangeAspect="1" noChangeArrowheads="1"/>
                     </pic:cNvPicPr>
@@ -1359,7 +841,7 @@
                   <pic:spPr bwMode="auto">
                     <a:xfrm>
                       <a:off x="0" y="0"/>
-                      <a:ext cx="5612130" cy="2699385"/>
+                      <a:ext cx="5612130" cy="2680335"/>
                     </a:xfrm>
                     <a:prstGeom prst="rect">
                       <a:avLst/>
@@ -1382,6 +864,18 @@
           <w:rFonts w:ascii="Calibri" w:eastAsia="Calibri" w:hAnsi="Calibri" w:cs="Calibri"/>
           <w:b/>
           <w:color w:val="000000"/>
+          <w:sz w:val="24"/>
+          <w:szCs w:val="24"/>
+          <w:u w:val="single"/>
+        </w:rPr>
+      </w:pPr>
+    </w:p>
+    <w:p>
+      <w:pPr>
+        <w:rPr>
+          <w:rFonts w:ascii="Calibri" w:eastAsia="Calibri" w:hAnsi="Calibri" w:cs="Calibri"/>
+          <w:b/>
+          <w:color w:val="000000"/>
           <w:sz w:val="32"/>
           <w:szCs w:val="32"/>
           <w:u w:val="single"/>
@@ -1396,35 +890,51 @@
           <w:szCs w:val="24"/>
           <w:u w:val="single"/>
         </w:rPr>
-        <w:lastRenderedPageBreak/>
-        <w:t>MODIFICACION CLIENTE</w:t>
-      </w:r>
-    </w:p>
-    <w:p>
-      <w:pPr>
-        <w:rPr>
-          <w:rFonts w:ascii="Calibri" w:eastAsia="Calibri" w:hAnsi="Calibri" w:cs="Calibri"/>
-          <w:color w:val="000000"/>
-        </w:rPr>
-      </w:pPr>
-    </w:p>
-    <w:p>
-      <w:pPr>
-        <w:rPr>
-          <w:rFonts w:ascii="Calibri" w:eastAsia="Calibri" w:hAnsi="Calibri" w:cs="Calibri"/>
-          <w:color w:val="000000"/>
-        </w:rPr>
-      </w:pPr>
-      <w:r>
-        <w:rPr>
-          <w:rFonts w:ascii="Calibri" w:eastAsia="Calibri" w:hAnsi="Calibri" w:cs="Calibri"/>
-          <w:color w:val="000000"/>
+        <w:t>PRESTAMOS</w:t>
+      </w:r>
+    </w:p>
+    <w:p>
+      <w:pPr>
+        <w:rPr>
+          <w:rFonts w:ascii="Calibri" w:eastAsia="Calibri" w:hAnsi="Calibri" w:cs="Calibri"/>
+          <w:color w:val="000000"/>
+        </w:rPr>
+      </w:pPr>
+      <w:r>
+        <w:rPr>
+          <w:rFonts w:ascii="Calibri" w:eastAsia="Calibri" w:hAnsi="Calibri" w:cs="Calibri"/>
+          <w:color w:val="000000"/>
+        </w:rPr>
+        <w:t xml:space="preserve">En esta página se podrán visualizar </w:t>
+      </w:r>
+      <w:r>
+        <w:rPr>
+          <w:rFonts w:ascii="Calibri" w:eastAsia="Calibri" w:hAnsi="Calibri" w:cs="Calibri"/>
+          <w:color w:val="000000"/>
+        </w:rPr>
+        <w:t>los préstamos solicitados y también pagar la cuota pendiente con alguna de las cuentas del cliente.</w:t>
+      </w:r>
+    </w:p>
+    <w:p>
+      <w:pPr>
+        <w:rPr>
+          <w:rFonts w:ascii="Calibri" w:eastAsia="Calibri" w:hAnsi="Calibri" w:cs="Calibri"/>
+          <w:b/>
+          <w:color w:val="000000"/>
+          <w:sz w:val="24"/>
+          <w:szCs w:val="24"/>
+          <w:u w:val="single"/>
+        </w:rPr>
+      </w:pPr>
+      <w:r>
+        <w:rPr>
+          <w:noProof/>
         </w:rPr>
         <w:drawing>
-          <wp:inline distT="0" distB="0" distL="0" distR="0" wp14:anchorId="6BB708D5" wp14:editId="4D75D505">
-            <wp:extent cx="3772426" cy="7459116"/>
-            <wp:effectExtent l="0" t="0" r="0" b="8890"/>
-            <wp:docPr id="142783043" name="Picture 1" descr="A screenshot of a computer&#10;&#10;Description automatically generated"/>
+          <wp:inline distT="0" distB="0" distL="0" distR="0" wp14:anchorId="7B249D6C" wp14:editId="30F3C6D9">
+            <wp:extent cx="5612130" cy="2689225"/>
+            <wp:effectExtent l="0" t="0" r="7620" b="0"/>
+            <wp:docPr id="1159695965" name="Imagen 6"/>
             <wp:cNvGraphicFramePr>
               <a:graphicFrameLocks xmlns:a="http://schemas.openxmlformats.org/drawingml/2006/main" noChangeAspect="1"/>
             </wp:cNvGraphicFramePr>
@@ -1432,23 +942,36 @@
               <a:graphicData uri="http://schemas.openxmlformats.org/drawingml/2006/picture">
                 <pic:pic xmlns:pic="http://schemas.openxmlformats.org/drawingml/2006/picture">
                   <pic:nvPicPr>
-                    <pic:cNvPr id="142783043" name="Picture 1" descr="A screenshot of a computer&#10;&#10;Description automatically generated"/>
-                    <pic:cNvPicPr/>
+                    <pic:cNvPr id="0" name="Picture 11"/>
+                    <pic:cNvPicPr>
+                      <a:picLocks noChangeAspect="1" noChangeArrowheads="1"/>
+                    </pic:cNvPicPr>
                   </pic:nvPicPr>
                   <pic:blipFill>
-                    <a:blip r:embed="rId12"/>
+                    <a:blip r:embed="rId12" cstate="print">
+                      <a:extLst>
+                        <a:ext uri="{28A0092B-C50C-407E-A947-70E740481C1C}">
+                          <a14:useLocalDpi xmlns:a14="http://schemas.microsoft.com/office/drawing/2010/main" val="0"/>
+                        </a:ext>
+                      </a:extLst>
+                    </a:blip>
+                    <a:srcRect/>
                     <a:stretch>
                       <a:fillRect/>
                     </a:stretch>
                   </pic:blipFill>
-                  <pic:spPr>
+                  <pic:spPr bwMode="auto">
                     <a:xfrm>
                       <a:off x="0" y="0"/>
-                      <a:ext cx="3772426" cy="7459116"/>
+                      <a:ext cx="5612130" cy="2689225"/>
                     </a:xfrm>
                     <a:prstGeom prst="rect">
                       <a:avLst/>
                     </a:prstGeom>
+                    <a:noFill/>
+                    <a:ln>
+                      <a:noFill/>
+                    </a:ln>
                   </pic:spPr>
                 </pic:pic>
               </a:graphicData>
@@ -1461,7 +984,23 @@
       <w:pPr>
         <w:rPr>
           <w:rFonts w:ascii="Calibri" w:eastAsia="Calibri" w:hAnsi="Calibri" w:cs="Calibri"/>
-          <w:color w:val="000000"/>
+          <w:b/>
+          <w:color w:val="000000"/>
+          <w:sz w:val="24"/>
+          <w:szCs w:val="24"/>
+          <w:u w:val="single"/>
+        </w:rPr>
+      </w:pPr>
+    </w:p>
+    <w:p>
+      <w:pPr>
+        <w:rPr>
+          <w:rFonts w:ascii="Calibri" w:eastAsia="Calibri" w:hAnsi="Calibri" w:cs="Calibri"/>
+          <w:b/>
+          <w:color w:val="000000"/>
+          <w:sz w:val="24"/>
+          <w:szCs w:val="24"/>
+          <w:u w:val="single"/>
         </w:rPr>
       </w:pPr>
     </w:p>
@@ -1485,48 +1024,62 @@
           <w:szCs w:val="24"/>
           <w:u w:val="single"/>
         </w:rPr>
-        <w:t>LISTADO DE</w:t>
-      </w:r>
-      <w:r>
-        <w:rPr>
-          <w:rFonts w:ascii="Calibri" w:eastAsia="Calibri" w:hAnsi="Calibri" w:cs="Calibri"/>
-          <w:b/>
-          <w:color w:val="000000"/>
-          <w:sz w:val="24"/>
-          <w:szCs w:val="24"/>
-          <w:u w:val="single"/>
-        </w:rPr>
-        <w:t xml:space="preserve"> CLIENTE</w:t>
-      </w:r>
-      <w:r>
-        <w:rPr>
-          <w:rFonts w:ascii="Calibri" w:eastAsia="Calibri" w:hAnsi="Calibri" w:cs="Calibri"/>
-          <w:b/>
-          <w:color w:val="000000"/>
-          <w:sz w:val="24"/>
-          <w:szCs w:val="24"/>
-          <w:u w:val="single"/>
-        </w:rPr>
-        <w:t>S ACTIVOS</w:t>
-      </w:r>
-    </w:p>
-    <w:p>
-      <w:pPr>
-        <w:rPr>
-          <w:rFonts w:ascii="Calibri" w:eastAsia="Calibri" w:hAnsi="Calibri" w:cs="Calibri"/>
-          <w:color w:val="000000"/>
-        </w:rPr>
-      </w:pPr>
-      <w:r>
-        <w:rPr>
-          <w:rFonts w:ascii="Calibri" w:eastAsia="Calibri" w:hAnsi="Calibri" w:cs="Calibri"/>
-          <w:color w:val="000000"/>
+        <w:t xml:space="preserve">SOLICITUD DE </w:t>
+      </w:r>
+      <w:r>
+        <w:rPr>
+          <w:rFonts w:ascii="Calibri" w:eastAsia="Calibri" w:hAnsi="Calibri" w:cs="Calibri"/>
+          <w:b/>
+          <w:color w:val="000000"/>
+          <w:sz w:val="24"/>
+          <w:szCs w:val="24"/>
+          <w:u w:val="single"/>
+        </w:rPr>
+        <w:t>PRESTAMOS</w:t>
+      </w:r>
+    </w:p>
+    <w:p>
+      <w:pPr>
+        <w:rPr>
+          <w:rFonts w:ascii="Calibri" w:eastAsia="Calibri" w:hAnsi="Calibri" w:cs="Calibri"/>
+          <w:color w:val="000000"/>
+        </w:rPr>
+      </w:pPr>
+      <w:r>
+        <w:rPr>
+          <w:rFonts w:ascii="Calibri" w:eastAsia="Calibri" w:hAnsi="Calibri" w:cs="Calibri"/>
+          <w:color w:val="000000"/>
+        </w:rPr>
+        <w:t xml:space="preserve">En esta página se </w:t>
+      </w:r>
+      <w:r>
+        <w:rPr>
+          <w:rFonts w:ascii="Calibri" w:eastAsia="Calibri" w:hAnsi="Calibri" w:cs="Calibri"/>
+          <w:color w:val="000000"/>
+        </w:rPr>
+        <w:t>podrá solicitar préstamos del cliente, podrá seleccionar el monto a solicitar, la cantidad de cuotas y la cuenta de aterrizaje.</w:t>
+      </w:r>
+    </w:p>
+    <w:p>
+      <w:pPr>
+        <w:rPr>
+          <w:rFonts w:ascii="Calibri" w:eastAsia="Calibri" w:hAnsi="Calibri" w:cs="Calibri"/>
+          <w:b/>
+          <w:color w:val="000000"/>
+          <w:sz w:val="24"/>
+          <w:szCs w:val="24"/>
+          <w:u w:val="single"/>
+        </w:rPr>
+      </w:pPr>
+      <w:r>
+        <w:rPr>
+          <w:noProof/>
         </w:rPr>
         <w:drawing>
-          <wp:inline distT="0" distB="0" distL="0" distR="0" wp14:anchorId="5414B93E" wp14:editId="006F9347">
-            <wp:extent cx="5612130" cy="1778635"/>
-            <wp:effectExtent l="0" t="0" r="7620" b="0"/>
-            <wp:docPr id="1531462962" name="Picture 1" descr="A screenshot of a computer&#10;&#10;Description automatically generated"/>
+          <wp:inline distT="0" distB="0" distL="0" distR="0" wp14:anchorId="0D0B30D5" wp14:editId="20D89C60">
+            <wp:extent cx="5612130" cy="2700020"/>
+            <wp:effectExtent l="0" t="0" r="7620" b="5080"/>
+            <wp:docPr id="1758586812" name="Imagen 7"/>
             <wp:cNvGraphicFramePr>
               <a:graphicFrameLocks xmlns:a="http://schemas.openxmlformats.org/drawingml/2006/main" noChangeAspect="1"/>
             </wp:cNvGraphicFramePr>
@@ -1534,23 +1087,1037 @@
               <a:graphicData uri="http://schemas.openxmlformats.org/drawingml/2006/picture">
                 <pic:pic xmlns:pic="http://schemas.openxmlformats.org/drawingml/2006/picture">
                   <pic:nvPicPr>
-                    <pic:cNvPr id="1531462962" name="Picture 1" descr="A screenshot of a computer&#10;&#10;Description automatically generated"/>
-                    <pic:cNvPicPr/>
+                    <pic:cNvPr id="0" name="Picture 13"/>
+                    <pic:cNvPicPr>
+                      <a:picLocks noChangeAspect="1" noChangeArrowheads="1"/>
+                    </pic:cNvPicPr>
                   </pic:nvPicPr>
                   <pic:blipFill>
-                    <a:blip r:embed="rId13"/>
+                    <a:blip r:embed="rId13" cstate="print">
+                      <a:extLst>
+                        <a:ext uri="{28A0092B-C50C-407E-A947-70E740481C1C}">
+                          <a14:useLocalDpi xmlns:a14="http://schemas.microsoft.com/office/drawing/2010/main" val="0"/>
+                        </a:ext>
+                      </a:extLst>
+                    </a:blip>
+                    <a:srcRect/>
                     <a:stretch>
                       <a:fillRect/>
                     </a:stretch>
                   </pic:blipFill>
-                  <pic:spPr>
+                  <pic:spPr bwMode="auto">
                     <a:xfrm>
                       <a:off x="0" y="0"/>
-                      <a:ext cx="5612130" cy="1778635"/>
+                      <a:ext cx="5612130" cy="2700020"/>
                     </a:xfrm>
                     <a:prstGeom prst="rect">
                       <a:avLst/>
                     </a:prstGeom>
+                    <a:noFill/>
+                    <a:ln>
+                      <a:noFill/>
+                    </a:ln>
+                  </pic:spPr>
+                </pic:pic>
+              </a:graphicData>
+            </a:graphic>
+          </wp:inline>
+        </w:drawing>
+      </w:r>
+    </w:p>
+    <w:p>
+      <w:pPr>
+        <w:rPr>
+          <w:rFonts w:ascii="Calibri" w:eastAsia="Calibri" w:hAnsi="Calibri" w:cs="Calibri"/>
+          <w:b/>
+          <w:color w:val="000000"/>
+          <w:sz w:val="32"/>
+          <w:szCs w:val="32"/>
+          <w:u w:val="single"/>
+        </w:rPr>
+      </w:pPr>
+      <w:r>
+        <w:rPr>
+          <w:rFonts w:ascii="Calibri" w:eastAsia="Calibri" w:hAnsi="Calibri" w:cs="Calibri"/>
+          <w:b/>
+          <w:color w:val="000000"/>
+          <w:sz w:val="24"/>
+          <w:szCs w:val="24"/>
+          <w:u w:val="single"/>
+        </w:rPr>
+        <w:lastRenderedPageBreak/>
+        <w:t>TRANSFERENCIAS</w:t>
+      </w:r>
+    </w:p>
+    <w:p>
+      <w:pPr>
+        <w:rPr>
+          <w:rFonts w:ascii="Calibri" w:eastAsia="Calibri" w:hAnsi="Calibri" w:cs="Calibri"/>
+          <w:b/>
+          <w:color w:val="000000"/>
+          <w:sz w:val="24"/>
+          <w:szCs w:val="24"/>
+          <w:u w:val="single"/>
+        </w:rPr>
+      </w:pPr>
+      <w:r>
+        <w:rPr>
+          <w:rFonts w:ascii="Calibri" w:eastAsia="Calibri" w:hAnsi="Calibri" w:cs="Calibri"/>
+          <w:color w:val="000000"/>
+        </w:rPr>
+        <w:t xml:space="preserve">En esta página se podrá </w:t>
+      </w:r>
+      <w:r>
+        <w:rPr>
+          <w:rFonts w:ascii="Calibri" w:eastAsia="Calibri" w:hAnsi="Calibri" w:cs="Calibri"/>
+          <w:color w:val="000000"/>
+        </w:rPr>
+        <w:t>realizar transferencias mediante el CBU, el usuario podrá transferir a sus propias cuentas como a las de otros usuarios.</w:t>
+      </w:r>
+    </w:p>
+    <w:p>
+      <w:pPr>
+        <w:rPr>
+          <w:rFonts w:ascii="Calibri" w:eastAsia="Calibri" w:hAnsi="Calibri" w:cs="Calibri"/>
+          <w:b/>
+          <w:color w:val="000000"/>
+          <w:sz w:val="24"/>
+          <w:szCs w:val="24"/>
+          <w:u w:val="single"/>
+        </w:rPr>
+      </w:pPr>
+      <w:r>
+        <w:rPr>
+          <w:noProof/>
+        </w:rPr>
+        <w:drawing>
+          <wp:inline distT="0" distB="0" distL="0" distR="0" wp14:anchorId="575967C7" wp14:editId="74D4C00D">
+            <wp:extent cx="5612130" cy="2710180"/>
+            <wp:effectExtent l="0" t="0" r="7620" b="0"/>
+            <wp:docPr id="1676281132" name="Imagen 8"/>
+            <wp:cNvGraphicFramePr>
+              <a:graphicFrameLocks xmlns:a="http://schemas.openxmlformats.org/drawingml/2006/main" noChangeAspect="1"/>
+            </wp:cNvGraphicFramePr>
+            <a:graphic xmlns:a="http://schemas.openxmlformats.org/drawingml/2006/main">
+              <a:graphicData uri="http://schemas.openxmlformats.org/drawingml/2006/picture">
+                <pic:pic xmlns:pic="http://schemas.openxmlformats.org/drawingml/2006/picture">
+                  <pic:nvPicPr>
+                    <pic:cNvPr id="0" name="Picture 15"/>
+                    <pic:cNvPicPr>
+                      <a:picLocks noChangeAspect="1" noChangeArrowheads="1"/>
+                    </pic:cNvPicPr>
+                  </pic:nvPicPr>
+                  <pic:blipFill>
+                    <a:blip r:embed="rId14" cstate="print">
+                      <a:extLst>
+                        <a:ext uri="{28A0092B-C50C-407E-A947-70E740481C1C}">
+                          <a14:useLocalDpi xmlns:a14="http://schemas.microsoft.com/office/drawing/2010/main" val="0"/>
+                        </a:ext>
+                      </a:extLst>
+                    </a:blip>
+                    <a:srcRect/>
+                    <a:stretch>
+                      <a:fillRect/>
+                    </a:stretch>
+                  </pic:blipFill>
+                  <pic:spPr bwMode="auto">
+                    <a:xfrm>
+                      <a:off x="0" y="0"/>
+                      <a:ext cx="5612130" cy="2710180"/>
+                    </a:xfrm>
+                    <a:prstGeom prst="rect">
+                      <a:avLst/>
+                    </a:prstGeom>
+                    <a:noFill/>
+                    <a:ln>
+                      <a:noFill/>
+                    </a:ln>
+                  </pic:spPr>
+                </pic:pic>
+              </a:graphicData>
+            </a:graphic>
+          </wp:inline>
+        </w:drawing>
+      </w:r>
+    </w:p>
+    <w:p>
+      <w:pPr>
+        <w:rPr>
+          <w:rFonts w:ascii="Calibri" w:eastAsia="Calibri" w:hAnsi="Calibri" w:cs="Calibri"/>
+          <w:b/>
+          <w:color w:val="000000"/>
+          <w:sz w:val="24"/>
+          <w:szCs w:val="24"/>
+          <w:u w:val="single"/>
+        </w:rPr>
+      </w:pPr>
+    </w:p>
+    <w:p>
+      <w:pPr>
+        <w:rPr>
+          <w:rFonts w:ascii="Calibri" w:eastAsia="Calibri" w:hAnsi="Calibri" w:cs="Calibri"/>
+          <w:b/>
+          <w:color w:val="000000"/>
+          <w:sz w:val="24"/>
+          <w:szCs w:val="24"/>
+          <w:u w:val="single"/>
+        </w:rPr>
+      </w:pPr>
+    </w:p>
+    <w:p>
+      <w:pPr>
+        <w:rPr>
+          <w:rFonts w:ascii="Calibri" w:eastAsia="Calibri" w:hAnsi="Calibri" w:cs="Calibri"/>
+          <w:b/>
+          <w:color w:val="000000"/>
+          <w:sz w:val="24"/>
+          <w:szCs w:val="24"/>
+          <w:u w:val="single"/>
+        </w:rPr>
+      </w:pPr>
+    </w:p>
+    <w:p>
+      <w:pPr>
+        <w:rPr>
+          <w:rFonts w:ascii="Calibri" w:eastAsia="Calibri" w:hAnsi="Calibri" w:cs="Calibri"/>
+          <w:b/>
+          <w:color w:val="000000"/>
+          <w:sz w:val="32"/>
+          <w:szCs w:val="32"/>
+          <w:u w:val="single"/>
+        </w:rPr>
+      </w:pPr>
+      <w:r>
+        <w:rPr>
+          <w:rFonts w:ascii="Calibri" w:eastAsia="Calibri" w:hAnsi="Calibri" w:cs="Calibri"/>
+          <w:b/>
+          <w:color w:val="000000"/>
+          <w:sz w:val="24"/>
+          <w:szCs w:val="24"/>
+          <w:u w:val="single"/>
+        </w:rPr>
+        <w:t>INICIO ADMIN</w:t>
+      </w:r>
+    </w:p>
+    <w:p>
+      <w:pPr>
+        <w:rPr>
+          <w:rFonts w:ascii="Calibri" w:eastAsia="Calibri" w:hAnsi="Calibri" w:cs="Calibri"/>
+          <w:color w:val="000000"/>
+        </w:rPr>
+      </w:pPr>
+      <w:r>
+        <w:rPr>
+          <w:rFonts w:ascii="Calibri" w:eastAsia="Calibri" w:hAnsi="Calibri" w:cs="Calibri"/>
+          <w:color w:val="000000"/>
+        </w:rPr>
+        <w:t>Esta es la página de inicio del admin. Va a contener todos los ABM’s del sistema y también las estadísticas.</w:t>
+      </w:r>
+    </w:p>
+    <w:p>
+      <w:pPr>
+        <w:rPr>
+          <w:rFonts w:ascii="Calibri" w:eastAsia="Calibri" w:hAnsi="Calibri" w:cs="Calibri"/>
+          <w:color w:val="000000"/>
+        </w:rPr>
+      </w:pPr>
+      <w:r>
+        <w:rPr>
+          <w:noProof/>
+        </w:rPr>
+        <w:drawing>
+          <wp:inline distT="0" distB="0" distL="0" distR="0" wp14:anchorId="162AF59A" wp14:editId="49EF1A67">
+            <wp:extent cx="5612130" cy="2684780"/>
+            <wp:effectExtent l="0" t="0" r="7620" b="1270"/>
+            <wp:docPr id="1195825797" name="Imagen 2"/>
+            <wp:cNvGraphicFramePr>
+              <a:graphicFrameLocks xmlns:a="http://schemas.openxmlformats.org/drawingml/2006/main" noChangeAspect="1"/>
+            </wp:cNvGraphicFramePr>
+            <a:graphic xmlns:a="http://schemas.openxmlformats.org/drawingml/2006/main">
+              <a:graphicData uri="http://schemas.openxmlformats.org/drawingml/2006/picture">
+                <pic:pic xmlns:pic="http://schemas.openxmlformats.org/drawingml/2006/picture">
+                  <pic:nvPicPr>
+                    <pic:cNvPr id="0" name="Picture 3"/>
+                    <pic:cNvPicPr>
+                      <a:picLocks noChangeAspect="1" noChangeArrowheads="1"/>
+                    </pic:cNvPicPr>
+                  </pic:nvPicPr>
+                  <pic:blipFill>
+                    <a:blip r:embed="rId15" cstate="print">
+                      <a:extLst>
+                        <a:ext uri="{28A0092B-C50C-407E-A947-70E740481C1C}">
+                          <a14:useLocalDpi xmlns:a14="http://schemas.microsoft.com/office/drawing/2010/main" val="0"/>
+                        </a:ext>
+                      </a:extLst>
+                    </a:blip>
+                    <a:srcRect/>
+                    <a:stretch>
+                      <a:fillRect/>
+                    </a:stretch>
+                  </pic:blipFill>
+                  <pic:spPr bwMode="auto">
+                    <a:xfrm>
+                      <a:off x="0" y="0"/>
+                      <a:ext cx="5612130" cy="2684780"/>
+                    </a:xfrm>
+                    <a:prstGeom prst="rect">
+                      <a:avLst/>
+                    </a:prstGeom>
+                    <a:noFill/>
+                    <a:ln>
+                      <a:noFill/>
+                    </a:ln>
+                  </pic:spPr>
+                </pic:pic>
+              </a:graphicData>
+            </a:graphic>
+          </wp:inline>
+        </w:drawing>
+      </w:r>
+    </w:p>
+    <w:p>
+      <w:pPr>
+        <w:rPr>
+          <w:rFonts w:ascii="Calibri" w:eastAsia="Calibri" w:hAnsi="Calibri" w:cs="Calibri"/>
+          <w:b/>
+          <w:color w:val="000000"/>
+          <w:sz w:val="24"/>
+          <w:szCs w:val="24"/>
+          <w:u w:val="single"/>
+        </w:rPr>
+      </w:pPr>
+      <w:r>
+        <w:rPr>
+          <w:rFonts w:ascii="Calibri" w:eastAsia="Calibri" w:hAnsi="Calibri" w:cs="Calibri"/>
+          <w:b/>
+          <w:color w:val="000000"/>
+          <w:sz w:val="24"/>
+          <w:szCs w:val="24"/>
+          <w:u w:val="single"/>
+        </w:rPr>
+        <w:lastRenderedPageBreak/>
+        <w:t>MODIFICACION CLIENTE</w:t>
+      </w:r>
+    </w:p>
+    <w:p>
+      <w:pPr>
+        <w:rPr>
+          <w:rFonts w:ascii="Calibri" w:eastAsia="Calibri" w:hAnsi="Calibri" w:cs="Calibri"/>
+          <w:b/>
+          <w:color w:val="000000"/>
+          <w:sz w:val="32"/>
+          <w:szCs w:val="32"/>
+          <w:u w:val="single"/>
+        </w:rPr>
+      </w:pPr>
+      <w:r>
+        <w:rPr>
+          <w:rFonts w:ascii="Calibri" w:eastAsia="Calibri" w:hAnsi="Calibri" w:cs="Calibri"/>
+          <w:color w:val="000000"/>
+        </w:rPr>
+        <w:t>En esta página se podrá</w:t>
+      </w:r>
+      <w:r>
+        <w:rPr>
+          <w:rFonts w:ascii="Calibri" w:eastAsia="Calibri" w:hAnsi="Calibri" w:cs="Calibri"/>
+          <w:color w:val="000000"/>
+        </w:rPr>
+        <w:t xml:space="preserve"> modificar los datos de algún usuario, esta pagina va a ser accedida mediante la navbar o desde algunas pantallas que permitirán modificar los datos de los usuarios.</w:t>
+      </w:r>
+    </w:p>
+    <w:p>
+      <w:pPr>
+        <w:rPr>
+          <w:rFonts w:ascii="Calibri" w:eastAsia="Calibri" w:hAnsi="Calibri" w:cs="Calibri"/>
+          <w:color w:val="000000"/>
+        </w:rPr>
+      </w:pPr>
+      <w:r>
+        <w:rPr>
+          <w:noProof/>
+        </w:rPr>
+        <w:drawing>
+          <wp:inline distT="0" distB="0" distL="0" distR="0" wp14:anchorId="24A8BA61" wp14:editId="0C0D7145">
+            <wp:extent cx="5612130" cy="2635250"/>
+            <wp:effectExtent l="0" t="0" r="7620" b="0"/>
+            <wp:docPr id="995537369" name="Imagen 17"/>
+            <wp:cNvGraphicFramePr>
+              <a:graphicFrameLocks xmlns:a="http://schemas.openxmlformats.org/drawingml/2006/main" noChangeAspect="1"/>
+            </wp:cNvGraphicFramePr>
+            <a:graphic xmlns:a="http://schemas.openxmlformats.org/drawingml/2006/main">
+              <a:graphicData uri="http://schemas.openxmlformats.org/drawingml/2006/picture">
+                <pic:pic xmlns:pic="http://schemas.openxmlformats.org/drawingml/2006/picture">
+                  <pic:nvPicPr>
+                    <pic:cNvPr id="0" name="Picture 33"/>
+                    <pic:cNvPicPr>
+                      <a:picLocks noChangeAspect="1" noChangeArrowheads="1"/>
+                    </pic:cNvPicPr>
+                  </pic:nvPicPr>
+                  <pic:blipFill>
+                    <a:blip r:embed="rId16" cstate="print">
+                      <a:extLst>
+                        <a:ext uri="{28A0092B-C50C-407E-A947-70E740481C1C}">
+                          <a14:useLocalDpi xmlns:a14="http://schemas.microsoft.com/office/drawing/2010/main" val="0"/>
+                        </a:ext>
+                      </a:extLst>
+                    </a:blip>
+                    <a:srcRect/>
+                    <a:stretch>
+                      <a:fillRect/>
+                    </a:stretch>
+                  </pic:blipFill>
+                  <pic:spPr bwMode="auto">
+                    <a:xfrm>
+                      <a:off x="0" y="0"/>
+                      <a:ext cx="5612130" cy="2635250"/>
+                    </a:xfrm>
+                    <a:prstGeom prst="rect">
+                      <a:avLst/>
+                    </a:prstGeom>
+                    <a:noFill/>
+                    <a:ln>
+                      <a:noFill/>
+                    </a:ln>
+                  </pic:spPr>
+                </pic:pic>
+              </a:graphicData>
+            </a:graphic>
+          </wp:inline>
+        </w:drawing>
+      </w:r>
+    </w:p>
+    <w:p>
+      <w:pPr>
+        <w:rPr>
+          <w:rFonts w:ascii="Calibri" w:eastAsia="Calibri" w:hAnsi="Calibri" w:cs="Calibri"/>
+          <w:b/>
+          <w:color w:val="000000"/>
+          <w:sz w:val="24"/>
+          <w:szCs w:val="24"/>
+          <w:u w:val="single"/>
+        </w:rPr>
+      </w:pPr>
+      <w:r>
+        <w:rPr>
+          <w:rFonts w:ascii="Calibri" w:eastAsia="Calibri" w:hAnsi="Calibri" w:cs="Calibri"/>
+          <w:b/>
+          <w:color w:val="000000"/>
+          <w:sz w:val="24"/>
+          <w:szCs w:val="24"/>
+          <w:u w:val="single"/>
+        </w:rPr>
+        <w:t xml:space="preserve">LISTADO DE </w:t>
+      </w:r>
+      <w:r>
+        <w:rPr>
+          <w:rFonts w:ascii="Calibri" w:eastAsia="Calibri" w:hAnsi="Calibri" w:cs="Calibri"/>
+          <w:b/>
+          <w:color w:val="000000"/>
+          <w:sz w:val="24"/>
+          <w:szCs w:val="24"/>
+          <w:u w:val="single"/>
+        </w:rPr>
+        <w:t>CUENTAS</w:t>
+      </w:r>
+    </w:p>
+    <w:p>
+      <w:pPr>
+        <w:rPr>
+          <w:rFonts w:ascii="Calibri" w:eastAsia="Calibri" w:hAnsi="Calibri" w:cs="Calibri"/>
+          <w:color w:val="000000"/>
+        </w:rPr>
+      </w:pPr>
+      <w:r>
+        <w:rPr>
+          <w:rFonts w:ascii="Calibri" w:eastAsia="Calibri" w:hAnsi="Calibri" w:cs="Calibri"/>
+          <w:color w:val="000000"/>
+        </w:rPr>
+        <w:t>En esta página se podrán visualizar</w:t>
+      </w:r>
+      <w:r>
+        <w:rPr>
+          <w:rFonts w:ascii="Calibri" w:eastAsia="Calibri" w:hAnsi="Calibri" w:cs="Calibri"/>
+          <w:color w:val="000000"/>
+        </w:rPr>
+        <w:t xml:space="preserve"> todas</w:t>
+      </w:r>
+      <w:r>
+        <w:rPr>
+          <w:rFonts w:ascii="Calibri" w:eastAsia="Calibri" w:hAnsi="Calibri" w:cs="Calibri"/>
+          <w:color w:val="000000"/>
+        </w:rPr>
+        <w:t xml:space="preserve"> las cuentas</w:t>
+      </w:r>
+      <w:r>
+        <w:rPr>
+          <w:rFonts w:ascii="Calibri" w:eastAsia="Calibri" w:hAnsi="Calibri" w:cs="Calibri"/>
+          <w:color w:val="000000"/>
+        </w:rPr>
+        <w:t xml:space="preserve"> con sus datos básicos (id, nombre, rol, etc), independientemente de si están dadas de baja o no.</w:t>
+      </w:r>
+      <w:r>
+        <w:rPr>
+          <w:rFonts w:ascii="Calibri" w:eastAsia="Calibri" w:hAnsi="Calibri" w:cs="Calibri"/>
+          <w:color w:val="000000"/>
+        </w:rPr>
+        <w:br/>
+      </w:r>
+      <w:r>
+        <w:rPr>
+          <w:rFonts w:ascii="Calibri" w:eastAsia="Calibri" w:hAnsi="Calibri" w:cs="Calibri"/>
+          <w:color w:val="000000"/>
+        </w:rPr>
+        <w:br/>
+      </w:r>
+      <w:r>
+        <w:rPr>
+          <w:noProof/>
+        </w:rPr>
+        <w:drawing>
+          <wp:inline distT="0" distB="0" distL="0" distR="0" wp14:anchorId="1561A039" wp14:editId="2365A7A5">
+            <wp:extent cx="5612130" cy="2672715"/>
+            <wp:effectExtent l="0" t="0" r="7620" b="0"/>
+            <wp:docPr id="433441839" name="Imagen 15"/>
+            <wp:cNvGraphicFramePr>
+              <a:graphicFrameLocks xmlns:a="http://schemas.openxmlformats.org/drawingml/2006/main" noChangeAspect="1"/>
+            </wp:cNvGraphicFramePr>
+            <a:graphic xmlns:a="http://schemas.openxmlformats.org/drawingml/2006/main">
+              <a:graphicData uri="http://schemas.openxmlformats.org/drawingml/2006/picture">
+                <pic:pic xmlns:pic="http://schemas.openxmlformats.org/drawingml/2006/picture">
+                  <pic:nvPicPr>
+                    <pic:cNvPr id="0" name="Picture 29"/>
+                    <pic:cNvPicPr>
+                      <a:picLocks noChangeAspect="1" noChangeArrowheads="1"/>
+                    </pic:cNvPicPr>
+                  </pic:nvPicPr>
+                  <pic:blipFill>
+                    <a:blip r:embed="rId17" cstate="print">
+                      <a:extLst>
+                        <a:ext uri="{28A0092B-C50C-407E-A947-70E740481C1C}">
+                          <a14:useLocalDpi xmlns:a14="http://schemas.microsoft.com/office/drawing/2010/main" val="0"/>
+                        </a:ext>
+                      </a:extLst>
+                    </a:blip>
+                    <a:srcRect/>
+                    <a:stretch>
+                      <a:fillRect/>
+                    </a:stretch>
+                  </pic:blipFill>
+                  <pic:spPr bwMode="auto">
+                    <a:xfrm>
+                      <a:off x="0" y="0"/>
+                      <a:ext cx="5612130" cy="2672715"/>
+                    </a:xfrm>
+                    <a:prstGeom prst="rect">
+                      <a:avLst/>
+                    </a:prstGeom>
+                    <a:noFill/>
+                    <a:ln>
+                      <a:noFill/>
+                    </a:ln>
+                  </pic:spPr>
+                </pic:pic>
+              </a:graphicData>
+            </a:graphic>
+          </wp:inline>
+        </w:drawing>
+      </w:r>
+    </w:p>
+    <w:p>
+      <w:pPr>
+        <w:rPr>
+          <w:rFonts w:ascii="Calibri" w:eastAsia="Calibri" w:hAnsi="Calibri" w:cs="Calibri"/>
+          <w:color w:val="000000"/>
+        </w:rPr>
+      </w:pPr>
+    </w:p>
+    <w:p>
+      <w:pPr>
+        <w:rPr>
+          <w:rFonts w:ascii="Calibri" w:eastAsia="Calibri" w:hAnsi="Calibri" w:cs="Calibri"/>
+          <w:b/>
+          <w:color w:val="000000"/>
+          <w:sz w:val="24"/>
+          <w:szCs w:val="24"/>
+          <w:u w:val="single"/>
+        </w:rPr>
+      </w:pPr>
+      <w:r>
+        <w:rPr>
+          <w:rFonts w:ascii="Calibri" w:eastAsia="Calibri" w:hAnsi="Calibri" w:cs="Calibri"/>
+          <w:b/>
+          <w:color w:val="000000"/>
+          <w:sz w:val="24"/>
+          <w:szCs w:val="24"/>
+          <w:u w:val="single"/>
+        </w:rPr>
+        <w:t>LISTADO DE CLIENTES ACTIVOS</w:t>
+      </w:r>
+    </w:p>
+    <w:p>
+      <w:pPr>
+        <w:rPr>
+          <w:rFonts w:ascii="Calibri" w:eastAsia="Calibri" w:hAnsi="Calibri" w:cs="Calibri"/>
+          <w:color w:val="000000"/>
+        </w:rPr>
+      </w:pPr>
+      <w:r>
+        <w:rPr>
+          <w:rFonts w:ascii="Calibri" w:eastAsia="Calibri" w:hAnsi="Calibri" w:cs="Calibri"/>
+          <w:color w:val="000000"/>
+        </w:rPr>
+        <w:t>En esta página se podrán visualizar las cuentas de clientes activos, donde se podrán dar de baja o modificar sus datos.</w:t>
+      </w:r>
+    </w:p>
+    <w:p>
+      <w:pPr>
+        <w:rPr>
+          <w:rFonts w:ascii="Calibri" w:eastAsia="Calibri" w:hAnsi="Calibri" w:cs="Calibri"/>
+          <w:color w:val="000000"/>
+        </w:rPr>
+      </w:pPr>
+      <w:r>
+        <w:rPr>
+          <w:noProof/>
+        </w:rPr>
+        <w:lastRenderedPageBreak/>
+        <w:drawing>
+          <wp:inline distT="0" distB="0" distL="0" distR="0" wp14:anchorId="6D03A2E0" wp14:editId="2DCA326A">
+            <wp:extent cx="5612130" cy="2684780"/>
+            <wp:effectExtent l="0" t="0" r="7620" b="1270"/>
+            <wp:docPr id="736896545" name="Imagen 9"/>
+            <wp:cNvGraphicFramePr>
+              <a:graphicFrameLocks xmlns:a="http://schemas.openxmlformats.org/drawingml/2006/main" noChangeAspect="1"/>
+            </wp:cNvGraphicFramePr>
+            <a:graphic xmlns:a="http://schemas.openxmlformats.org/drawingml/2006/main">
+              <a:graphicData uri="http://schemas.openxmlformats.org/drawingml/2006/picture">
+                <pic:pic xmlns:pic="http://schemas.openxmlformats.org/drawingml/2006/picture">
+                  <pic:nvPicPr>
+                    <pic:cNvPr id="0" name="Picture 17"/>
+                    <pic:cNvPicPr>
+                      <a:picLocks noChangeAspect="1" noChangeArrowheads="1"/>
+                    </pic:cNvPicPr>
+                  </pic:nvPicPr>
+                  <pic:blipFill>
+                    <a:blip r:embed="rId18" cstate="print">
+                      <a:extLst>
+                        <a:ext uri="{28A0092B-C50C-407E-A947-70E740481C1C}">
+                          <a14:useLocalDpi xmlns:a14="http://schemas.microsoft.com/office/drawing/2010/main" val="0"/>
+                        </a:ext>
+                      </a:extLst>
+                    </a:blip>
+                    <a:srcRect/>
+                    <a:stretch>
+                      <a:fillRect/>
+                    </a:stretch>
+                  </pic:blipFill>
+                  <pic:spPr bwMode="auto">
+                    <a:xfrm>
+                      <a:off x="0" y="0"/>
+                      <a:ext cx="5612130" cy="2684780"/>
+                    </a:xfrm>
+                    <a:prstGeom prst="rect">
+                      <a:avLst/>
+                    </a:prstGeom>
+                    <a:noFill/>
+                    <a:ln>
+                      <a:noFill/>
+                    </a:ln>
+                  </pic:spPr>
+                </pic:pic>
+              </a:graphicData>
+            </a:graphic>
+          </wp:inline>
+        </w:drawing>
+      </w:r>
+    </w:p>
+    <w:p>
+      <w:pPr>
+        <w:rPr>
+          <w:rFonts w:ascii="Calibri" w:eastAsia="Calibri" w:hAnsi="Calibri" w:cs="Calibri"/>
+          <w:b/>
+          <w:color w:val="000000"/>
+          <w:sz w:val="24"/>
+          <w:szCs w:val="24"/>
+          <w:u w:val="single"/>
+        </w:rPr>
+      </w:pPr>
+      <w:r>
+        <w:rPr>
+          <w:rFonts w:ascii="Calibri" w:eastAsia="Calibri" w:hAnsi="Calibri" w:cs="Calibri"/>
+          <w:b/>
+          <w:color w:val="000000"/>
+          <w:sz w:val="24"/>
+          <w:szCs w:val="24"/>
+          <w:u w:val="single"/>
+        </w:rPr>
+        <w:t xml:space="preserve">LISTADO DE CLIENTES </w:t>
+      </w:r>
+      <w:r>
+        <w:rPr>
+          <w:rFonts w:ascii="Calibri" w:eastAsia="Calibri" w:hAnsi="Calibri" w:cs="Calibri"/>
+          <w:b/>
+          <w:color w:val="000000"/>
+          <w:sz w:val="24"/>
+          <w:szCs w:val="24"/>
+          <w:u w:val="single"/>
+        </w:rPr>
+        <w:t>INACTIVOS</w:t>
+      </w:r>
+    </w:p>
+    <w:p>
+      <w:pPr>
+        <w:rPr>
+          <w:rFonts w:ascii="Calibri" w:eastAsia="Calibri" w:hAnsi="Calibri" w:cs="Calibri"/>
+          <w:color w:val="000000"/>
+        </w:rPr>
+      </w:pPr>
+      <w:r>
+        <w:rPr>
+          <w:rFonts w:ascii="Calibri" w:eastAsia="Calibri" w:hAnsi="Calibri" w:cs="Calibri"/>
+          <w:color w:val="000000"/>
+        </w:rPr>
+        <w:t xml:space="preserve">En esta página se podrán visualizar las cuentas de clientes </w:t>
+      </w:r>
+      <w:r>
+        <w:rPr>
+          <w:rFonts w:ascii="Calibri" w:eastAsia="Calibri" w:hAnsi="Calibri" w:cs="Calibri"/>
+          <w:color w:val="000000"/>
+        </w:rPr>
+        <w:t>inactivos</w:t>
+      </w:r>
+      <w:r>
+        <w:rPr>
+          <w:rFonts w:ascii="Calibri" w:eastAsia="Calibri" w:hAnsi="Calibri" w:cs="Calibri"/>
+          <w:color w:val="000000"/>
+        </w:rPr>
+        <w:t xml:space="preserve">, donde se podrán </w:t>
+      </w:r>
+      <w:r>
+        <w:rPr>
+          <w:rFonts w:ascii="Calibri" w:eastAsia="Calibri" w:hAnsi="Calibri" w:cs="Calibri"/>
+          <w:color w:val="000000"/>
+        </w:rPr>
+        <w:t xml:space="preserve">habilitar de nuevo </w:t>
+      </w:r>
+      <w:r>
+        <w:rPr>
+          <w:rFonts w:ascii="Calibri" w:eastAsia="Calibri" w:hAnsi="Calibri" w:cs="Calibri"/>
+          <w:color w:val="000000"/>
+        </w:rPr>
+        <w:t>o modificar sus datos.</w:t>
+      </w:r>
+    </w:p>
+    <w:p>
+      <w:pPr>
+        <w:rPr>
+          <w:rFonts w:ascii="Calibri" w:eastAsia="Calibri" w:hAnsi="Calibri" w:cs="Calibri"/>
+          <w:color w:val="000000"/>
+        </w:rPr>
+      </w:pPr>
+      <w:r>
+        <w:rPr>
+          <w:noProof/>
+        </w:rPr>
+        <w:drawing>
+          <wp:inline distT="0" distB="0" distL="0" distR="0" wp14:anchorId="07BB6AED" wp14:editId="7100264C">
+            <wp:extent cx="5612130" cy="2680335"/>
+            <wp:effectExtent l="0" t="0" r="7620" b="5715"/>
+            <wp:docPr id="2104129603" name="Imagen 10"/>
+            <wp:cNvGraphicFramePr>
+              <a:graphicFrameLocks xmlns:a="http://schemas.openxmlformats.org/drawingml/2006/main" noChangeAspect="1"/>
+            </wp:cNvGraphicFramePr>
+            <a:graphic xmlns:a="http://schemas.openxmlformats.org/drawingml/2006/main">
+              <a:graphicData uri="http://schemas.openxmlformats.org/drawingml/2006/picture">
+                <pic:pic xmlns:pic="http://schemas.openxmlformats.org/drawingml/2006/picture">
+                  <pic:nvPicPr>
+                    <pic:cNvPr id="0" name="Picture 19"/>
+                    <pic:cNvPicPr>
+                      <a:picLocks noChangeAspect="1" noChangeArrowheads="1"/>
+                    </pic:cNvPicPr>
+                  </pic:nvPicPr>
+                  <pic:blipFill>
+                    <a:blip r:embed="rId19" cstate="print">
+                      <a:extLst>
+                        <a:ext uri="{28A0092B-C50C-407E-A947-70E740481C1C}">
+                          <a14:useLocalDpi xmlns:a14="http://schemas.microsoft.com/office/drawing/2010/main" val="0"/>
+                        </a:ext>
+                      </a:extLst>
+                    </a:blip>
+                    <a:srcRect/>
+                    <a:stretch>
+                      <a:fillRect/>
+                    </a:stretch>
+                  </pic:blipFill>
+                  <pic:spPr bwMode="auto">
+                    <a:xfrm>
+                      <a:off x="0" y="0"/>
+                      <a:ext cx="5612130" cy="2680335"/>
+                    </a:xfrm>
+                    <a:prstGeom prst="rect">
+                      <a:avLst/>
+                    </a:prstGeom>
+                    <a:noFill/>
+                    <a:ln>
+                      <a:noFill/>
+                    </a:ln>
+                  </pic:spPr>
+                </pic:pic>
+              </a:graphicData>
+            </a:graphic>
+          </wp:inline>
+        </w:drawing>
+      </w:r>
+    </w:p>
+    <w:p>
+      <w:pPr>
+        <w:rPr>
+          <w:rFonts w:ascii="Calibri" w:eastAsia="Calibri" w:hAnsi="Calibri" w:cs="Calibri"/>
+          <w:color w:val="000000"/>
+        </w:rPr>
+      </w:pPr>
+    </w:p>
+    <w:p>
+      <w:pPr>
+        <w:rPr>
+          <w:rFonts w:ascii="Calibri" w:eastAsia="Calibri" w:hAnsi="Calibri" w:cs="Calibri"/>
+          <w:b/>
+          <w:color w:val="000000"/>
+          <w:sz w:val="24"/>
+          <w:szCs w:val="24"/>
+          <w:u w:val="single"/>
+        </w:rPr>
+      </w:pPr>
+      <w:r>
+        <w:rPr>
+          <w:rFonts w:ascii="Calibri" w:eastAsia="Calibri" w:hAnsi="Calibri" w:cs="Calibri"/>
+          <w:b/>
+          <w:color w:val="000000"/>
+          <w:sz w:val="24"/>
+          <w:szCs w:val="24"/>
+          <w:u w:val="single"/>
+        </w:rPr>
+        <w:t>LISTADO DE SOLICITUDES DE PRESTAMOS</w:t>
+      </w:r>
+    </w:p>
+    <w:p>
+      <w:pPr>
+        <w:rPr>
+          <w:rFonts w:ascii="Calibri" w:eastAsia="Calibri" w:hAnsi="Calibri" w:cs="Calibri"/>
+          <w:color w:val="000000"/>
+        </w:rPr>
+      </w:pPr>
+      <w:r>
+        <w:rPr>
+          <w:rFonts w:ascii="Calibri" w:eastAsia="Calibri" w:hAnsi="Calibri" w:cs="Calibri"/>
+          <w:color w:val="000000"/>
+        </w:rPr>
+        <w:t xml:space="preserve">En esta página se podrán visualizar </w:t>
+      </w:r>
+      <w:r>
+        <w:rPr>
+          <w:rFonts w:ascii="Calibri" w:eastAsia="Calibri" w:hAnsi="Calibri" w:cs="Calibri"/>
+          <w:color w:val="000000"/>
+        </w:rPr>
+        <w:t>todas las solicitudes de prestamos pendientes, se las podrá aprobar o rechazar.</w:t>
+      </w:r>
+      <w:r>
+        <w:rPr>
+          <w:rFonts w:ascii="Calibri" w:eastAsia="Calibri" w:hAnsi="Calibri" w:cs="Calibri"/>
+          <w:color w:val="000000"/>
+        </w:rPr>
+        <w:br/>
+      </w:r>
+      <w:r>
+        <w:rPr>
+          <w:rFonts w:ascii="Calibri" w:eastAsia="Calibri" w:hAnsi="Calibri" w:cs="Calibri"/>
+          <w:color w:val="000000"/>
+        </w:rPr>
+        <w:lastRenderedPageBreak/>
+        <w:br/>
+      </w:r>
+      <w:r>
+        <w:rPr>
+          <w:noProof/>
+        </w:rPr>
+        <w:drawing>
+          <wp:inline distT="0" distB="0" distL="0" distR="0" wp14:anchorId="5014DB82" wp14:editId="52BB2826">
+            <wp:extent cx="5612130" cy="2684780"/>
+            <wp:effectExtent l="0" t="0" r="7620" b="1270"/>
+            <wp:docPr id="398621653" name="Imagen 11"/>
+            <wp:cNvGraphicFramePr>
+              <a:graphicFrameLocks xmlns:a="http://schemas.openxmlformats.org/drawingml/2006/main" noChangeAspect="1"/>
+            </wp:cNvGraphicFramePr>
+            <a:graphic xmlns:a="http://schemas.openxmlformats.org/drawingml/2006/main">
+              <a:graphicData uri="http://schemas.openxmlformats.org/drawingml/2006/picture">
+                <pic:pic xmlns:pic="http://schemas.openxmlformats.org/drawingml/2006/picture">
+                  <pic:nvPicPr>
+                    <pic:cNvPr id="0" name="Picture 21"/>
+                    <pic:cNvPicPr>
+                      <a:picLocks noChangeAspect="1" noChangeArrowheads="1"/>
+                    </pic:cNvPicPr>
+                  </pic:nvPicPr>
+                  <pic:blipFill>
+                    <a:blip r:embed="rId20" cstate="print">
+                      <a:extLst>
+                        <a:ext uri="{28A0092B-C50C-407E-A947-70E740481C1C}">
+                          <a14:useLocalDpi xmlns:a14="http://schemas.microsoft.com/office/drawing/2010/main" val="0"/>
+                        </a:ext>
+                      </a:extLst>
+                    </a:blip>
+                    <a:srcRect/>
+                    <a:stretch>
+                      <a:fillRect/>
+                    </a:stretch>
+                  </pic:blipFill>
+                  <pic:spPr bwMode="auto">
+                    <a:xfrm>
+                      <a:off x="0" y="0"/>
+                      <a:ext cx="5612130" cy="2684780"/>
+                    </a:xfrm>
+                    <a:prstGeom prst="rect">
+                      <a:avLst/>
+                    </a:prstGeom>
+                    <a:noFill/>
+                    <a:ln>
+                      <a:noFill/>
+                    </a:ln>
+                  </pic:spPr>
+                </pic:pic>
+              </a:graphicData>
+            </a:graphic>
+          </wp:inline>
+        </w:drawing>
+      </w:r>
+    </w:p>
+    <w:p>
+      <w:pPr>
+        <w:rPr>
+          <w:rFonts w:ascii="Calibri" w:eastAsia="Calibri" w:hAnsi="Calibri" w:cs="Calibri"/>
+          <w:color w:val="000000"/>
+        </w:rPr>
+      </w:pPr>
+    </w:p>
+    <w:p>
+      <w:pPr>
+        <w:rPr>
+          <w:rFonts w:ascii="Calibri" w:eastAsia="Calibri" w:hAnsi="Calibri" w:cs="Calibri"/>
+          <w:color w:val="000000"/>
+        </w:rPr>
+      </w:pPr>
+    </w:p>
+    <w:p>
+      <w:pPr>
+        <w:rPr>
+          <w:rFonts w:ascii="Calibri" w:eastAsia="Calibri" w:hAnsi="Calibri" w:cs="Calibri"/>
+          <w:b/>
+          <w:color w:val="000000"/>
+          <w:sz w:val="24"/>
+          <w:szCs w:val="24"/>
+          <w:u w:val="single"/>
+        </w:rPr>
+      </w:pPr>
+      <w:r>
+        <w:rPr>
+          <w:rFonts w:ascii="Calibri" w:eastAsia="Calibri" w:hAnsi="Calibri" w:cs="Calibri"/>
+          <w:b/>
+          <w:color w:val="000000"/>
+          <w:sz w:val="24"/>
+          <w:szCs w:val="24"/>
+          <w:u w:val="single"/>
+        </w:rPr>
+        <w:t>ESTADISTICAS</w:t>
+      </w:r>
+    </w:p>
+    <w:p>
+      <w:pPr>
+        <w:rPr>
+          <w:rFonts w:ascii="Calibri" w:eastAsia="Calibri" w:hAnsi="Calibri" w:cs="Calibri"/>
+          <w:color w:val="000000"/>
+        </w:rPr>
+      </w:pPr>
+      <w:r>
+        <w:rPr>
+          <w:rFonts w:ascii="Calibri" w:eastAsia="Calibri" w:hAnsi="Calibri" w:cs="Calibri"/>
+          <w:color w:val="000000"/>
+        </w:rPr>
+        <w:t xml:space="preserve">En esta página se podrán visualizar </w:t>
+      </w:r>
+      <w:r>
+        <w:rPr>
+          <w:rFonts w:ascii="Calibri" w:eastAsia="Calibri" w:hAnsi="Calibri" w:cs="Calibri"/>
+          <w:color w:val="000000"/>
+        </w:rPr>
+        <w:t>las estadísticas del sistema del banco. Se podrá ver el pomedio de saldos entre todas las cuentas, el porcentaje de cuentas activas /inactivas, el importe monetario movilizado y los movimientos realizados esta semana.</w:t>
+      </w:r>
+      <w:r>
+        <w:rPr>
+          <w:rFonts w:ascii="Calibri" w:eastAsia="Calibri" w:hAnsi="Calibri" w:cs="Calibri"/>
+          <w:color w:val="000000"/>
+        </w:rPr>
+        <w:br/>
+      </w:r>
+      <w:r>
+        <w:rPr>
+          <w:rFonts w:ascii="Calibri" w:eastAsia="Calibri" w:hAnsi="Calibri" w:cs="Calibri"/>
+          <w:color w:val="000000"/>
+        </w:rPr>
+        <w:br/>
+      </w:r>
+    </w:p>
+    <w:p>
+      <w:pPr>
+        <w:rPr>
+          <w:rFonts w:ascii="Calibri" w:eastAsia="Calibri" w:hAnsi="Calibri" w:cs="Calibri"/>
+          <w:color w:val="000000"/>
+        </w:rPr>
+      </w:pPr>
+      <w:r>
+        <w:rPr>
+          <w:noProof/>
+        </w:rPr>
+        <w:drawing>
+          <wp:inline distT="0" distB="0" distL="0" distR="0" wp14:anchorId="61F3E1DC" wp14:editId="608112CD">
+            <wp:extent cx="5612130" cy="2686050"/>
+            <wp:effectExtent l="0" t="0" r="7620" b="0"/>
+            <wp:docPr id="1301789076" name="Imagen 13"/>
+            <wp:cNvGraphicFramePr>
+              <a:graphicFrameLocks xmlns:a="http://schemas.openxmlformats.org/drawingml/2006/main" noChangeAspect="1"/>
+            </wp:cNvGraphicFramePr>
+            <a:graphic xmlns:a="http://schemas.openxmlformats.org/drawingml/2006/main">
+              <a:graphicData uri="http://schemas.openxmlformats.org/drawingml/2006/picture">
+                <pic:pic xmlns:pic="http://schemas.openxmlformats.org/drawingml/2006/picture">
+                  <pic:nvPicPr>
+                    <pic:cNvPr id="0" name="Picture 25"/>
+                    <pic:cNvPicPr>
+                      <a:picLocks noChangeAspect="1" noChangeArrowheads="1"/>
+                    </pic:cNvPicPr>
+                  </pic:nvPicPr>
+                  <pic:blipFill>
+                    <a:blip r:embed="rId21" cstate="print">
+                      <a:extLst>
+                        <a:ext uri="{28A0092B-C50C-407E-A947-70E740481C1C}">
+                          <a14:useLocalDpi xmlns:a14="http://schemas.microsoft.com/office/drawing/2010/main" val="0"/>
+                        </a:ext>
+                      </a:extLst>
+                    </a:blip>
+                    <a:srcRect/>
+                    <a:stretch>
+                      <a:fillRect/>
+                    </a:stretch>
+                  </pic:blipFill>
+                  <pic:spPr bwMode="auto">
+                    <a:xfrm>
+                      <a:off x="0" y="0"/>
+                      <a:ext cx="5612130" cy="2686050"/>
+                    </a:xfrm>
+                    <a:prstGeom prst="rect">
+                      <a:avLst/>
+                    </a:prstGeom>
+                    <a:noFill/>
+                    <a:ln>
+                      <a:noFill/>
+                    </a:ln>
                   </pic:spPr>
                 </pic:pic>
               </a:graphicData>
@@ -1973,12 +2540,13 @@
       <w:lang w:val="es-AR"/>
     </w:rPr>
   </w:style>
-  <w:style w:type="character" w:default="1" w:styleId="DefaultParagraphFont">
+  <w:style w:type="character" w:default="1" w:styleId="Fuentedeprrafopredeter">
     <w:name w:val="Default Paragraph Font"/>
     <w:uiPriority w:val="1"/>
+    <w:semiHidden/>
     <w:unhideWhenUsed/>
   </w:style>
-  <w:style w:type="table" w:default="1" w:styleId="TableNormal">
+  <w:style w:type="table" w:default="1" w:styleId="Tablanormal">
     <w:name w:val="Normal Table"/>
     <w:uiPriority w:val="99"/>
     <w:semiHidden/>
@@ -1993,15 +2561,15 @@
       </w:tblCellMar>
     </w:tblPr>
   </w:style>
-  <w:style w:type="numbering" w:default="1" w:styleId="NoList">
+  <w:style w:type="numbering" w:default="1" w:styleId="Sinlista">
     <w:name w:val="No List"/>
     <w:uiPriority w:val="99"/>
     <w:semiHidden/>
     <w:unhideWhenUsed/>
   </w:style>
-  <w:style w:type="character" w:styleId="Hyperlink">
+  <w:style w:type="character" w:styleId="Hipervnculo">
     <w:name w:val="Hyperlink"/>
-    <w:basedOn w:val="DefaultParagraphFont"/>
+    <w:basedOn w:val="Fuentedeprrafopredeter"/>
     <w:uiPriority w:val="99"/>
     <w:unhideWhenUsed/>
     <w:rsid w:val="00545DBB"/>
@@ -2010,9 +2578,9 @@
       <w:u w:val="single"/>
     </w:rPr>
   </w:style>
-  <w:style w:type="character" w:styleId="UnresolvedMention">
+  <w:style w:type="character" w:styleId="Mencinsinresolver">
     <w:name w:val="Unresolved Mention"/>
-    <w:basedOn w:val="DefaultParagraphFont"/>
+    <w:basedOn w:val="Fuentedeprrafopredeter"/>
     <w:uiPriority w:val="99"/>
     <w:semiHidden/>
     <w:unhideWhenUsed/>

</xml_diff>